<commit_message>
Low Fidelity Prototype (3 Hight quality wireframes
</commit_message>
<xml_diff>
--- a/CA3 Design and Testing/CA 3 Usability Design.docx
+++ b/CA3 Design and Testing/CA 3 Usability Design.docx
@@ -1899,7 +1899,104 @@
     </w:p>
     <w:p>
       <w:r>
-        <w:t>Some introduction here about 5 lines.</w:t>
+        <w:t xml:space="preserve">Staying well and fit </w:t>
+      </w:r>
+      <w:r>
+        <w:t xml:space="preserve">is </w:t>
+      </w:r>
+      <w:r>
+        <w:t>every human being</w:t>
+      </w:r>
+      <w:r>
+        <w:t>’s</w:t>
+      </w:r>
+      <w:r>
+        <w:t xml:space="preserve"> dream, looking good in every outfit and </w:t>
+      </w:r>
+      <w:proofErr w:type="gramStart"/>
+      <w:r>
+        <w:t>be able to</w:t>
+      </w:r>
+      <w:proofErr w:type="gramEnd"/>
+      <w:r>
+        <w:t xml:space="preserve"> present</w:t>
+      </w:r>
+      <w:r>
+        <w:t xml:space="preserve"> just the way we imagine </w:t>
+      </w:r>
+      <w:r>
+        <w:t>ourselves</w:t>
+      </w:r>
+      <w:r>
+        <w:t xml:space="preserve"> in our thoughts in mind but daily work and stress sometimes keeps us away from fulfilling all those dreams and we wish </w:t>
+      </w:r>
+      <w:r>
+        <w:t>“</w:t>
+      </w:r>
+      <w:r>
+        <w:t>if there was a tool that could guide me and save time searching around on Google and provide me all fitness, nutrition and gym related information and news on one place would be great</w:t>
+      </w:r>
+      <w:r>
+        <w:t>”</w:t>
+      </w:r>
+      <w:r>
+        <w:t>.</w:t>
+      </w:r>
+    </w:p>
+    <w:p/>
+    <w:p>
+      <w:r>
+        <w:t xml:space="preserve">So, backing </w:t>
+      </w:r>
+      <w:r>
+        <w:t xml:space="preserve">this idea, we have decided to develop a website platform that would provide fitness, gym and nutrition information all on one site and on top of it the users will also have the option to </w:t>
+      </w:r>
+      <w:r>
+        <w:t xml:space="preserve">clear their confusions </w:t>
+      </w:r>
+      <w:r>
+        <w:t xml:space="preserve">and ask answers </w:t>
+      </w:r>
+      <w:r>
+        <w:t xml:space="preserve">to </w:t>
+      </w:r>
+      <w:r>
+        <w:t>their questions from experts and other users</w:t>
+      </w:r>
+      <w:r>
+        <w:t xml:space="preserve"> on the website</w:t>
+      </w:r>
+      <w:r>
+        <w:t>.</w:t>
+      </w:r>
+      <w:r>
+        <w:t xml:space="preserve"> Our goa</w:t>
+      </w:r>
+      <w:r>
+        <w:t xml:space="preserve">l </w:t>
+      </w:r>
+      <w:r>
+        <w:t>is</w:t>
+      </w:r>
+      <w:r>
+        <w:t xml:space="preserve"> to</w:t>
+      </w:r>
+      <w:r>
+        <w:t xml:space="preserve"> keep the website as simple and usable as possible </w:t>
+      </w:r>
+      <w:proofErr w:type="gramStart"/>
+      <w:r>
+        <w:t>in order to</w:t>
+      </w:r>
+      <w:proofErr w:type="gramEnd"/>
+      <w:r>
+        <w:t xml:space="preserve"> serve users with different levels of technical skills or minimal technical skills as we would also be aiming to help our elderly to be able to navigate the site easily and benefit from the site (example: </w:t>
+      </w:r>
+      <w:r>
+        <w:t>font resizer function)</w:t>
+      </w:r>
+      <w:r>
+        <w:t>.</w:t>
       </w:r>
     </w:p>
     <w:p/>
@@ -1938,7 +2035,47 @@
           <w:sz w:val="32"/>
           <w:szCs w:val="32"/>
         </w:rPr>
+        <w:t xml:space="preserve">discuss design principles and patterns implemented and </w:t>
+      </w:r>
+      <w:r>
+        <w:rPr>
+          <w:b/>
+          <w:i/>
+          <w:sz w:val="32"/>
+          <w:szCs w:val="32"/>
+        </w:rPr>
         <w:t>provide design prototypes and conduct usability testing on the system.</w:t>
+      </w:r>
+    </w:p>
+    <w:p>
+      <w:pPr>
+        <w:jc w:val="both"/>
+        <w:rPr>
+          <w:b/>
+          <w:i/>
+          <w:sz w:val="32"/>
+          <w:szCs w:val="32"/>
+        </w:rPr>
+      </w:pPr>
+    </w:p>
+    <w:p>
+      <w:pPr>
+        <w:jc w:val="both"/>
+        <w:rPr>
+          <w:b/>
+          <w:i/>
+          <w:sz w:val="32"/>
+          <w:szCs w:val="32"/>
+        </w:rPr>
+      </w:pPr>
+      <w:r>
+        <w:t xml:space="preserve">Let’s, start with prototyping </w:t>
+      </w:r>
+      <w:r>
+        <w:t>and alongside we will provide details and discuss design principles &amp; patterns used in prototyping of the system</w:t>
+      </w:r>
+      <w:r>
+        <w:t xml:space="preserve">- </w:t>
       </w:r>
     </w:p>
     <w:p>
@@ -1983,29 +2120,120 @@
       </w:pPr>
       <w:bookmarkStart w:id="3" w:name="_Toc480308805"/>
       <w:r>
+        <w:lastRenderedPageBreak/>
         <w:t>Wireframe 1</w:t>
       </w:r>
       <w:bookmarkEnd w:id="3"/>
     </w:p>
     <w:p>
       <w:r>
-        <w:t>Here</w:t>
-      </w:r>
+        <w:rPr>
+          <w:noProof/>
+          <w:lang w:eastAsia="zh-CN"/>
+        </w:rPr>
+        <w:drawing>
+          <wp:inline distT="0" distB="0" distL="0" distR="0" wp14:anchorId="18C09233" wp14:editId="06E52CDE">
+            <wp:extent cx="6267984" cy="4618990"/>
+            <wp:effectExtent l="0" t="0" r="6350" b="3810"/>
+            <wp:docPr id="5" name="Picture 5"/>
+            <wp:cNvGraphicFramePr>
+              <a:graphicFrameLocks xmlns:a="http://schemas.openxmlformats.org/drawingml/2006/main" noChangeAspect="1"/>
+            </wp:cNvGraphicFramePr>
+            <a:graphic xmlns:a="http://schemas.openxmlformats.org/drawingml/2006/main">
+              <a:graphicData uri="http://schemas.openxmlformats.org/drawingml/2006/picture">
+                <pic:pic xmlns:pic="http://schemas.openxmlformats.org/drawingml/2006/picture">
+                  <pic:nvPicPr>
+                    <pic:cNvPr id="5" name="gymandnutrition low fidelity prototype (2).png"/>
+                    <pic:cNvPicPr/>
+                  </pic:nvPicPr>
+                  <pic:blipFill>
+                    <a:blip r:embed="rId8">
+                      <a:extLst>
+                        <a:ext uri="{28A0092B-C50C-407E-A947-70E740481C1C}">
+                          <a14:useLocalDpi xmlns:a14="http://schemas.microsoft.com/office/drawing/2010/main" val="0"/>
+                        </a:ext>
+                      </a:extLst>
+                    </a:blip>
+                    <a:stretch>
+                      <a:fillRect/>
+                    </a:stretch>
+                  </pic:blipFill>
+                  <pic:spPr>
+                    <a:xfrm>
+                      <a:off x="0" y="0"/>
+                      <a:ext cx="6272899" cy="4622612"/>
+                    </a:xfrm>
+                    <a:prstGeom prst="rect">
+                      <a:avLst/>
+                    </a:prstGeom>
+                  </pic:spPr>
+                </pic:pic>
+              </a:graphicData>
+            </a:graphic>
+          </wp:inline>
+        </w:drawing>
+      </w:r>
+      <w:bookmarkStart w:id="4" w:name="_GoBack"/>
+      <w:bookmarkEnd w:id="4"/>
     </w:p>
     <w:p/>
     <w:p>
       <w:pPr>
         <w:pStyle w:val="Heading3"/>
       </w:pPr>
-      <w:bookmarkStart w:id="4" w:name="_Toc480308806"/>
+      <w:bookmarkStart w:id="5" w:name="_Toc480308806"/>
       <w:r>
         <w:t>Wireframe 2</w:t>
       </w:r>
-      <w:bookmarkEnd w:id="4"/>
+      <w:bookmarkEnd w:id="5"/>
     </w:p>
     <w:p>
       <w:r>
-        <w:t>Here</w:t>
+        <w:rPr>
+          <w:noProof/>
+          <w:lang w:eastAsia="zh-CN"/>
+        </w:rPr>
+        <w:drawing>
+          <wp:inline distT="0" distB="0" distL="0" distR="0" wp14:anchorId="1DB68CC5" wp14:editId="31B7B538">
+            <wp:extent cx="6460721" cy="3309866"/>
+            <wp:effectExtent l="0" t="0" r="0" b="0"/>
+            <wp:docPr id="3" name="Picture 3"/>
+            <wp:cNvGraphicFramePr>
+              <a:graphicFrameLocks xmlns:a="http://schemas.openxmlformats.org/drawingml/2006/main" noChangeAspect="1"/>
+            </wp:cNvGraphicFramePr>
+            <a:graphic xmlns:a="http://schemas.openxmlformats.org/drawingml/2006/main">
+              <a:graphicData uri="http://schemas.openxmlformats.org/drawingml/2006/picture">
+                <pic:pic xmlns:pic="http://schemas.openxmlformats.org/drawingml/2006/picture">
+                  <pic:nvPicPr>
+                    <pic:cNvPr id="3" name="gymandnutrition low fidelity prototype 2.png"/>
+                    <pic:cNvPicPr/>
+                  </pic:nvPicPr>
+                  <pic:blipFill>
+                    <a:blip r:embed="rId9">
+                      <a:extLst>
+                        <a:ext uri="{28A0092B-C50C-407E-A947-70E740481C1C}">
+                          <a14:useLocalDpi xmlns:a14="http://schemas.microsoft.com/office/drawing/2010/main" val="0"/>
+                        </a:ext>
+                      </a:extLst>
+                    </a:blip>
+                    <a:stretch>
+                      <a:fillRect/>
+                    </a:stretch>
+                  </pic:blipFill>
+                  <pic:spPr>
+                    <a:xfrm>
+                      <a:off x="0" y="0"/>
+                      <a:ext cx="6477523" cy="3318474"/>
+                    </a:xfrm>
+                    <a:prstGeom prst="rect">
+                      <a:avLst/>
+                    </a:prstGeom>
+                  </pic:spPr>
+                </pic:pic>
+              </a:graphicData>
+            </a:graphic>
+          </wp:inline>
+        </w:drawing>
       </w:r>
     </w:p>
     <w:p/>
@@ -2013,15 +2241,60 @@
       <w:pPr>
         <w:pStyle w:val="Heading3"/>
       </w:pPr>
-      <w:bookmarkStart w:id="5" w:name="_Toc480308807"/>
-      <w:r>
+      <w:bookmarkStart w:id="6" w:name="_Toc480308807"/>
+      <w:r>
+        <w:lastRenderedPageBreak/>
         <w:t>Wireframe 3</w:t>
       </w:r>
-      <w:bookmarkEnd w:id="5"/>
+      <w:bookmarkEnd w:id="6"/>
     </w:p>
     <w:p>
       <w:r>
-        <w:t>Here</w:t>
+        <w:rPr>
+          <w:noProof/>
+          <w:lang w:eastAsia="zh-CN"/>
+        </w:rPr>
+        <w:drawing>
+          <wp:inline distT="0" distB="0" distL="0" distR="0" wp14:anchorId="5B814EAA" wp14:editId="2D5FD6CE">
+            <wp:extent cx="6223635" cy="5557803"/>
+            <wp:effectExtent l="0" t="0" r="0" b="5080"/>
+            <wp:docPr id="6" name="Picture 6"/>
+            <wp:cNvGraphicFramePr>
+              <a:graphicFrameLocks xmlns:a="http://schemas.openxmlformats.org/drawingml/2006/main" noChangeAspect="1"/>
+            </wp:cNvGraphicFramePr>
+            <a:graphic xmlns:a="http://schemas.openxmlformats.org/drawingml/2006/main">
+              <a:graphicData uri="http://schemas.openxmlformats.org/drawingml/2006/picture">
+                <pic:pic xmlns:pic="http://schemas.openxmlformats.org/drawingml/2006/picture">
+                  <pic:nvPicPr>
+                    <pic:cNvPr id="6" name="Gym and nutrition wireframe 3.png"/>
+                    <pic:cNvPicPr/>
+                  </pic:nvPicPr>
+                  <pic:blipFill>
+                    <a:blip r:embed="rId10">
+                      <a:extLst>
+                        <a:ext uri="{28A0092B-C50C-407E-A947-70E740481C1C}">
+                          <a14:useLocalDpi xmlns:a14="http://schemas.microsoft.com/office/drawing/2010/main" val="0"/>
+                        </a:ext>
+                      </a:extLst>
+                    </a:blip>
+                    <a:stretch>
+                      <a:fillRect/>
+                    </a:stretch>
+                  </pic:blipFill>
+                  <pic:spPr>
+                    <a:xfrm>
+                      <a:off x="0" y="0"/>
+                      <a:ext cx="6229110" cy="5562692"/>
+                    </a:xfrm>
+                    <a:prstGeom prst="rect">
+                      <a:avLst/>
+                    </a:prstGeom>
+                  </pic:spPr>
+                </pic:pic>
+              </a:graphicData>
+            </a:graphic>
+          </wp:inline>
+        </w:drawing>
       </w:r>
     </w:p>
     <w:p/>
@@ -2034,7 +2307,7 @@
           <w:u w:val="single"/>
         </w:rPr>
       </w:pPr>
-      <w:bookmarkStart w:id="6" w:name="_Toc480308808"/>
+      <w:bookmarkStart w:id="7" w:name="_Toc480308808"/>
       <w:r>
         <w:rPr>
           <w:sz w:val="32"/>
@@ -2043,28 +2316,28 @@
         </w:rPr>
         <w:t>High-Fidelity Prototype</w:t>
       </w:r>
-      <w:bookmarkEnd w:id="6"/>
+      <w:bookmarkEnd w:id="7"/>
     </w:p>
     <w:p>
       <w:pPr>
         <w:pStyle w:val="Heading3"/>
       </w:pPr>
-      <w:bookmarkStart w:id="7" w:name="_Toc480308809"/>
+      <w:bookmarkStart w:id="8" w:name="_Toc480308809"/>
       <w:r>
         <w:t>Prototype</w:t>
       </w:r>
-      <w:bookmarkEnd w:id="7"/>
+      <w:bookmarkEnd w:id="8"/>
     </w:p>
     <w:p/>
     <w:p>
       <w:pPr>
         <w:pStyle w:val="Heading1"/>
       </w:pPr>
-      <w:bookmarkStart w:id="8" w:name="_Toc480308810"/>
+      <w:bookmarkStart w:id="9" w:name="_Toc480308810"/>
       <w:r>
         <w:t>Testing</w:t>
       </w:r>
-      <w:bookmarkEnd w:id="8"/>
+      <w:bookmarkEnd w:id="9"/>
       <w:r>
         <w:t xml:space="preserve"> </w:t>
       </w:r>
@@ -2089,7 +2362,7 @@
           <w:u w:val="single"/>
         </w:rPr>
       </w:pPr>
-      <w:bookmarkStart w:id="9" w:name="_Toc480308811"/>
+      <w:bookmarkStart w:id="10" w:name="_Toc480308811"/>
       <w:r>
         <w:rPr>
           <w:sz w:val="32"/>
@@ -2098,7 +2371,7 @@
         </w:rPr>
         <w:t>Techniques</w:t>
       </w:r>
-      <w:bookmarkEnd w:id="9"/>
+      <w:bookmarkEnd w:id="10"/>
       <w:r>
         <w:rPr>
           <w:sz w:val="32"/>
@@ -2148,7 +2421,7 @@
           <w:u w:val="single"/>
         </w:rPr>
       </w:pPr>
-      <w:bookmarkStart w:id="10" w:name="_Toc480308812"/>
+      <w:bookmarkStart w:id="11" w:name="_Toc480308812"/>
       <w:r>
         <w:rPr>
           <w:sz w:val="32"/>
@@ -2157,7 +2430,7 @@
         </w:rPr>
         <w:t>Five Second Test</w:t>
       </w:r>
-      <w:bookmarkEnd w:id="10"/>
+      <w:bookmarkEnd w:id="11"/>
     </w:p>
     <w:p>
       <w:pPr>
@@ -2169,7 +2442,7 @@
           <w:szCs w:val="24"/>
         </w:rPr>
       </w:pPr>
-      <w:bookmarkStart w:id="11" w:name="_Toc480308813"/>
+      <w:bookmarkStart w:id="12" w:name="_Toc480308813"/>
       <w:r>
         <w:rPr>
           <w:rFonts w:asciiTheme="minorHAnsi" w:eastAsiaTheme="minorHAnsi" w:hAnsiTheme="minorHAnsi" w:cstheme="minorBidi"/>
@@ -2179,7 +2452,7 @@
         </w:rPr>
         <w:t>Here</w:t>
       </w:r>
-      <w:bookmarkEnd w:id="11"/>
+      <w:bookmarkEnd w:id="12"/>
     </w:p>
     <w:p/>
     <w:p>
@@ -2191,7 +2464,7 @@
           <w:u w:val="single"/>
         </w:rPr>
       </w:pPr>
-      <w:bookmarkStart w:id="12" w:name="_Toc480308814"/>
+      <w:bookmarkStart w:id="13" w:name="_Toc480308814"/>
       <w:r>
         <w:rPr>
           <w:sz w:val="32"/>
@@ -2200,7 +2473,7 @@
         </w:rPr>
         <w:t>Trunk Test</w:t>
       </w:r>
-      <w:bookmarkEnd w:id="12"/>
+      <w:bookmarkEnd w:id="13"/>
     </w:p>
     <w:p>
       <w:r>
@@ -2217,7 +2490,7 @@
           <w:u w:val="single"/>
         </w:rPr>
       </w:pPr>
-      <w:bookmarkStart w:id="13" w:name="_Toc480308815"/>
+      <w:bookmarkStart w:id="14" w:name="_Toc480308815"/>
       <w:r>
         <w:rPr>
           <w:sz w:val="32"/>
@@ -2226,7 +2499,7 @@
         </w:rPr>
         <w:t>Think Aloud</w:t>
       </w:r>
-      <w:bookmarkEnd w:id="13"/>
+      <w:bookmarkEnd w:id="14"/>
     </w:p>
     <w:p>
       <w:r>
@@ -2237,11 +2510,11 @@
       <w:pPr>
         <w:pStyle w:val="Heading3"/>
       </w:pPr>
-      <w:bookmarkStart w:id="14" w:name="_Toc480308816"/>
+      <w:bookmarkStart w:id="15" w:name="_Toc480308816"/>
       <w:r>
         <w:t>Video/Screening recording</w:t>
       </w:r>
-      <w:bookmarkEnd w:id="14"/>
+      <w:bookmarkEnd w:id="15"/>
     </w:p>
     <w:p>
       <w:r>
@@ -2258,7 +2531,7 @@
           <w:u w:val="single"/>
         </w:rPr>
       </w:pPr>
-      <w:bookmarkStart w:id="15" w:name="_Toc480308817"/>
+      <w:bookmarkStart w:id="16" w:name="_Toc480308817"/>
       <w:r>
         <w:rPr>
           <w:sz w:val="32"/>
@@ -2267,7 +2540,7 @@
         </w:rPr>
         <w:t>Heuristic Evaluation</w:t>
       </w:r>
-      <w:bookmarkEnd w:id="15"/>
+      <w:bookmarkEnd w:id="16"/>
     </w:p>
     <w:p>
       <w:r>
@@ -2279,11 +2552,11 @@
       <w:pPr>
         <w:pStyle w:val="Heading1"/>
       </w:pPr>
-      <w:bookmarkStart w:id="16" w:name="_Toc480308818"/>
+      <w:bookmarkStart w:id="17" w:name="_Toc480308818"/>
       <w:r>
         <w:t>Conclusion</w:t>
       </w:r>
-      <w:bookmarkEnd w:id="16"/>
+      <w:bookmarkEnd w:id="17"/>
       <w:r>
         <w:t xml:space="preserve"> </w:t>
       </w:r>
@@ -2293,14 +2566,14 @@
       <w:pPr>
         <w:pStyle w:val="Heading1"/>
       </w:pPr>
-      <w:bookmarkStart w:id="17" w:name="_Toc480308819"/>
+      <w:bookmarkStart w:id="18" w:name="_Toc480308819"/>
       <w:r>
         <w:t>Appendix</w:t>
       </w:r>
       <w:r>
         <w:t xml:space="preserve"> A</w:t>
       </w:r>
-      <w:bookmarkEnd w:id="17"/>
+      <w:bookmarkEnd w:id="18"/>
     </w:p>
     <w:p/>
     <w:p>
@@ -2311,11 +2584,11 @@
           <w:color w:val="000000"/>
         </w:rPr>
       </w:pPr>
-      <w:bookmarkStart w:id="18" w:name="_Toc480308820"/>
+      <w:bookmarkStart w:id="19" w:name="_Toc480308820"/>
       <w:r>
         <w:t>Consent Form</w:t>
       </w:r>
-      <w:bookmarkEnd w:id="18"/>
+      <w:bookmarkEnd w:id="19"/>
       <w:r>
         <w:rPr>
           <w:rFonts w:ascii="Times" w:hAnsi="Times" w:cs="Times"/>
@@ -2367,7 +2640,7 @@
                 <w:szCs w:val="40"/>
               </w:rPr>
             </w:pPr>
-            <w:bookmarkStart w:id="19" w:name="_Toc480308821"/>
+            <w:bookmarkStart w:id="20" w:name="_Toc480308821"/>
             <w:r>
               <w:rPr>
                 <w:sz w:val="40"/>
@@ -2375,7 +2648,7 @@
               </w:rPr>
               <w:t>Consent Form</w:t>
             </w:r>
-            <w:bookmarkEnd w:id="19"/>
+            <w:bookmarkEnd w:id="20"/>
           </w:p>
         </w:tc>
       </w:tr>
@@ -2601,8 +2874,6 @@
             <w:r>
               <w:t>Name (please print your Full name in CAPITAL LETTERS)</w:t>
             </w:r>
-            <w:bookmarkStart w:id="20" w:name="_GoBack"/>
-            <w:bookmarkEnd w:id="20"/>
           </w:p>
           <w:p>
             <w:r>
@@ -5110,6 +5381,7 @@
     <w:lsdException w:name="HTML Sample" w:semiHidden="1" w:unhideWhenUsed="1"/>
     <w:lsdException w:name="HTML Typewriter" w:semiHidden="1" w:unhideWhenUsed="1"/>
     <w:lsdException w:name="HTML Variable" w:semiHidden="1" w:unhideWhenUsed="1"/>
+    <w:lsdException w:name="Normal Table" w:semiHidden="1" w:unhideWhenUsed="1"/>
     <w:lsdException w:name="annotation subject" w:semiHidden="1" w:unhideWhenUsed="1"/>
     <w:lsdException w:name="No List" w:semiHidden="1" w:unhideWhenUsed="1"/>
     <w:lsdException w:name="Outline List 1" w:semiHidden="1" w:unhideWhenUsed="1"/>
@@ -5155,9 +5427,11 @@
     <w:lsdException w:name="Table Subtle 1" w:semiHidden="1" w:unhideWhenUsed="1"/>
     <w:lsdException w:name="Table Subtle 2" w:semiHidden="1" w:unhideWhenUsed="1"/>
     <w:lsdException w:name="Table Web 1" w:semiHidden="1" w:unhideWhenUsed="1"/>
+    <w:lsdException w:name="Table Web 2" w:semiHidden="1" w:unhideWhenUsed="1"/>
     <w:lsdException w:name="Table Web 3" w:semiHidden="1" w:unhideWhenUsed="1"/>
     <w:lsdException w:name="Balloon Text" w:semiHidden="1" w:unhideWhenUsed="1"/>
     <w:lsdException w:name="Table Grid" w:uiPriority="39"/>
+    <w:lsdException w:name="Table Theme" w:semiHidden="1" w:unhideWhenUsed="1"/>
     <w:lsdException w:name="Note Level 1" w:semiHidden="1" w:unhideWhenUsed="1"/>
     <w:lsdException w:name="Note Level 2" w:semiHidden="1" w:unhideWhenUsed="1"/>
     <w:lsdException w:name="Note Level 3" w:semiHidden="1" w:unhideWhenUsed="1"/>
@@ -7499,7 +7773,7 @@
 </file>
 
 <file path=customXml/itemProps1.xml><?xml version="1.0" encoding="utf-8"?>
-<ds:datastoreItem xmlns:ds="http://schemas.openxmlformats.org/officeDocument/2006/customXml" ds:itemID="{3CCE83E3-C8F8-524D-8D6B-6A9179ACF35E}">
+<ds:datastoreItem xmlns:ds="http://schemas.openxmlformats.org/officeDocument/2006/customXml" ds:itemID="{BB2896C9-05CA-2A44-8186-70B12C0480FC}">
   <ds:schemaRefs>
     <ds:schemaRef ds:uri="http://schemas.openxmlformats.org/officeDocument/2006/bibliography"/>
   </ds:schemaRefs>

</xml_diff>

<commit_message>
High Fidelity Prototype added and other minor changes
</commit_message>
<xml_diff>
--- a/CA3 Design and Testing/CA 3 Usability Design.docx
+++ b/CA3 Design and Testing/CA 3 Usability Design.docx
@@ -309,7 +309,7 @@
             </w:rPr>
             <w:fldChar w:fldCharType="separate"/>
           </w:r>
-          <w:hyperlink w:anchor="_Toc480308802" w:history="1">
+          <w:hyperlink w:anchor="_Toc480841788" w:history="1">
             <w:r>
               <w:rPr>
                 <w:rStyle w:val="Hyperlink"/>
@@ -356,7 +356,7 @@
                 <w:noProof/>
                 <w:webHidden/>
               </w:rPr>
-              <w:instrText xml:space="preserve"> PAGEREF _Toc480308802 \h </w:instrText>
+              <w:instrText xml:space="preserve"> PAGEREF _Toc480841788 \h </w:instrText>
             </w:r>
             <w:r>
               <w:rPr>
@@ -405,7 +405,7 @@
               <w:lang w:eastAsia="zh-CN"/>
             </w:rPr>
           </w:pPr>
-          <w:hyperlink w:anchor="_Toc480308803" w:history="1">
+          <w:hyperlink w:anchor="_Toc480841789" w:history="1">
             <w:r>
               <w:rPr>
                 <w:rStyle w:val="Hyperlink"/>
@@ -452,7 +452,7 @@
                 <w:noProof/>
                 <w:webHidden/>
               </w:rPr>
-              <w:instrText xml:space="preserve"> PAGEREF _Toc480308803 \h </w:instrText>
+              <w:instrText xml:space="preserve"> PAGEREF _Toc480841789 \h </w:instrText>
             </w:r>
             <w:r>
               <w:rPr>
@@ -499,7 +499,7 @@
               <w:lang w:eastAsia="zh-CN"/>
             </w:rPr>
           </w:pPr>
-          <w:hyperlink w:anchor="_Toc480308804" w:history="1">
+          <w:hyperlink w:anchor="_Toc480841790" w:history="1">
             <w:r>
               <w:rPr>
                 <w:rStyle w:val="Hyperlink"/>
@@ -526,7 +526,7 @@
                 <w:noProof/>
                 <w:webHidden/>
               </w:rPr>
-              <w:instrText xml:space="preserve"> PAGEREF _Toc480308804 \h </w:instrText>
+              <w:instrText xml:space="preserve"> PAGEREF _Toc480841790 \h </w:instrText>
             </w:r>
             <w:r>
               <w:rPr>
@@ -572,7 +572,7 @@
               <w:lang w:eastAsia="zh-CN"/>
             </w:rPr>
           </w:pPr>
-          <w:hyperlink w:anchor="_Toc480308805" w:history="1">
+          <w:hyperlink w:anchor="_Toc480841791" w:history="1">
             <w:r>
               <w:rPr>
                 <w:rStyle w:val="Hyperlink"/>
@@ -599,7 +599,7 @@
                 <w:noProof/>
                 <w:webHidden/>
               </w:rPr>
-              <w:instrText xml:space="preserve"> PAGEREF _Toc480308805 \h </w:instrText>
+              <w:instrText xml:space="preserve"> PAGEREF _Toc480841791 \h </w:instrText>
             </w:r>
             <w:r>
               <w:rPr>
@@ -619,7 +619,7 @@
                 <w:noProof/>
                 <w:webHidden/>
               </w:rPr>
-              <w:t>2</w:t>
+              <w:t>3</w:t>
             </w:r>
             <w:r>
               <w:rPr>
@@ -645,7 +645,7 @@
               <w:lang w:eastAsia="zh-CN"/>
             </w:rPr>
           </w:pPr>
-          <w:hyperlink w:anchor="_Toc480308806" w:history="1">
+          <w:hyperlink w:anchor="_Toc480841792" w:history="1">
             <w:r>
               <w:rPr>
                 <w:rStyle w:val="Hyperlink"/>
@@ -672,7 +672,7 @@
                 <w:noProof/>
                 <w:webHidden/>
               </w:rPr>
-              <w:instrText xml:space="preserve"> PAGEREF _Toc480308806 \h </w:instrText>
+              <w:instrText xml:space="preserve"> PAGEREF _Toc480841792 \h </w:instrText>
             </w:r>
             <w:r>
               <w:rPr>
@@ -692,7 +692,7 @@
                 <w:noProof/>
                 <w:webHidden/>
               </w:rPr>
-              <w:t>2</w:t>
+              <w:t>3</w:t>
             </w:r>
             <w:r>
               <w:rPr>
@@ -718,7 +718,7 @@
               <w:lang w:eastAsia="zh-CN"/>
             </w:rPr>
           </w:pPr>
-          <w:hyperlink w:anchor="_Toc480308807" w:history="1">
+          <w:hyperlink w:anchor="_Toc480841793" w:history="1">
             <w:r>
               <w:rPr>
                 <w:rStyle w:val="Hyperlink"/>
@@ -745,7 +745,7 @@
                 <w:noProof/>
                 <w:webHidden/>
               </w:rPr>
-              <w:instrText xml:space="preserve"> PAGEREF _Toc480308807 \h </w:instrText>
+              <w:instrText xml:space="preserve"> PAGEREF _Toc480841793 \h </w:instrText>
             </w:r>
             <w:r>
               <w:rPr>
@@ -765,7 +765,7 @@
                 <w:noProof/>
                 <w:webHidden/>
               </w:rPr>
-              <w:t>2</w:t>
+              <w:t>4</w:t>
             </w:r>
             <w:r>
               <w:rPr>
@@ -792,7 +792,7 @@
               <w:lang w:eastAsia="zh-CN"/>
             </w:rPr>
           </w:pPr>
-          <w:hyperlink w:anchor="_Toc480308808" w:history="1">
+          <w:hyperlink w:anchor="_Toc480841794" w:history="1">
             <w:r>
               <w:rPr>
                 <w:rStyle w:val="Hyperlink"/>
@@ -819,7 +819,7 @@
                 <w:noProof/>
                 <w:webHidden/>
               </w:rPr>
-              <w:instrText xml:space="preserve"> PAGEREF _Toc480308808 \h </w:instrText>
+              <w:instrText xml:space="preserve"> PAGEREF _Toc480841794 \h </w:instrText>
             </w:r>
             <w:r>
               <w:rPr>
@@ -839,80 +839,7 @@
                 <w:noProof/>
                 <w:webHidden/>
               </w:rPr>
-              <w:t>2</w:t>
-            </w:r>
-            <w:r>
-              <w:rPr>
-                <w:noProof/>
-                <w:webHidden/>
-              </w:rPr>
-              <w:fldChar w:fldCharType="end"/>
-            </w:r>
-          </w:hyperlink>
-        </w:p>
-        <w:p>
-          <w:pPr>
-            <w:pStyle w:val="TOC3"/>
-            <w:tabs>
-              <w:tab w:val="right" w:pos="9010"/>
-            </w:tabs>
-            <w:rPr>
-              <w:rFonts w:eastAsiaTheme="minorEastAsia"/>
-              <w:smallCaps w:val="0"/>
-              <w:noProof/>
-              <w:sz w:val="24"/>
-              <w:szCs w:val="24"/>
-              <w:lang w:eastAsia="zh-CN"/>
-            </w:rPr>
-          </w:pPr>
-          <w:hyperlink w:anchor="_Toc480308809" w:history="1">
-            <w:r>
-              <w:rPr>
-                <w:rStyle w:val="Hyperlink"/>
-                <w:noProof/>
-              </w:rPr>
-              <w:t>Prototype</w:t>
-            </w:r>
-            <w:r>
-              <w:rPr>
-                <w:noProof/>
-                <w:webHidden/>
-              </w:rPr>
-              <w:tab/>
-            </w:r>
-            <w:r>
-              <w:rPr>
-                <w:noProof/>
-                <w:webHidden/>
-              </w:rPr>
-              <w:fldChar w:fldCharType="begin"/>
-            </w:r>
-            <w:r>
-              <w:rPr>
-                <w:noProof/>
-                <w:webHidden/>
-              </w:rPr>
-              <w:instrText xml:space="preserve"> PAGEREF _Toc480308809 \h </w:instrText>
-            </w:r>
-            <w:r>
-              <w:rPr>
-                <w:noProof/>
-                <w:webHidden/>
-              </w:rPr>
-            </w:r>
-            <w:r>
-              <w:rPr>
-                <w:noProof/>
-                <w:webHidden/>
-              </w:rPr>
-              <w:fldChar w:fldCharType="separate"/>
-            </w:r>
-            <w:r>
-              <w:rPr>
-                <w:noProof/>
-                <w:webHidden/>
-              </w:rPr>
-              <w:t>2</w:t>
+              <w:t>5</w:t>
             </w:r>
             <w:r>
               <w:rPr>
@@ -941,7 +868,7 @@
               <w:lang w:eastAsia="zh-CN"/>
             </w:rPr>
           </w:pPr>
-          <w:hyperlink w:anchor="_Toc480308810" w:history="1">
+          <w:hyperlink w:anchor="_Toc480841795" w:history="1">
             <w:r>
               <w:rPr>
                 <w:rStyle w:val="Hyperlink"/>
@@ -988,7 +915,7 @@
                 <w:noProof/>
                 <w:webHidden/>
               </w:rPr>
-              <w:instrText xml:space="preserve"> PAGEREF _Toc480308810 \h </w:instrText>
+              <w:instrText xml:space="preserve"> PAGEREF _Toc480841795 \h </w:instrText>
             </w:r>
             <w:r>
               <w:rPr>
@@ -1008,7 +935,7 @@
                 <w:noProof/>
                 <w:webHidden/>
               </w:rPr>
-              <w:t>2</w:t>
+              <w:t>5</w:t>
             </w:r>
             <w:r>
               <w:rPr>
@@ -1035,7 +962,7 @@
               <w:lang w:eastAsia="zh-CN"/>
             </w:rPr>
           </w:pPr>
-          <w:hyperlink w:anchor="_Toc480308811" w:history="1">
+          <w:hyperlink w:anchor="_Toc480841796" w:history="1">
             <w:r>
               <w:rPr>
                 <w:rStyle w:val="Hyperlink"/>
@@ -1062,7 +989,7 @@
                 <w:noProof/>
                 <w:webHidden/>
               </w:rPr>
-              <w:instrText xml:space="preserve"> PAGEREF _Toc480308811 \h </w:instrText>
+              <w:instrText xml:space="preserve"> PAGEREF _Toc480841796 \h </w:instrText>
             </w:r>
             <w:r>
               <w:rPr>
@@ -1082,7 +1009,7 @@
                 <w:noProof/>
                 <w:webHidden/>
               </w:rPr>
-              <w:t>2</w:t>
+              <w:t>5</w:t>
             </w:r>
             <w:r>
               <w:rPr>
@@ -1109,7 +1036,7 @@
               <w:lang w:eastAsia="zh-CN"/>
             </w:rPr>
           </w:pPr>
-          <w:hyperlink w:anchor="_Toc480308812" w:history="1">
+          <w:hyperlink w:anchor="_Toc480841797" w:history="1">
             <w:r>
               <w:rPr>
                 <w:rStyle w:val="Hyperlink"/>
@@ -1136,7 +1063,7 @@
                 <w:noProof/>
                 <w:webHidden/>
               </w:rPr>
-              <w:instrText xml:space="preserve"> PAGEREF _Toc480308812 \h </w:instrText>
+              <w:instrText xml:space="preserve"> PAGEREF _Toc480841797 \h </w:instrText>
             </w:r>
             <w:r>
               <w:rPr>
@@ -1156,7 +1083,7 @@
                 <w:noProof/>
                 <w:webHidden/>
               </w:rPr>
-              <w:t>3</w:t>
+              <w:t>5</w:t>
             </w:r>
             <w:r>
               <w:rPr>
@@ -1183,7 +1110,7 @@
               <w:lang w:eastAsia="zh-CN"/>
             </w:rPr>
           </w:pPr>
-          <w:hyperlink w:anchor="_Toc480308813" w:history="1">
+          <w:hyperlink w:anchor="_Toc480841798" w:history="1">
             <w:r>
               <w:rPr>
                 <w:rStyle w:val="Hyperlink"/>
@@ -1210,7 +1137,7 @@
                 <w:noProof/>
                 <w:webHidden/>
               </w:rPr>
-              <w:instrText xml:space="preserve"> PAGEREF _Toc480308813 \h </w:instrText>
+              <w:instrText xml:space="preserve"> PAGEREF _Toc480841798 \h </w:instrText>
             </w:r>
             <w:r>
               <w:rPr>
@@ -1230,7 +1157,7 @@
                 <w:noProof/>
                 <w:webHidden/>
               </w:rPr>
-              <w:t>3</w:t>
+              <w:t>5</w:t>
             </w:r>
             <w:r>
               <w:rPr>
@@ -1257,7 +1184,7 @@
               <w:lang w:eastAsia="zh-CN"/>
             </w:rPr>
           </w:pPr>
-          <w:hyperlink w:anchor="_Toc480308814" w:history="1">
+          <w:hyperlink w:anchor="_Toc480841799" w:history="1">
             <w:r>
               <w:rPr>
                 <w:rStyle w:val="Hyperlink"/>
@@ -1284,7 +1211,7 @@
                 <w:noProof/>
                 <w:webHidden/>
               </w:rPr>
-              <w:instrText xml:space="preserve"> PAGEREF _Toc480308814 \h </w:instrText>
+              <w:instrText xml:space="preserve"> PAGEREF _Toc480841799 \h </w:instrText>
             </w:r>
             <w:r>
               <w:rPr>
@@ -1304,7 +1231,7 @@
                 <w:noProof/>
                 <w:webHidden/>
               </w:rPr>
-              <w:t>3</w:t>
+              <w:t>5</w:t>
             </w:r>
             <w:r>
               <w:rPr>
@@ -1331,7 +1258,7 @@
               <w:lang w:eastAsia="zh-CN"/>
             </w:rPr>
           </w:pPr>
-          <w:hyperlink w:anchor="_Toc480308815" w:history="1">
+          <w:hyperlink w:anchor="_Toc480841800" w:history="1">
             <w:r>
               <w:rPr>
                 <w:rStyle w:val="Hyperlink"/>
@@ -1358,7 +1285,7 @@
                 <w:noProof/>
                 <w:webHidden/>
               </w:rPr>
-              <w:instrText xml:space="preserve"> PAGEREF _Toc480308815 \h </w:instrText>
+              <w:instrText xml:space="preserve"> PAGEREF _Toc480841800 \h </w:instrText>
             </w:r>
             <w:r>
               <w:rPr>
@@ -1378,7 +1305,7 @@
                 <w:noProof/>
                 <w:webHidden/>
               </w:rPr>
-              <w:t>3</w:t>
+              <w:t>5</w:t>
             </w:r>
             <w:r>
               <w:rPr>
@@ -1404,7 +1331,7 @@
               <w:lang w:eastAsia="zh-CN"/>
             </w:rPr>
           </w:pPr>
-          <w:hyperlink w:anchor="_Toc480308816" w:history="1">
+          <w:hyperlink w:anchor="_Toc480841801" w:history="1">
             <w:r>
               <w:rPr>
                 <w:rStyle w:val="Hyperlink"/>
@@ -1431,7 +1358,7 @@
                 <w:noProof/>
                 <w:webHidden/>
               </w:rPr>
-              <w:instrText xml:space="preserve"> PAGEREF _Toc480308816 \h </w:instrText>
+              <w:instrText xml:space="preserve"> PAGEREF _Toc480841801 \h </w:instrText>
             </w:r>
             <w:r>
               <w:rPr>
@@ -1451,7 +1378,7 @@
                 <w:noProof/>
                 <w:webHidden/>
               </w:rPr>
-              <w:t>3</w:t>
+              <w:t>5</w:t>
             </w:r>
             <w:r>
               <w:rPr>
@@ -1478,7 +1405,7 @@
               <w:lang w:eastAsia="zh-CN"/>
             </w:rPr>
           </w:pPr>
-          <w:hyperlink w:anchor="_Toc480308817" w:history="1">
+          <w:hyperlink w:anchor="_Toc480841802" w:history="1">
             <w:r>
               <w:rPr>
                 <w:rStyle w:val="Hyperlink"/>
@@ -1505,7 +1432,7 @@
                 <w:noProof/>
                 <w:webHidden/>
               </w:rPr>
-              <w:instrText xml:space="preserve"> PAGEREF _Toc480308817 \h </w:instrText>
+              <w:instrText xml:space="preserve"> PAGEREF _Toc480841802 \h </w:instrText>
             </w:r>
             <w:r>
               <w:rPr>
@@ -1525,7 +1452,7 @@
                 <w:noProof/>
                 <w:webHidden/>
               </w:rPr>
-              <w:t>3</w:t>
+              <w:t>5</w:t>
             </w:r>
             <w:r>
               <w:rPr>
@@ -1554,7 +1481,7 @@
               <w:lang w:eastAsia="zh-CN"/>
             </w:rPr>
           </w:pPr>
-          <w:hyperlink w:anchor="_Toc480308818" w:history="1">
+          <w:hyperlink w:anchor="_Toc480841803" w:history="1">
             <w:r>
               <w:rPr>
                 <w:rStyle w:val="Hyperlink"/>
@@ -1601,7 +1528,7 @@
                 <w:noProof/>
                 <w:webHidden/>
               </w:rPr>
-              <w:instrText xml:space="preserve"> PAGEREF _Toc480308818 \h </w:instrText>
+              <w:instrText xml:space="preserve"> PAGEREF _Toc480841803 \h </w:instrText>
             </w:r>
             <w:r>
               <w:rPr>
@@ -1621,7 +1548,7 @@
                 <w:noProof/>
                 <w:webHidden/>
               </w:rPr>
-              <w:t>3</w:t>
+              <w:t>6</w:t>
             </w:r>
             <w:r>
               <w:rPr>
@@ -1650,7 +1577,7 @@
               <w:lang w:eastAsia="zh-CN"/>
             </w:rPr>
           </w:pPr>
-          <w:hyperlink w:anchor="_Toc480308819" w:history="1">
+          <w:hyperlink w:anchor="_Toc480841804" w:history="1">
             <w:r>
               <w:rPr>
                 <w:rStyle w:val="Hyperlink"/>
@@ -1697,7 +1624,7 @@
                 <w:noProof/>
                 <w:webHidden/>
               </w:rPr>
-              <w:instrText xml:space="preserve"> PAGEREF _Toc480308819 \h </w:instrText>
+              <w:instrText xml:space="preserve"> PAGEREF _Toc480841804 \h </w:instrText>
             </w:r>
             <w:r>
               <w:rPr>
@@ -1717,7 +1644,7 @@
                 <w:noProof/>
                 <w:webHidden/>
               </w:rPr>
-              <w:t>3</w:t>
+              <w:t>6</w:t>
             </w:r>
             <w:r>
               <w:rPr>
@@ -1744,7 +1671,7 @@
               <w:lang w:eastAsia="zh-CN"/>
             </w:rPr>
           </w:pPr>
-          <w:hyperlink w:anchor="_Toc480308820" w:history="1">
+          <w:hyperlink w:anchor="_Toc480841805" w:history="1">
             <w:r>
               <w:rPr>
                 <w:rStyle w:val="Hyperlink"/>
@@ -1771,7 +1698,7 @@
                 <w:noProof/>
                 <w:webHidden/>
               </w:rPr>
-              <w:instrText xml:space="preserve"> PAGEREF _Toc480308820 \h </w:instrText>
+              <w:instrText xml:space="preserve"> PAGEREF _Toc480841805 \h </w:instrText>
             </w:r>
             <w:r>
               <w:rPr>
@@ -1791,7 +1718,7 @@
                 <w:noProof/>
                 <w:webHidden/>
               </w:rPr>
-              <w:t>3</w:t>
+              <w:t>6</w:t>
             </w:r>
             <w:r>
               <w:rPr>
@@ -1817,7 +1744,7 @@
               <w:lang w:eastAsia="zh-CN"/>
             </w:rPr>
           </w:pPr>
-          <w:hyperlink w:anchor="_Toc480308821" w:history="1">
+          <w:hyperlink w:anchor="_Toc480841806" w:history="1">
             <w:r>
               <w:rPr>
                 <w:rStyle w:val="Hyperlink"/>
@@ -1844,7 +1771,7 @@
                 <w:noProof/>
                 <w:webHidden/>
               </w:rPr>
-              <w:instrText xml:space="preserve"> PAGEREF _Toc480308821 \h </w:instrText>
+              <w:instrText xml:space="preserve"> PAGEREF _Toc480841806 \h </w:instrText>
             </w:r>
             <w:r>
               <w:rPr>
@@ -1864,7 +1791,7 @@
                 <w:noProof/>
                 <w:webHidden/>
               </w:rPr>
-              <w:t>3</w:t>
+              <w:t>6</w:t>
             </w:r>
             <w:r>
               <w:rPr>
@@ -1891,7 +1818,7 @@
       <w:pPr>
         <w:pStyle w:val="Heading1"/>
       </w:pPr>
-      <w:bookmarkStart w:id="0" w:name="_Toc480308802"/>
+      <w:bookmarkStart w:id="0" w:name="_Toc480841788"/>
       <w:r>
         <w:t>Executive Summary</w:t>
       </w:r>
@@ -1911,13 +1838,8 @@
         <w:t>’s</w:t>
       </w:r>
       <w:r>
-        <w:t xml:space="preserve"> dream, looking good in every outfit and </w:t>
-      </w:r>
-      <w:proofErr w:type="gramStart"/>
-      <w:r>
-        <w:t>be able to</w:t>
-      </w:r>
-      <w:proofErr w:type="gramEnd"/>
+        <w:t xml:space="preserve"> dream, looking good in every outfit and be able to</w:t>
+      </w:r>
       <w:r>
         <w:t xml:space="preserve"> present</w:t>
       </w:r>
@@ -1982,15 +1904,7 @@
         <w:t xml:space="preserve"> to</w:t>
       </w:r>
       <w:r>
-        <w:t xml:space="preserve"> keep the website as simple and usable as possible </w:t>
-      </w:r>
-      <w:proofErr w:type="gramStart"/>
-      <w:r>
-        <w:t>in order to</w:t>
-      </w:r>
-      <w:proofErr w:type="gramEnd"/>
-      <w:r>
-        <w:t xml:space="preserve"> serve users with different levels of technical skills or minimal technical skills as we would also be aiming to help our elderly to be able to navigate the site easily and benefit from the site (example: </w:t>
+        <w:t xml:space="preserve"> keep the website as simple and usable as possible in order to serve users with different levels of technical skills or minimal technical skills as we would also be aiming to help our elderly to be able to navigate the site easily and benefit from the site (example: </w:t>
       </w:r>
       <w:r>
         <w:t>font resizer function)</w:t>
@@ -2061,6 +1975,75 @@
     <w:p>
       <w:pPr>
         <w:jc w:val="both"/>
+      </w:pPr>
+      <w:r>
+        <w:t xml:space="preserve">Let’s, start with prototyping </w:t>
+      </w:r>
+      <w:r>
+        <w:t>and alongside we will provide details and discuss design principles &amp; patterns used in prototyping of the system</w:t>
+      </w:r>
+      <w:r>
+        <w:t xml:space="preserve">- </w:t>
+      </w:r>
+    </w:p>
+    <w:p>
+      <w:pPr>
+        <w:jc w:val="both"/>
+      </w:pPr>
+    </w:p>
+    <w:p>
+      <w:pPr>
+        <w:jc w:val="both"/>
+      </w:pPr>
+    </w:p>
+    <w:p>
+      <w:pPr>
+        <w:jc w:val="both"/>
+      </w:pPr>
+    </w:p>
+    <w:p>
+      <w:pPr>
+        <w:jc w:val="both"/>
+      </w:pPr>
+    </w:p>
+    <w:p>
+      <w:pPr>
+        <w:jc w:val="both"/>
+      </w:pPr>
+    </w:p>
+    <w:p>
+      <w:pPr>
+        <w:jc w:val="both"/>
+      </w:pPr>
+    </w:p>
+    <w:p>
+      <w:pPr>
+        <w:jc w:val="both"/>
+      </w:pPr>
+    </w:p>
+    <w:p>
+      <w:pPr>
+        <w:jc w:val="both"/>
+      </w:pPr>
+    </w:p>
+    <w:p>
+      <w:pPr>
+        <w:jc w:val="both"/>
+      </w:pPr>
+    </w:p>
+    <w:p>
+      <w:pPr>
+        <w:jc w:val="both"/>
+      </w:pPr>
+    </w:p>
+    <w:p>
+      <w:pPr>
+        <w:jc w:val="both"/>
+      </w:pPr>
+    </w:p>
+    <w:p>
+      <w:pPr>
+        <w:jc w:val="both"/>
         <w:rPr>
           <w:b/>
           <w:i/>
@@ -2068,21 +2051,12 @@
           <w:szCs w:val="32"/>
         </w:rPr>
       </w:pPr>
-      <w:r>
-        <w:t xml:space="preserve">Let’s, start with prototyping </w:t>
-      </w:r>
-      <w:r>
-        <w:t>and alongside we will provide details and discuss design principles &amp; patterns used in prototyping of the system</w:t>
-      </w:r>
-      <w:r>
-        <w:t xml:space="preserve">- </w:t>
-      </w:r>
     </w:p>
     <w:p>
       <w:pPr>
         <w:pStyle w:val="Heading1"/>
       </w:pPr>
-      <w:bookmarkStart w:id="1" w:name="_Toc480308803"/>
+      <w:bookmarkStart w:id="1" w:name="_Toc480841789"/>
       <w:r>
         <w:t>Prototyping</w:t>
       </w:r>
@@ -2097,7 +2071,7 @@
           <w:u w:val="single"/>
         </w:rPr>
       </w:pPr>
-      <w:bookmarkStart w:id="2" w:name="_Toc480308804"/>
+      <w:bookmarkStart w:id="2" w:name="_Toc480841790"/>
       <w:r>
         <w:rPr>
           <w:sz w:val="32"/>
@@ -2118,9 +2092,8 @@
       <w:pPr>
         <w:pStyle w:val="Heading3"/>
       </w:pPr>
-      <w:bookmarkStart w:id="3" w:name="_Toc480308805"/>
-      <w:r>
-        <w:lastRenderedPageBreak/>
+      <w:bookmarkStart w:id="3" w:name="_Toc480841791"/>
+      <w:r>
         <w:t>Wireframe 1</w:t>
       </w:r>
       <w:bookmarkEnd w:id="3"/>
@@ -2173,19 +2146,17 @@
           </wp:inline>
         </w:drawing>
       </w:r>
-      <w:bookmarkStart w:id="4" w:name="_GoBack"/>
-      <w:bookmarkEnd w:id="4"/>
     </w:p>
     <w:p/>
     <w:p>
       <w:pPr>
         <w:pStyle w:val="Heading3"/>
       </w:pPr>
-      <w:bookmarkStart w:id="5" w:name="_Toc480308806"/>
+      <w:bookmarkStart w:id="4" w:name="_Toc480841792"/>
       <w:r>
         <w:t>Wireframe 2</w:t>
       </w:r>
-      <w:bookmarkEnd w:id="5"/>
+      <w:bookmarkEnd w:id="4"/>
     </w:p>
     <w:p>
       <w:r>
@@ -2194,7 +2165,7 @@
           <w:lang w:eastAsia="zh-CN"/>
         </w:rPr>
         <w:drawing>
-          <wp:inline distT="0" distB="0" distL="0" distR="0" wp14:anchorId="1DB68CC5" wp14:editId="31B7B538">
+          <wp:inline distT="0" distB="0" distL="0" distR="0" wp14:anchorId="1DB68CC5" wp14:editId="337D2FAD">
             <wp:extent cx="6460721" cy="3309866"/>
             <wp:effectExtent l="0" t="0" r="0" b="0"/>
             <wp:docPr id="3" name="Picture 3"/>
@@ -2223,7 +2194,7 @@
                   <pic:spPr>
                     <a:xfrm>
                       <a:off x="0" y="0"/>
-                      <a:ext cx="6477523" cy="3318474"/>
+                      <a:ext cx="6460721" cy="3309866"/>
                     </a:xfrm>
                     <a:prstGeom prst="rect">
                       <a:avLst/>
@@ -2237,16 +2208,43 @@
       </w:r>
     </w:p>
     <w:p/>
+    <w:p/>
+    <w:p/>
+    <w:p/>
     <w:p>
       <w:pPr>
+        <w:jc w:val="center"/>
+        <w:rPr>
+          <w:sz w:val="13"/>
+          <w:szCs w:val="13"/>
+        </w:rPr>
+      </w:pPr>
+      <w:r>
+        <w:rPr>
+          <w:sz w:val="13"/>
+          <w:szCs w:val="13"/>
+        </w:rPr>
+        <w:t>Wireframe 3 available on next page (due to large size of prototype)</w:t>
+      </w:r>
+    </w:p>
+    <w:p>
+      <w:pPr>
+        <w:jc w:val="center"/>
+        <w:rPr>
+          <w:sz w:val="13"/>
+          <w:szCs w:val="13"/>
+        </w:rPr>
+      </w:pPr>
+    </w:p>
+    <w:p>
+      <w:pPr>
         <w:pStyle w:val="Heading3"/>
       </w:pPr>
-      <w:bookmarkStart w:id="6" w:name="_Toc480308807"/>
-      <w:r>
-        <w:lastRenderedPageBreak/>
+      <w:bookmarkStart w:id="5" w:name="_Toc480841793"/>
+      <w:r>
         <w:t>Wireframe 3</w:t>
       </w:r>
-      <w:bookmarkEnd w:id="6"/>
+      <w:bookmarkEnd w:id="5"/>
     </w:p>
     <w:p>
       <w:r>
@@ -2307,37 +2305,133 @@
           <w:u w:val="single"/>
         </w:rPr>
       </w:pPr>
-      <w:bookmarkStart w:id="7" w:name="_Toc480308808"/>
+      <w:bookmarkStart w:id="6" w:name="_Toc480841794"/>
       <w:r>
         <w:rPr>
           <w:sz w:val="32"/>
           <w:szCs w:val="32"/>
           <w:u w:val="single"/>
         </w:rPr>
+        <w:lastRenderedPageBreak/>
         <w:t>High-Fidelity Prototype</w:t>
       </w:r>
+      <w:bookmarkEnd w:id="6"/>
+    </w:p>
+    <w:p>
+      <w:r>
+        <w:rPr>
+          <w:b/>
+          <w:noProof/>
+          <w:lang w:eastAsia="zh-CN"/>
+        </w:rPr>
+        <w:drawing>
+          <wp:anchor distT="0" distB="0" distL="114300" distR="114300" simplePos="0" relativeHeight="251658240" behindDoc="0" locked="0" layoutInCell="1" allowOverlap="1" wp14:anchorId="15E2798B" wp14:editId="37E16A4B">
+            <wp:simplePos x="0" y="0"/>
+            <wp:positionH relativeFrom="column">
+              <wp:posOffset>0</wp:posOffset>
+            </wp:positionH>
+            <wp:positionV relativeFrom="paragraph">
+              <wp:posOffset>186055</wp:posOffset>
+            </wp:positionV>
+            <wp:extent cx="3573780" cy="1951990"/>
+            <wp:effectExtent l="0" t="0" r="7620" b="3810"/>
+            <wp:wrapSquare wrapText="bothSides"/>
+            <wp:docPr id="7" name="Picture 7"/>
+            <wp:cNvGraphicFramePr>
+              <a:graphicFrameLocks xmlns:a="http://schemas.openxmlformats.org/drawingml/2006/main" noChangeAspect="1"/>
+            </wp:cNvGraphicFramePr>
+            <a:graphic xmlns:a="http://schemas.openxmlformats.org/drawingml/2006/main">
+              <a:graphicData uri="http://schemas.openxmlformats.org/drawingml/2006/picture">
+                <pic:pic xmlns:pic="http://schemas.openxmlformats.org/drawingml/2006/picture">
+                  <pic:nvPicPr>
+                    <pic:cNvPr id="7" name="Screen Shot 2017-04-24 at 23.55.27.png"/>
+                    <pic:cNvPicPr/>
+                  </pic:nvPicPr>
+                  <pic:blipFill>
+                    <a:blip r:embed="rId11" cstate="print">
+                      <a:extLst>
+                        <a:ext uri="{28A0092B-C50C-407E-A947-70E740481C1C}">
+                          <a14:useLocalDpi xmlns:a14="http://schemas.microsoft.com/office/drawing/2010/main" val="0"/>
+                        </a:ext>
+                      </a:extLst>
+                    </a:blip>
+                    <a:stretch>
+                      <a:fillRect/>
+                    </a:stretch>
+                  </pic:blipFill>
+                  <pic:spPr>
+                    <a:xfrm>
+                      <a:off x="0" y="0"/>
+                      <a:ext cx="3573780" cy="1951990"/>
+                    </a:xfrm>
+                    <a:prstGeom prst="rect">
+                      <a:avLst/>
+                    </a:prstGeom>
+                  </pic:spPr>
+                </pic:pic>
+              </a:graphicData>
+            </a:graphic>
+            <wp14:sizeRelH relativeFrom="page">
+              <wp14:pctWidth>0</wp14:pctWidth>
+            </wp14:sizeRelH>
+            <wp14:sizeRelV relativeFrom="page">
+              <wp14:pctHeight>0</wp14:pctHeight>
+            </wp14:sizeRelV>
+          </wp:anchor>
+        </w:drawing>
+      </w:r>
+      <w:r>
+        <w:rPr>
+          <w:b/>
+        </w:rPr>
+        <w:t>Prototype available at</w:t>
+      </w:r>
+      <w:r>
+        <w:t xml:space="preserve"> </w:t>
+      </w:r>
+      <w:hyperlink r:id="rId12" w:history="1">
+        <w:r>
+          <w:rPr>
+            <w:rStyle w:val="Hyperlink"/>
+          </w:rPr>
+          <w:t>http://gymandnutrition.com</w:t>
+        </w:r>
+      </w:hyperlink>
+    </w:p>
+    <w:p>
+      <w:r>
+        <w:t xml:space="preserve">The prototype is developed using Wordpress which is a </w:t>
+      </w:r>
+      <w:r>
+        <w:t>widely-used</w:t>
+      </w:r>
+      <w:r>
+        <w:t xml:space="preserve"> CMS (Content Management System). Different plugins and some manual html, css and javascripts are used to achieve prototype requirements.</w:t>
+      </w:r>
+    </w:p>
+    <w:p/>
+    <w:p/>
+    <w:p/>
+    <w:p/>
+    <w:p>
+      <w:r>
+        <w:t xml:space="preserve">Now we will look at the </w:t>
+      </w:r>
+      <w:r>
+        <w:t>testing -</w:t>
+      </w:r>
+      <w:bookmarkStart w:id="7" w:name="_GoBack"/>
       <w:bookmarkEnd w:id="7"/>
     </w:p>
     <w:p>
       <w:pPr>
-        <w:pStyle w:val="Heading3"/>
-      </w:pPr>
-      <w:bookmarkStart w:id="8" w:name="_Toc480308809"/>
-      <w:r>
-        <w:t>Prototype</w:t>
+        <w:pStyle w:val="Heading1"/>
+      </w:pPr>
+      <w:bookmarkStart w:id="8" w:name="_Toc480841795"/>
+      <w:r>
+        <w:t>Testing</w:t>
       </w:r>
       <w:bookmarkEnd w:id="8"/>
-    </w:p>
-    <w:p/>
-    <w:p>
-      <w:pPr>
-        <w:pStyle w:val="Heading1"/>
-      </w:pPr>
-      <w:bookmarkStart w:id="9" w:name="_Toc480308810"/>
-      <w:r>
-        <w:t>Testing</w:t>
-      </w:r>
-      <w:bookmarkEnd w:id="9"/>
       <w:r>
         <w:t xml:space="preserve"> </w:t>
       </w:r>
@@ -2362,7 +2456,7 @@
           <w:u w:val="single"/>
         </w:rPr>
       </w:pPr>
-      <w:bookmarkStart w:id="10" w:name="_Toc480308811"/>
+      <w:bookmarkStart w:id="9" w:name="_Toc480841796"/>
       <w:r>
         <w:rPr>
           <w:sz w:val="32"/>
@@ -2371,7 +2465,7 @@
         </w:rPr>
         <w:t>Techniques</w:t>
       </w:r>
-      <w:bookmarkEnd w:id="10"/>
+      <w:bookmarkEnd w:id="9"/>
       <w:r>
         <w:rPr>
           <w:sz w:val="32"/>
@@ -2384,13 +2478,7 @@
     <w:p/>
     <w:p>
       <w:r>
-        <w:t>As part of the report, we have decided to acknowledge two methods that comply in Data gathering techniques which are based on an interview and a survey. The interview will be on five participants questioning on them of how they find the importance of nutrition in their life. And how often they would exercise to live a healthy balanced life.</w:t>
-      </w:r>
-    </w:p>
-    <w:p>
-      <w:r>
-        <w:lastRenderedPageBreak/>
-        <w:t>We have designed a survey form for the improvements and knowing what people’s thoughts are towards their nutrition diet and exercise. This will benefit our website to know the customer demanding needs which will bring improvements.</w:t>
+        <w:t>Some description on the selected techniques look at ca 2 for referenece</w:t>
       </w:r>
     </w:p>
     <w:p/>
@@ -2421,7 +2509,7 @@
           <w:u w:val="single"/>
         </w:rPr>
       </w:pPr>
-      <w:bookmarkStart w:id="11" w:name="_Toc480308812"/>
+      <w:bookmarkStart w:id="10" w:name="_Toc480841797"/>
       <w:r>
         <w:rPr>
           <w:sz w:val="32"/>
@@ -2430,7 +2518,7 @@
         </w:rPr>
         <w:t>Five Second Test</w:t>
       </w:r>
-      <w:bookmarkEnd w:id="11"/>
+      <w:bookmarkEnd w:id="10"/>
     </w:p>
     <w:p>
       <w:pPr>
@@ -2442,7 +2530,7 @@
           <w:szCs w:val="24"/>
         </w:rPr>
       </w:pPr>
-      <w:bookmarkStart w:id="12" w:name="_Toc480308813"/>
+      <w:bookmarkStart w:id="11" w:name="_Toc480841798"/>
       <w:r>
         <w:rPr>
           <w:rFonts w:asciiTheme="minorHAnsi" w:eastAsiaTheme="minorHAnsi" w:hAnsiTheme="minorHAnsi" w:cstheme="minorBidi"/>
@@ -2452,7 +2540,7 @@
         </w:rPr>
         <w:t>Here</w:t>
       </w:r>
-      <w:bookmarkEnd w:id="12"/>
+      <w:bookmarkEnd w:id="11"/>
     </w:p>
     <w:p/>
     <w:p>
@@ -2464,7 +2552,7 @@
           <w:u w:val="single"/>
         </w:rPr>
       </w:pPr>
-      <w:bookmarkStart w:id="13" w:name="_Toc480308814"/>
+      <w:bookmarkStart w:id="12" w:name="_Toc480841799"/>
       <w:r>
         <w:rPr>
           <w:sz w:val="32"/>
@@ -2473,7 +2561,7 @@
         </w:rPr>
         <w:t>Trunk Test</w:t>
       </w:r>
-      <w:bookmarkEnd w:id="13"/>
+      <w:bookmarkEnd w:id="12"/>
     </w:p>
     <w:p>
       <w:r>
@@ -2490,7 +2578,7 @@
           <w:u w:val="single"/>
         </w:rPr>
       </w:pPr>
-      <w:bookmarkStart w:id="14" w:name="_Toc480308815"/>
+      <w:bookmarkStart w:id="13" w:name="_Toc480841800"/>
       <w:r>
         <w:rPr>
           <w:sz w:val="32"/>
@@ -2499,7 +2587,7 @@
         </w:rPr>
         <w:t>Think Aloud</w:t>
       </w:r>
-      <w:bookmarkEnd w:id="14"/>
+      <w:bookmarkEnd w:id="13"/>
     </w:p>
     <w:p>
       <w:r>
@@ -2510,11 +2598,11 @@
       <w:pPr>
         <w:pStyle w:val="Heading3"/>
       </w:pPr>
-      <w:bookmarkStart w:id="15" w:name="_Toc480308816"/>
+      <w:bookmarkStart w:id="14" w:name="_Toc480841801"/>
       <w:r>
         <w:t>Video/Screening recording</w:t>
       </w:r>
-      <w:bookmarkEnd w:id="15"/>
+      <w:bookmarkEnd w:id="14"/>
     </w:p>
     <w:p>
       <w:r>
@@ -2531,7 +2619,7 @@
           <w:u w:val="single"/>
         </w:rPr>
       </w:pPr>
-      <w:bookmarkStart w:id="16" w:name="_Toc480308817"/>
+      <w:bookmarkStart w:id="15" w:name="_Toc480841802"/>
       <w:r>
         <w:rPr>
           <w:sz w:val="32"/>
@@ -2540,7 +2628,7 @@
         </w:rPr>
         <w:t>Heuristic Evaluation</w:t>
       </w:r>
-      <w:bookmarkEnd w:id="16"/>
+      <w:bookmarkEnd w:id="15"/>
     </w:p>
     <w:p>
       <w:r>
@@ -2552,11 +2640,11 @@
       <w:pPr>
         <w:pStyle w:val="Heading1"/>
       </w:pPr>
-      <w:bookmarkStart w:id="17" w:name="_Toc480308818"/>
+      <w:bookmarkStart w:id="16" w:name="_Toc480841803"/>
       <w:r>
         <w:t>Conclusion</w:t>
       </w:r>
-      <w:bookmarkEnd w:id="17"/>
+      <w:bookmarkEnd w:id="16"/>
       <w:r>
         <w:t xml:space="preserve"> </w:t>
       </w:r>
@@ -2566,14 +2654,15 @@
       <w:pPr>
         <w:pStyle w:val="Heading1"/>
       </w:pPr>
-      <w:bookmarkStart w:id="18" w:name="_Toc480308819"/>
-      <w:r>
+      <w:bookmarkStart w:id="17" w:name="_Toc480841804"/>
+      <w:r>
+        <w:lastRenderedPageBreak/>
         <w:t>Appendix</w:t>
       </w:r>
       <w:r>
         <w:t xml:space="preserve"> A</w:t>
       </w:r>
-      <w:bookmarkEnd w:id="18"/>
+      <w:bookmarkEnd w:id="17"/>
     </w:p>
     <w:p/>
     <w:p>
@@ -2584,11 +2673,11 @@
           <w:color w:val="000000"/>
         </w:rPr>
       </w:pPr>
-      <w:bookmarkStart w:id="19" w:name="_Toc480308820"/>
+      <w:bookmarkStart w:id="18" w:name="_Toc480841805"/>
       <w:r>
         <w:t>Consent Form</w:t>
       </w:r>
-      <w:bookmarkEnd w:id="19"/>
+      <w:bookmarkEnd w:id="18"/>
       <w:r>
         <w:rPr>
           <w:rFonts w:ascii="Times" w:hAnsi="Times" w:cs="Times"/>
@@ -2640,7 +2729,7 @@
                 <w:szCs w:val="40"/>
               </w:rPr>
             </w:pPr>
-            <w:bookmarkStart w:id="20" w:name="_Toc480308821"/>
+            <w:bookmarkStart w:id="19" w:name="_Toc480841806"/>
             <w:r>
               <w:rPr>
                 <w:sz w:val="40"/>
@@ -2648,7 +2737,7 @@
               </w:rPr>
               <w:t>Consent Form</w:t>
             </w:r>
-            <w:bookmarkEnd w:id="20"/>
+            <w:bookmarkEnd w:id="19"/>
           </w:p>
         </w:tc>
       </w:tr>
@@ -2751,7 +2840,6 @@
               </w:tabs>
             </w:pPr>
             <w:r>
-              <w:lastRenderedPageBreak/>
               <w:t>I understand that the data collected from my participation may be used for purposes like thesis, journal publication etc.), and I consent it to be used in that manner.</w:t>
             </w:r>
           </w:p>
@@ -2840,21 +2928,7 @@
               <w:rPr>
                 <w:b/>
               </w:rPr>
-              <w:t>.…/</w:t>
-            </w:r>
-            <w:proofErr w:type="gramStart"/>
-            <w:r>
-              <w:rPr>
-                <w:b/>
-              </w:rPr>
-              <w:t>…..</w:t>
-            </w:r>
-            <w:proofErr w:type="gramEnd"/>
-            <w:r>
-              <w:rPr>
-                <w:b/>
-              </w:rPr>
-              <w:t>/20….</w:t>
+              <w:t>.…/…../20….</w:t>
             </w:r>
           </w:p>
         </w:tc>
@@ -7773,7 +7847,7 @@
 </file>
 
 <file path=customXml/itemProps1.xml><?xml version="1.0" encoding="utf-8"?>
-<ds:datastoreItem xmlns:ds="http://schemas.openxmlformats.org/officeDocument/2006/customXml" ds:itemID="{BB2896C9-05CA-2A44-8186-70B12C0480FC}">
+<ds:datastoreItem xmlns:ds="http://schemas.openxmlformats.org/officeDocument/2006/customXml" ds:itemID="{BEEFC42A-79E6-2844-93FF-3AC26F3396B5}">
   <ds:schemaRefs>
     <ds:schemaRef ds:uri="http://schemas.openxmlformats.org/officeDocument/2006/bibliography"/>
   </ds:schemaRefs>

</xml_diff>

<commit_message>
High Fidelity Prototype finished
</commit_message>
<xml_diff>
--- a/CA3 Design and Testing/CA 3 Usability Design.docx
+++ b/CA3 Design and Testing/CA 3 Usability Design.docx
@@ -1838,13 +1838,8 @@
         <w:t>’s</w:t>
       </w:r>
       <w:r>
-        <w:t xml:space="preserve"> dream, looking good in every outfit and </w:t>
-      </w:r>
-      <w:proofErr w:type="gramStart"/>
-      <w:r>
-        <w:t>be able to</w:t>
-      </w:r>
-      <w:proofErr w:type="gramEnd"/>
+        <w:t xml:space="preserve"> dream, looking good in every outfit and be able to</w:t>
+      </w:r>
       <w:r>
         <w:t xml:space="preserve"> present</w:t>
       </w:r>
@@ -1876,13 +1871,7 @@
         <w:t xml:space="preserve">So, backing </w:t>
       </w:r>
       <w:r>
-        <w:t xml:space="preserve">this idea, we have decided to develop a website platform that would provide fitness, gym and nutrition information all on one site and on top of it the users will also have the option to </w:t>
-      </w:r>
-      <w:r>
-        <w:t xml:space="preserve">clear their confusions </w:t>
-      </w:r>
-      <w:r>
-        <w:t xml:space="preserve">and ask answers </w:t>
+        <w:t xml:space="preserve">this idea, we have decided to develop a website platform that would provide fitness, gym and nutrition information all on one site and on top of it the users will also have the option to clear their confusions and ask answers </w:t>
       </w:r>
       <w:r>
         <w:t xml:space="preserve">to </w:t>
@@ -1909,15 +1898,7 @@
         <w:t xml:space="preserve"> to</w:t>
       </w:r>
       <w:r>
-        <w:t xml:space="preserve"> keep the website as simple and usable as possible </w:t>
-      </w:r>
-      <w:proofErr w:type="gramStart"/>
-      <w:r>
-        <w:t>in order to</w:t>
-      </w:r>
-      <w:proofErr w:type="gramEnd"/>
-      <w:r>
-        <w:t xml:space="preserve"> serve users with different levels of technical skills or minimal technical skills as we would also be aiming to help our elderly to be able to navigate the site easily and benefit from the site (example: </w:t>
+        <w:t xml:space="preserve"> keep the website as simple and usable as possible in order to serve users with different levels of technical skills or minimal technical skills as we would also be aiming to help our elderly to be able to navigate the site easily and benefit from the site (example: </w:t>
       </w:r>
       <w:r>
         <w:t>font resizer function)</w:t>
@@ -2053,8 +2034,6 @@
         </w:rPr>
         <w:t>Wireframe 1</w:t>
       </w:r>
-      <w:bookmarkStart w:id="3" w:name="_GoBack"/>
-      <w:bookmarkEnd w:id="3"/>
       <w:r>
         <w:rPr>
           <w:sz w:val="13"/>
@@ -2068,12 +2047,12 @@
       <w:pPr>
         <w:pStyle w:val="Heading3"/>
       </w:pPr>
-      <w:bookmarkStart w:id="4" w:name="_Toc480841791"/>
+      <w:bookmarkStart w:id="3" w:name="_Toc480841791"/>
       <w:r>
         <w:lastRenderedPageBreak/>
         <w:t>Wireframe 1</w:t>
       </w:r>
-      <w:bookmarkEnd w:id="4"/>
+      <w:bookmarkEnd w:id="3"/>
     </w:p>
     <w:p>
       <w:r>
@@ -2129,11 +2108,11 @@
       <w:pPr>
         <w:pStyle w:val="Heading3"/>
       </w:pPr>
-      <w:bookmarkStart w:id="5" w:name="_Toc480841792"/>
+      <w:bookmarkStart w:id="4" w:name="_Toc480841792"/>
       <w:r>
         <w:t>Wireframe 2</w:t>
       </w:r>
-      <w:bookmarkEnd w:id="5"/>
+      <w:bookmarkEnd w:id="4"/>
     </w:p>
     <w:p>
       <w:r>
@@ -2142,10 +2121,10 @@
           <w:lang w:eastAsia="zh-CN"/>
         </w:rPr>
         <w:drawing>
-          <wp:inline distT="0" distB="0" distL="0" distR="0" wp14:anchorId="1DB68CC5" wp14:editId="337D2FAD">
-            <wp:extent cx="6460721" cy="3309866"/>
+          <wp:inline distT="0" distB="0" distL="0" distR="0" wp14:anchorId="60EF3902" wp14:editId="3942662C">
+            <wp:extent cx="6455350" cy="3025140"/>
             <wp:effectExtent l="0" t="0" r="0" b="0"/>
-            <wp:docPr id="3" name="Picture 3"/>
+            <wp:docPr id="2" name="Picture 2"/>
             <wp:cNvGraphicFramePr>
               <a:graphicFrameLocks xmlns:a="http://schemas.openxmlformats.org/drawingml/2006/main" noChangeAspect="1"/>
             </wp:cNvGraphicFramePr>
@@ -2153,7 +2132,7 @@
               <a:graphicData uri="http://schemas.openxmlformats.org/drawingml/2006/picture">
                 <pic:pic xmlns:pic="http://schemas.openxmlformats.org/drawingml/2006/picture">
                   <pic:nvPicPr>
-                    <pic:cNvPr id="3" name="gymandnutrition low fidelity prototype 2.png"/>
+                    <pic:cNvPr id="2" name="gymandnutrition low fidelity prototype 2 (1).png"/>
                     <pic:cNvPicPr/>
                   </pic:nvPicPr>
                   <pic:blipFill>
@@ -2171,7 +2150,7 @@
                   <pic:spPr>
                     <a:xfrm>
                       <a:off x="0" y="0"/>
-                      <a:ext cx="6460721" cy="3309866"/>
+                      <a:ext cx="6460800" cy="3027694"/>
                     </a:xfrm>
                     <a:prstGeom prst="rect">
                       <a:avLst/>
@@ -2197,12 +2176,12 @@
       <w:pPr>
         <w:pStyle w:val="Heading3"/>
       </w:pPr>
-      <w:bookmarkStart w:id="6" w:name="_Toc480841793"/>
+      <w:bookmarkStart w:id="5" w:name="_Toc480841793"/>
       <w:r>
         <w:lastRenderedPageBreak/>
         <w:t>Wireframe 3</w:t>
       </w:r>
-      <w:bookmarkEnd w:id="6"/>
+      <w:bookmarkEnd w:id="5"/>
     </w:p>
     <w:p>
       <w:r>
@@ -2263,7 +2242,7 @@
           <w:u w:val="single"/>
         </w:rPr>
       </w:pPr>
-      <w:bookmarkStart w:id="7" w:name="_Toc480841794"/>
+      <w:bookmarkStart w:id="6" w:name="_Toc480841794"/>
       <w:r>
         <w:rPr>
           <w:sz w:val="32"/>
@@ -2272,9 +2251,14 @@
         </w:rPr>
         <w:t>High-Fidelity Prototype</w:t>
       </w:r>
-      <w:bookmarkEnd w:id="7"/>
+      <w:bookmarkEnd w:id="6"/>
     </w:p>
     <w:p>
+      <w:pPr>
+        <w:rPr>
+          <w:rStyle w:val="Hyperlink"/>
+        </w:rPr>
+      </w:pPr>
       <w:r>
         <w:rPr>
           <w:b/>
@@ -2355,60 +2339,418 @@
         </w:r>
       </w:hyperlink>
     </w:p>
+    <w:p/>
     <w:p>
       <w:r>
-        <w:t xml:space="preserve">The prototype is developed using </w:t>
-      </w:r>
-      <w:proofErr w:type="spellStart"/>
-      <w:r>
-        <w:t>Wordpress</w:t>
-      </w:r>
-      <w:proofErr w:type="spellEnd"/>
-      <w:r>
-        <w:t xml:space="preserve"> which is a </w:t>
-      </w:r>
-      <w:r>
-        <w:t>widely-used</w:t>
-      </w:r>
-      <w:r>
-        <w:t xml:space="preserve"> CMS (Content Management System). Different plugins and some manual html, </w:t>
-      </w:r>
-      <w:proofErr w:type="spellStart"/>
-      <w:r>
-        <w:t>css</w:t>
-      </w:r>
-      <w:proofErr w:type="spellEnd"/>
-      <w:r>
-        <w:t xml:space="preserve"> and </w:t>
-      </w:r>
-      <w:proofErr w:type="spellStart"/>
-      <w:r>
-        <w:t>javascripts</w:t>
-      </w:r>
-      <w:proofErr w:type="spellEnd"/>
-      <w:r>
-        <w:t xml:space="preserve"> are used to achieve prototype requirements.</w:t>
+        <w:t>The prototype is developed using Wordpress which is a widely-used CMS (Content Management System). Different plugins and some manual html, css and javascripts are used to achieve prototype requirements.</w:t>
       </w:r>
     </w:p>
     <w:p/>
     <w:p/>
     <w:p/>
+    <w:p>
+      <w:r>
+        <w:lastRenderedPageBreak/>
+        <w:t>Let’s</w:t>
+      </w:r>
+      <w:r>
+        <w:t xml:space="preserve">, look at the prototype screen shots in order of implementation of our Low-fidelity prototypes </w:t>
+      </w:r>
+      <w:r>
+        <w:t xml:space="preserve">(wireframes) </w:t>
+      </w:r>
+      <w:r>
+        <w:t>–</w:t>
+      </w:r>
+    </w:p>
     <w:p/>
     <w:p>
-      <w:r>
-        <w:t xml:space="preserve">Now we will look at the </w:t>
-      </w:r>
-      <w:r>
-        <w:t>testing -</w:t>
+      <w:pPr>
+        <w:pStyle w:val="Heading3"/>
+      </w:pPr>
+      <w:r>
+        <w:t>High Fidelity</w:t>
+      </w:r>
+      <w:r>
+        <w:t xml:space="preserve"> </w:t>
+      </w:r>
+      <w:r>
+        <w:t>Implementation</w:t>
       </w:r>
     </w:p>
     <w:p>
       <w:pPr>
+        <w:pStyle w:val="Heading4"/>
+      </w:pPr>
+    </w:p>
+    <w:p>
+      <w:pPr>
+        <w:pStyle w:val="Heading4"/>
+      </w:pPr>
+      <w:r>
+        <w:t xml:space="preserve">Wireframe 1 </w:t>
+      </w:r>
+    </w:p>
+    <w:p/>
+    <w:p>
+      <w:r>
+        <w:rPr>
+          <w:noProof/>
+          <w:lang w:eastAsia="zh-CN"/>
+        </w:rPr>
+        <w:drawing>
+          <wp:inline distT="0" distB="0" distL="0" distR="0" wp14:anchorId="5AAFA54F" wp14:editId="5454A0B2">
+            <wp:extent cx="5727700" cy="3042285"/>
+            <wp:effectExtent l="0" t="0" r="12700" b="5715"/>
+            <wp:docPr id="4" name="Picture 4"/>
+            <wp:cNvGraphicFramePr>
+              <a:graphicFrameLocks xmlns:a="http://schemas.openxmlformats.org/drawingml/2006/main" noChangeAspect="1"/>
+            </wp:cNvGraphicFramePr>
+            <a:graphic xmlns:a="http://schemas.openxmlformats.org/drawingml/2006/main">
+              <a:graphicData uri="http://schemas.openxmlformats.org/drawingml/2006/picture">
+                <pic:pic xmlns:pic="http://schemas.openxmlformats.org/drawingml/2006/picture">
+                  <pic:nvPicPr>
+                    <pic:cNvPr id="4" name="Screen Shot 2017-04-27 at 01.38.02.png"/>
+                    <pic:cNvPicPr/>
+                  </pic:nvPicPr>
+                  <pic:blipFill>
+                    <a:blip r:embed="rId13">
+                      <a:extLst>
+                        <a:ext uri="{28A0092B-C50C-407E-A947-70E740481C1C}">
+                          <a14:useLocalDpi xmlns:a14="http://schemas.microsoft.com/office/drawing/2010/main" val="0"/>
+                        </a:ext>
+                      </a:extLst>
+                    </a:blip>
+                    <a:stretch>
+                      <a:fillRect/>
+                    </a:stretch>
+                  </pic:blipFill>
+                  <pic:spPr>
+                    <a:xfrm>
+                      <a:off x="0" y="0"/>
+                      <a:ext cx="5727700" cy="3042285"/>
+                    </a:xfrm>
+                    <a:prstGeom prst="rect">
+                      <a:avLst/>
+                    </a:prstGeom>
+                  </pic:spPr>
+                </pic:pic>
+              </a:graphicData>
+            </a:graphic>
+          </wp:inline>
+        </w:drawing>
+      </w:r>
+    </w:p>
+    <w:p>
+      <w:r>
+        <w:rPr>
+          <w:noProof/>
+          <w:lang w:eastAsia="zh-CN"/>
+        </w:rPr>
+        <w:drawing>
+          <wp:inline distT="0" distB="0" distL="0" distR="0" wp14:anchorId="2D00F594" wp14:editId="74C6B2BD">
+            <wp:extent cx="6109335" cy="3267343"/>
+            <wp:effectExtent l="0" t="0" r="12065" b="9525"/>
+            <wp:docPr id="8" name="Picture 8"/>
+            <wp:cNvGraphicFramePr>
+              <a:graphicFrameLocks xmlns:a="http://schemas.openxmlformats.org/drawingml/2006/main" noChangeAspect="1"/>
+            </wp:cNvGraphicFramePr>
+            <a:graphic xmlns:a="http://schemas.openxmlformats.org/drawingml/2006/main">
+              <a:graphicData uri="http://schemas.openxmlformats.org/drawingml/2006/picture">
+                <pic:pic xmlns:pic="http://schemas.openxmlformats.org/drawingml/2006/picture">
+                  <pic:nvPicPr>
+                    <pic:cNvPr id="8" name="Screen Shot 2017-04-27 at 01.38.34.png"/>
+                    <pic:cNvPicPr/>
+                  </pic:nvPicPr>
+                  <pic:blipFill>
+                    <a:blip r:embed="rId14">
+                      <a:extLst>
+                        <a:ext uri="{28A0092B-C50C-407E-A947-70E740481C1C}">
+                          <a14:useLocalDpi xmlns:a14="http://schemas.microsoft.com/office/drawing/2010/main" val="0"/>
+                        </a:ext>
+                      </a:extLst>
+                    </a:blip>
+                    <a:stretch>
+                      <a:fillRect/>
+                    </a:stretch>
+                  </pic:blipFill>
+                  <pic:spPr>
+                    <a:xfrm>
+                      <a:off x="0" y="0"/>
+                      <a:ext cx="6113067" cy="3269339"/>
+                    </a:xfrm>
+                    <a:prstGeom prst="rect">
+                      <a:avLst/>
+                    </a:prstGeom>
+                  </pic:spPr>
+                </pic:pic>
+              </a:graphicData>
+            </a:graphic>
+          </wp:inline>
+        </w:drawing>
+      </w:r>
+    </w:p>
+    <w:p/>
+    <w:p>
+      <w:pPr>
+        <w:pStyle w:val="Heading4"/>
+      </w:pPr>
+    </w:p>
+    <w:p>
+      <w:pPr>
+        <w:pStyle w:val="Heading4"/>
+      </w:pPr>
+    </w:p>
+    <w:p>
+      <w:pPr>
+        <w:pStyle w:val="Heading4"/>
+      </w:pPr>
+    </w:p>
+    <w:p>
+      <w:pPr>
+        <w:pStyle w:val="Heading4"/>
+      </w:pPr>
+      <w:r>
+        <w:rPr>
+          <w:noProof/>
+          <w:lang w:eastAsia="zh-CN"/>
+        </w:rPr>
+        <w:drawing>
+          <wp:anchor distT="0" distB="0" distL="114300" distR="114300" simplePos="0" relativeHeight="251659264" behindDoc="0" locked="0" layoutInCell="1" allowOverlap="1" wp14:anchorId="2EDFA737" wp14:editId="1EC5183B">
+            <wp:simplePos x="0" y="0"/>
+            <wp:positionH relativeFrom="column">
+              <wp:posOffset>-635</wp:posOffset>
+            </wp:positionH>
+            <wp:positionV relativeFrom="paragraph">
+              <wp:posOffset>394335</wp:posOffset>
+            </wp:positionV>
+            <wp:extent cx="6151880" cy="3228340"/>
+            <wp:effectExtent l="0" t="0" r="0" b="0"/>
+            <wp:wrapSquare wrapText="bothSides"/>
+            <wp:docPr id="9" name="Picture 9"/>
+            <wp:cNvGraphicFramePr>
+              <a:graphicFrameLocks xmlns:a="http://schemas.openxmlformats.org/drawingml/2006/main" noChangeAspect="1"/>
+            </wp:cNvGraphicFramePr>
+            <a:graphic xmlns:a="http://schemas.openxmlformats.org/drawingml/2006/main">
+              <a:graphicData uri="http://schemas.openxmlformats.org/drawingml/2006/picture">
+                <pic:pic xmlns:pic="http://schemas.openxmlformats.org/drawingml/2006/picture">
+                  <pic:nvPicPr>
+                    <pic:cNvPr id="9" name="Screen Shot 2017-04-27 at 01.40.36.png"/>
+                    <pic:cNvPicPr/>
+                  </pic:nvPicPr>
+                  <pic:blipFill>
+                    <a:blip r:embed="rId15">
+                      <a:extLst>
+                        <a:ext uri="{28A0092B-C50C-407E-A947-70E740481C1C}">
+                          <a14:useLocalDpi xmlns:a14="http://schemas.microsoft.com/office/drawing/2010/main" val="0"/>
+                        </a:ext>
+                      </a:extLst>
+                    </a:blip>
+                    <a:stretch>
+                      <a:fillRect/>
+                    </a:stretch>
+                  </pic:blipFill>
+                  <pic:spPr>
+                    <a:xfrm>
+                      <a:off x="0" y="0"/>
+                      <a:ext cx="6151880" cy="3228340"/>
+                    </a:xfrm>
+                    <a:prstGeom prst="rect">
+                      <a:avLst/>
+                    </a:prstGeom>
+                  </pic:spPr>
+                </pic:pic>
+              </a:graphicData>
+            </a:graphic>
+            <wp14:sizeRelH relativeFrom="margin">
+              <wp14:pctWidth>0</wp14:pctWidth>
+            </wp14:sizeRelH>
+            <wp14:sizeRelV relativeFrom="margin">
+              <wp14:pctHeight>0</wp14:pctHeight>
+            </wp14:sizeRelV>
+          </wp:anchor>
+        </w:drawing>
+      </w:r>
+      <w:r>
+        <w:t>Wireframe 2</w:t>
+      </w:r>
+      <w:bookmarkStart w:id="7" w:name="_GoBack"/>
+      <w:bookmarkEnd w:id="7"/>
+    </w:p>
+    <w:p/>
+    <w:p/>
+    <w:p>
+      <w:pPr>
+        <w:pStyle w:val="Heading4"/>
+      </w:pPr>
+      <w:r>
+        <w:t>Wireframe 3</w:t>
+      </w:r>
+    </w:p>
+    <w:p/>
+    <w:p>
+      <w:r>
+        <w:rPr>
+          <w:noProof/>
+          <w:lang w:eastAsia="zh-CN"/>
+        </w:rPr>
+        <w:drawing>
+          <wp:inline distT="0" distB="0" distL="0" distR="0" wp14:anchorId="43BB8589" wp14:editId="025CE2DE">
+            <wp:extent cx="3504565" cy="3100491"/>
+            <wp:effectExtent l="0" t="0" r="635" b="0"/>
+            <wp:docPr id="10" name="Picture 10"/>
+            <wp:cNvGraphicFramePr>
+              <a:graphicFrameLocks xmlns:a="http://schemas.openxmlformats.org/drawingml/2006/main" noChangeAspect="1"/>
+            </wp:cNvGraphicFramePr>
+            <a:graphic xmlns:a="http://schemas.openxmlformats.org/drawingml/2006/main">
+              <a:graphicData uri="http://schemas.openxmlformats.org/drawingml/2006/picture">
+                <pic:pic xmlns:pic="http://schemas.openxmlformats.org/drawingml/2006/picture">
+                  <pic:nvPicPr>
+                    <pic:cNvPr id="10" name="Screen Shot 2017-04-27 at 01.43.47.png"/>
+                    <pic:cNvPicPr/>
+                  </pic:nvPicPr>
+                  <pic:blipFill>
+                    <a:blip r:embed="rId16">
+                      <a:extLst>
+                        <a:ext uri="{28A0092B-C50C-407E-A947-70E740481C1C}">
+                          <a14:useLocalDpi xmlns:a14="http://schemas.microsoft.com/office/drawing/2010/main" val="0"/>
+                        </a:ext>
+                      </a:extLst>
+                    </a:blip>
+                    <a:stretch>
+                      <a:fillRect/>
+                    </a:stretch>
+                  </pic:blipFill>
+                  <pic:spPr>
+                    <a:xfrm>
+                      <a:off x="0" y="0"/>
+                      <a:ext cx="3512552" cy="3107557"/>
+                    </a:xfrm>
+                    <a:prstGeom prst="rect">
+                      <a:avLst/>
+                    </a:prstGeom>
+                  </pic:spPr>
+                </pic:pic>
+              </a:graphicData>
+            </a:graphic>
+          </wp:inline>
+        </w:drawing>
+      </w:r>
+    </w:p>
+    <w:p/>
+    <w:p>
+      <w:r>
+        <w:rPr>
+          <w:noProof/>
+          <w:lang w:eastAsia="zh-CN"/>
+        </w:rPr>
+        <w:lastRenderedPageBreak/>
+        <w:drawing>
+          <wp:inline distT="0" distB="0" distL="0" distR="0" wp14:anchorId="3391E437" wp14:editId="237BF6C9">
+            <wp:extent cx="3138029" cy="2685415"/>
+            <wp:effectExtent l="0" t="0" r="12065" b="6985"/>
+            <wp:docPr id="11" name="Picture 11"/>
+            <wp:cNvGraphicFramePr>
+              <a:graphicFrameLocks xmlns:a="http://schemas.openxmlformats.org/drawingml/2006/main" noChangeAspect="1"/>
+            </wp:cNvGraphicFramePr>
+            <a:graphic xmlns:a="http://schemas.openxmlformats.org/drawingml/2006/main">
+              <a:graphicData uri="http://schemas.openxmlformats.org/drawingml/2006/picture">
+                <pic:pic xmlns:pic="http://schemas.openxmlformats.org/drawingml/2006/picture">
+                  <pic:nvPicPr>
+                    <pic:cNvPr id="11" name="Screen Shot 2017-04-27 at 01.44.08.png"/>
+                    <pic:cNvPicPr/>
+                  </pic:nvPicPr>
+                  <pic:blipFill>
+                    <a:blip r:embed="rId17">
+                      <a:extLst>
+                        <a:ext uri="{28A0092B-C50C-407E-A947-70E740481C1C}">
+                          <a14:useLocalDpi xmlns:a14="http://schemas.microsoft.com/office/drawing/2010/main" val="0"/>
+                        </a:ext>
+                      </a:extLst>
+                    </a:blip>
+                    <a:stretch>
+                      <a:fillRect/>
+                    </a:stretch>
+                  </pic:blipFill>
+                  <pic:spPr>
+                    <a:xfrm>
+                      <a:off x="0" y="0"/>
+                      <a:ext cx="3150268" cy="2695889"/>
+                    </a:xfrm>
+                    <a:prstGeom prst="rect">
+                      <a:avLst/>
+                    </a:prstGeom>
+                  </pic:spPr>
+                </pic:pic>
+              </a:graphicData>
+            </a:graphic>
+          </wp:inline>
+        </w:drawing>
+      </w:r>
+    </w:p>
+    <w:p>
+      <w:r>
+        <w:rPr>
+          <w:noProof/>
+          <w:lang w:eastAsia="zh-CN"/>
+        </w:rPr>
+        <w:drawing>
+          <wp:inline distT="0" distB="0" distL="0" distR="0" wp14:anchorId="0569CCF3" wp14:editId="748AF455">
+            <wp:extent cx="3131185" cy="377686"/>
+            <wp:effectExtent l="0" t="0" r="0" b="3810"/>
+            <wp:docPr id="12" name="Picture 12"/>
+            <wp:cNvGraphicFramePr>
+              <a:graphicFrameLocks xmlns:a="http://schemas.openxmlformats.org/drawingml/2006/main" noChangeAspect="1"/>
+            </wp:cNvGraphicFramePr>
+            <a:graphic xmlns:a="http://schemas.openxmlformats.org/drawingml/2006/main">
+              <a:graphicData uri="http://schemas.openxmlformats.org/drawingml/2006/picture">
+                <pic:pic xmlns:pic="http://schemas.openxmlformats.org/drawingml/2006/picture">
+                  <pic:nvPicPr>
+                    <pic:cNvPr id="12" name="Screen Shot 2017-04-27 at 01.44.46.png"/>
+                    <pic:cNvPicPr/>
+                  </pic:nvPicPr>
+                  <pic:blipFill>
+                    <a:blip r:embed="rId18">
+                      <a:extLst>
+                        <a:ext uri="{28A0092B-C50C-407E-A947-70E740481C1C}">
+                          <a14:useLocalDpi xmlns:a14="http://schemas.microsoft.com/office/drawing/2010/main" val="0"/>
+                        </a:ext>
+                      </a:extLst>
+                    </a:blip>
+                    <a:stretch>
+                      <a:fillRect/>
+                    </a:stretch>
+                  </pic:blipFill>
+                  <pic:spPr>
+                    <a:xfrm>
+                      <a:off x="0" y="0"/>
+                      <a:ext cx="3276450" cy="395208"/>
+                    </a:xfrm>
+                    <a:prstGeom prst="rect">
+                      <a:avLst/>
+                    </a:prstGeom>
+                  </pic:spPr>
+                </pic:pic>
+              </a:graphicData>
+            </a:graphic>
+          </wp:inline>
+        </w:drawing>
+      </w:r>
+    </w:p>
+    <w:p>
+      <w:r>
+        <w:t xml:space="preserve">Now we will look at the </w:t>
+      </w:r>
+      <w:r>
+        <w:t>testing -</w:t>
+      </w:r>
+    </w:p>
+    <w:p>
+      <w:pPr>
         <w:pStyle w:val="Heading1"/>
       </w:pPr>
       <w:bookmarkStart w:id="8" w:name="_Toc480841795"/>
       <w:r>
-        <w:lastRenderedPageBreak/>
         <w:t>Testing</w:t>
       </w:r>
       <w:bookmarkEnd w:id="8"/>
@@ -2458,13 +2800,8 @@
     <w:p/>
     <w:p>
       <w:r>
-        <w:t xml:space="preserve">Some description on the selected techniques look at ca 2 for </w:t>
-      </w:r>
-      <w:proofErr w:type="spellStart"/>
-      <w:r>
-        <w:t>referenece</w:t>
-      </w:r>
-      <w:proofErr w:type="spellEnd"/>
+        <w:t>Some description on the selected techniques look at ca 2 for referenece</w:t>
+      </w:r>
     </w:p>
     <w:p/>
     <w:p>
@@ -2627,6 +2964,7 @@
       </w:pPr>
       <w:bookmarkStart w:id="16" w:name="_Toc480841803"/>
       <w:r>
+        <w:lastRenderedPageBreak/>
         <w:t>Conclusion</w:t>
       </w:r>
       <w:bookmarkEnd w:id="16"/>
@@ -2788,11 +3126,7 @@
               <w:t xml:space="preserve">prototype and testing </w:t>
             </w:r>
             <w:r>
-              <w:t xml:space="preserve">research study carried by Navjot Singh and Soffyan Ali for their Usability design project. The purpose and nature of </w:t>
-            </w:r>
-            <w:r>
-              <w:lastRenderedPageBreak/>
-              <w:t>the study has been explained to me. And I understand and agree that my participation is voluntary and I am completely free t</w:t>
+              <w:t>research study carried by Navjot Singh and Soffyan Ali for their Usability design project. The purpose and nature of the study has been explained to me. And I understand and agree that my participation is voluntary and I am completely free t</w:t>
             </w:r>
             <w:r>
               <w:t>o</w:t>
@@ -2916,21 +3250,7 @@
               <w:rPr>
                 <w:b/>
               </w:rPr>
-              <w:t>.…/</w:t>
-            </w:r>
-            <w:proofErr w:type="gramStart"/>
-            <w:r>
-              <w:rPr>
-                <w:b/>
-              </w:rPr>
-              <w:t>…..</w:t>
-            </w:r>
-            <w:proofErr w:type="gramEnd"/>
-            <w:r>
-              <w:rPr>
-                <w:b/>
-              </w:rPr>
-              <w:t>/20….</w:t>
+              <w:t>.…/…../20….</w:t>
             </w:r>
           </w:p>
         </w:tc>
@@ -7849,7 +8169,7 @@
 </file>
 
 <file path=customXml/itemProps1.xml><?xml version="1.0" encoding="utf-8"?>
-<ds:datastoreItem xmlns:ds="http://schemas.openxmlformats.org/officeDocument/2006/customXml" ds:itemID="{0F52B6C0-A935-9142-B833-8417BAD95FC2}">
+<ds:datastoreItem xmlns:ds="http://schemas.openxmlformats.org/officeDocument/2006/customXml" ds:itemID="{6FCCA65B-EBD4-B94B-A1DF-EB689C1049CE}">
   <ds:schemaRefs>
     <ds:schemaRef ds:uri="http://schemas.openxmlformats.org/officeDocument/2006/bibliography"/>
   </ds:schemaRefs>

</xml_diff>

<commit_message>
Design Principles and Patterns Used
</commit_message>
<xml_diff>
--- a/CA3 Design and Testing/CA 3 Usability Design.docx
+++ b/CA3 Design and Testing/CA 3 Usability Design.docx
@@ -505,7 +505,7 @@
             </w:rPr>
             <w:fldChar w:fldCharType="separate"/>
           </w:r>
-          <w:hyperlink w:anchor="_Toc481103571" w:history="1">
+          <w:hyperlink w:anchor="_Toc481104631" w:history="1">
             <w:r>
               <w:rPr>
                 <w:rStyle w:val="Hyperlink"/>
@@ -552,7 +552,7 @@
                 <w:noProof/>
                 <w:webHidden/>
               </w:rPr>
-              <w:instrText xml:space="preserve"> PAGEREF _Toc481103571 \h </w:instrText>
+              <w:instrText xml:space="preserve"> PAGEREF _Toc481104631 \h </w:instrText>
             </w:r>
             <w:r>
               <w:rPr>
@@ -601,7 +601,7 @@
               <w:lang w:eastAsia="zh-CN"/>
             </w:rPr>
           </w:pPr>
-          <w:hyperlink w:anchor="_Toc481103572" w:history="1">
+          <w:hyperlink w:anchor="_Toc481104632" w:history="1">
             <w:r>
               <w:rPr>
                 <w:rStyle w:val="Hyperlink"/>
@@ -648,7 +648,7 @@
                 <w:noProof/>
                 <w:webHidden/>
               </w:rPr>
-              <w:instrText xml:space="preserve"> PAGEREF _Toc481103572 \h </w:instrText>
+              <w:instrText xml:space="preserve"> PAGEREF _Toc481104632 \h </w:instrText>
             </w:r>
             <w:r>
               <w:rPr>
@@ -695,13 +695,14 @@
               <w:lang w:eastAsia="zh-CN"/>
             </w:rPr>
           </w:pPr>
-          <w:hyperlink w:anchor="_Toc481103573" w:history="1">
+          <w:hyperlink w:anchor="_Toc481104633" w:history="1">
             <w:r>
               <w:rPr>
                 <w:rStyle w:val="Hyperlink"/>
                 <w:noProof/>
-              </w:rPr>
-              <w:t>Low-fidelity Prototype</w:t>
+                <w:lang w:val="en-US"/>
+              </w:rPr>
+              <w:t>Design Principles and Patterns Used</w:t>
             </w:r>
             <w:r>
               <w:rPr>
@@ -722,7 +723,7 @@
                 <w:noProof/>
                 <w:webHidden/>
               </w:rPr>
-              <w:instrText xml:space="preserve"> PAGEREF _Toc481103573 \h </w:instrText>
+              <w:instrText xml:space="preserve"> PAGEREF _Toc481104633 \h </w:instrText>
             </w:r>
             <w:r>
               <w:rPr>
@@ -757,6 +758,7 @@
           <w:pPr>
             <w:pStyle w:val="TOC3"/>
             <w:tabs>
+              <w:tab w:val="left" w:pos="341"/>
               <w:tab w:val="right" w:pos="9010"/>
             </w:tabs>
             <w:rPr>
@@ -768,23 +770,43 @@
               <w:lang w:eastAsia="zh-CN"/>
             </w:rPr>
           </w:pPr>
-          <w:hyperlink w:anchor="_Toc481103574" w:history="1">
+          <w:hyperlink w:anchor="_Toc481104634" w:history="1">
             <w:r>
               <w:rPr>
                 <w:rStyle w:val="Hyperlink"/>
-                <w:noProof/>
-              </w:rPr>
-              <w:t>Wireframe 1</w:t>
-            </w:r>
-            <w:r>
-              <w:rPr>
-                <w:noProof/>
-                <w:webHidden/>
+                <w:rFonts w:ascii="Symbol" w:hAnsi="Symbol"/>
+                <w:noProof/>
+                <w:lang w:val="en-US"/>
+              </w:rPr>
+              <w:t></w:t>
+            </w:r>
+            <w:r>
+              <w:rPr>
+                <w:rFonts w:eastAsiaTheme="minorEastAsia"/>
+                <w:smallCaps w:val="0"/>
+                <w:noProof/>
+                <w:sz w:val="24"/>
+                <w:szCs w:val="24"/>
+                <w:lang w:eastAsia="zh-CN"/>
               </w:rPr>
               <w:tab/>
             </w:r>
             <w:r>
               <w:rPr>
+                <w:rStyle w:val="Hyperlink"/>
+                <w:noProof/>
+              </w:rPr>
+              <w:t>Provide an invitation</w:t>
+            </w:r>
+            <w:r>
+              <w:rPr>
+                <w:noProof/>
+                <w:webHidden/>
+              </w:rPr>
+              <w:tab/>
+            </w:r>
+            <w:r>
+              <w:rPr>
                 <w:noProof/>
                 <w:webHidden/>
               </w:rPr>
@@ -795,7 +817,7 @@
                 <w:noProof/>
                 <w:webHidden/>
               </w:rPr>
-              <w:instrText xml:space="preserve"> PAGEREF _Toc481103574 \h </w:instrText>
+              <w:instrText xml:space="preserve"> PAGEREF _Toc481104634 \h </w:instrText>
             </w:r>
             <w:r>
               <w:rPr>
@@ -815,7 +837,7 @@
                 <w:noProof/>
                 <w:webHidden/>
               </w:rPr>
-              <w:t>4</w:t>
+              <w:t>3</w:t>
             </w:r>
             <w:r>
               <w:rPr>
@@ -830,6 +852,7 @@
           <w:pPr>
             <w:pStyle w:val="TOC3"/>
             <w:tabs>
+              <w:tab w:val="left" w:pos="341"/>
               <w:tab w:val="right" w:pos="9010"/>
             </w:tabs>
             <w:rPr>
@@ -841,23 +864,43 @@
               <w:lang w:eastAsia="zh-CN"/>
             </w:rPr>
           </w:pPr>
-          <w:hyperlink w:anchor="_Toc481103575" w:history="1">
+          <w:hyperlink w:anchor="_Toc481104635" w:history="1">
             <w:r>
               <w:rPr>
                 <w:rStyle w:val="Hyperlink"/>
-                <w:noProof/>
-              </w:rPr>
-              <w:t>Wireframe 2</w:t>
-            </w:r>
-            <w:r>
-              <w:rPr>
-                <w:noProof/>
-                <w:webHidden/>
+                <w:rFonts w:ascii="Symbol" w:hAnsi="Symbol"/>
+                <w:noProof/>
+                <w:lang w:val="en-US"/>
+              </w:rPr>
+              <w:t></w:t>
+            </w:r>
+            <w:r>
+              <w:rPr>
+                <w:rFonts w:eastAsiaTheme="minorEastAsia"/>
+                <w:smallCaps w:val="0"/>
+                <w:noProof/>
+                <w:sz w:val="24"/>
+                <w:szCs w:val="24"/>
+                <w:lang w:eastAsia="zh-CN"/>
               </w:rPr>
               <w:tab/>
             </w:r>
             <w:r>
               <w:rPr>
+                <w:rStyle w:val="Hyperlink"/>
+                <w:noProof/>
+              </w:rPr>
+              <w:t>Stay on the Page</w:t>
+            </w:r>
+            <w:r>
+              <w:rPr>
+                <w:noProof/>
+                <w:webHidden/>
+              </w:rPr>
+              <w:tab/>
+            </w:r>
+            <w:r>
+              <w:rPr>
                 <w:noProof/>
                 <w:webHidden/>
               </w:rPr>
@@ -868,7 +911,7 @@
                 <w:noProof/>
                 <w:webHidden/>
               </w:rPr>
-              <w:instrText xml:space="preserve"> PAGEREF _Toc481103575 \h </w:instrText>
+              <w:instrText xml:space="preserve"> PAGEREF _Toc481104635 \h </w:instrText>
             </w:r>
             <w:r>
               <w:rPr>
@@ -888,7 +931,7 @@
                 <w:noProof/>
                 <w:webHidden/>
               </w:rPr>
-              <w:t>4</w:t>
+              <w:t>3</w:t>
             </w:r>
             <w:r>
               <w:rPr>
@@ -903,6 +946,7 @@
           <w:pPr>
             <w:pStyle w:val="TOC3"/>
             <w:tabs>
+              <w:tab w:val="left" w:pos="341"/>
               <w:tab w:val="right" w:pos="9010"/>
             </w:tabs>
             <w:rPr>
@@ -914,23 +958,43 @@
               <w:lang w:eastAsia="zh-CN"/>
             </w:rPr>
           </w:pPr>
-          <w:hyperlink w:anchor="_Toc481103576" w:history="1">
+          <w:hyperlink w:anchor="_Toc481104636" w:history="1">
             <w:r>
               <w:rPr>
                 <w:rStyle w:val="Hyperlink"/>
-                <w:noProof/>
-              </w:rPr>
-              <w:t>Wireframe 3</w:t>
-            </w:r>
-            <w:r>
-              <w:rPr>
-                <w:noProof/>
-                <w:webHidden/>
+                <w:rFonts w:ascii="Symbol" w:hAnsi="Symbol"/>
+                <w:noProof/>
+                <w:lang w:val="en-US"/>
+              </w:rPr>
+              <w:t></w:t>
+            </w:r>
+            <w:r>
+              <w:rPr>
+                <w:rFonts w:eastAsiaTheme="minorEastAsia"/>
+                <w:smallCaps w:val="0"/>
+                <w:noProof/>
+                <w:sz w:val="24"/>
+                <w:szCs w:val="24"/>
+                <w:lang w:eastAsia="zh-CN"/>
               </w:rPr>
               <w:tab/>
             </w:r>
             <w:r>
               <w:rPr>
+                <w:rStyle w:val="Hyperlink"/>
+                <w:noProof/>
+              </w:rPr>
+              <w:t>React Immediately</w:t>
+            </w:r>
+            <w:r>
+              <w:rPr>
+                <w:noProof/>
+                <w:webHidden/>
+              </w:rPr>
+              <w:tab/>
+            </w:r>
+            <w:r>
+              <w:rPr>
                 <w:noProof/>
                 <w:webHidden/>
               </w:rPr>
@@ -941,7 +1005,7 @@
                 <w:noProof/>
                 <w:webHidden/>
               </w:rPr>
-              <w:instrText xml:space="preserve"> PAGEREF _Toc481103576 \h </w:instrText>
+              <w:instrText xml:space="preserve"> PAGEREF _Toc481104636 \h </w:instrText>
             </w:r>
             <w:r>
               <w:rPr>
@@ -961,7 +1025,289 @@
                 <w:noProof/>
                 <w:webHidden/>
               </w:rPr>
-              <w:t>5</w:t>
+              <w:t>3</w:t>
+            </w:r>
+            <w:r>
+              <w:rPr>
+                <w:noProof/>
+                <w:webHidden/>
+              </w:rPr>
+              <w:fldChar w:fldCharType="end"/>
+            </w:r>
+          </w:hyperlink>
+        </w:p>
+        <w:p>
+          <w:pPr>
+            <w:pStyle w:val="TOC3"/>
+            <w:tabs>
+              <w:tab w:val="left" w:pos="341"/>
+              <w:tab w:val="right" w:pos="9010"/>
+            </w:tabs>
+            <w:rPr>
+              <w:rFonts w:eastAsiaTheme="minorEastAsia"/>
+              <w:smallCaps w:val="0"/>
+              <w:noProof/>
+              <w:sz w:val="24"/>
+              <w:szCs w:val="24"/>
+              <w:lang w:eastAsia="zh-CN"/>
+            </w:rPr>
+          </w:pPr>
+          <w:hyperlink w:anchor="_Toc481104637" w:history="1">
+            <w:r>
+              <w:rPr>
+                <w:rStyle w:val="Hyperlink"/>
+                <w:rFonts w:ascii="Symbol" w:hAnsi="Symbol"/>
+                <w:noProof/>
+                <w:lang w:val="en-US"/>
+              </w:rPr>
+              <w:t></w:t>
+            </w:r>
+            <w:r>
+              <w:rPr>
+                <w:rFonts w:eastAsiaTheme="minorEastAsia"/>
+                <w:smallCaps w:val="0"/>
+                <w:noProof/>
+                <w:sz w:val="24"/>
+                <w:szCs w:val="24"/>
+                <w:lang w:eastAsia="zh-CN"/>
+              </w:rPr>
+              <w:tab/>
+            </w:r>
+            <w:r>
+              <w:rPr>
+                <w:rStyle w:val="Hyperlink"/>
+                <w:noProof/>
+              </w:rPr>
+              <w:t>Keep it Light weight</w:t>
+            </w:r>
+            <w:r>
+              <w:rPr>
+                <w:noProof/>
+                <w:webHidden/>
+              </w:rPr>
+              <w:tab/>
+            </w:r>
+            <w:r>
+              <w:rPr>
+                <w:noProof/>
+                <w:webHidden/>
+              </w:rPr>
+              <w:fldChar w:fldCharType="begin"/>
+            </w:r>
+            <w:r>
+              <w:rPr>
+                <w:noProof/>
+                <w:webHidden/>
+              </w:rPr>
+              <w:instrText xml:space="preserve"> PAGEREF _Toc481104637 \h </w:instrText>
+            </w:r>
+            <w:r>
+              <w:rPr>
+                <w:noProof/>
+                <w:webHidden/>
+              </w:rPr>
+            </w:r>
+            <w:r>
+              <w:rPr>
+                <w:noProof/>
+                <w:webHidden/>
+              </w:rPr>
+              <w:fldChar w:fldCharType="separate"/>
+            </w:r>
+            <w:r>
+              <w:rPr>
+                <w:noProof/>
+                <w:webHidden/>
+              </w:rPr>
+              <w:t>3</w:t>
+            </w:r>
+            <w:r>
+              <w:rPr>
+                <w:noProof/>
+                <w:webHidden/>
+              </w:rPr>
+              <w:fldChar w:fldCharType="end"/>
+            </w:r>
+          </w:hyperlink>
+        </w:p>
+        <w:p>
+          <w:pPr>
+            <w:pStyle w:val="TOC3"/>
+            <w:tabs>
+              <w:tab w:val="left" w:pos="341"/>
+              <w:tab w:val="right" w:pos="9010"/>
+            </w:tabs>
+            <w:rPr>
+              <w:rFonts w:eastAsiaTheme="minorEastAsia"/>
+              <w:smallCaps w:val="0"/>
+              <w:noProof/>
+              <w:sz w:val="24"/>
+              <w:szCs w:val="24"/>
+              <w:lang w:eastAsia="zh-CN"/>
+            </w:rPr>
+          </w:pPr>
+          <w:hyperlink w:anchor="_Toc481104638" w:history="1">
+            <w:r>
+              <w:rPr>
+                <w:rStyle w:val="Hyperlink"/>
+                <w:rFonts w:ascii="Symbol" w:hAnsi="Symbol"/>
+                <w:noProof/>
+                <w:lang w:val="en-US"/>
+              </w:rPr>
+              <w:t></w:t>
+            </w:r>
+            <w:r>
+              <w:rPr>
+                <w:rFonts w:eastAsiaTheme="minorEastAsia"/>
+                <w:smallCaps w:val="0"/>
+                <w:noProof/>
+                <w:sz w:val="24"/>
+                <w:szCs w:val="24"/>
+                <w:lang w:eastAsia="zh-CN"/>
+              </w:rPr>
+              <w:tab/>
+            </w:r>
+            <w:r>
+              <w:rPr>
+                <w:rStyle w:val="Hyperlink"/>
+                <w:noProof/>
+              </w:rPr>
+              <w:t>Make it Direct</w:t>
+            </w:r>
+            <w:r>
+              <w:rPr>
+                <w:noProof/>
+                <w:webHidden/>
+              </w:rPr>
+              <w:tab/>
+            </w:r>
+            <w:r>
+              <w:rPr>
+                <w:noProof/>
+                <w:webHidden/>
+              </w:rPr>
+              <w:fldChar w:fldCharType="begin"/>
+            </w:r>
+            <w:r>
+              <w:rPr>
+                <w:noProof/>
+                <w:webHidden/>
+              </w:rPr>
+              <w:instrText xml:space="preserve"> PAGEREF _Toc481104638 \h </w:instrText>
+            </w:r>
+            <w:r>
+              <w:rPr>
+                <w:noProof/>
+                <w:webHidden/>
+              </w:rPr>
+            </w:r>
+            <w:r>
+              <w:rPr>
+                <w:noProof/>
+                <w:webHidden/>
+              </w:rPr>
+              <w:fldChar w:fldCharType="separate"/>
+            </w:r>
+            <w:r>
+              <w:rPr>
+                <w:noProof/>
+                <w:webHidden/>
+              </w:rPr>
+              <w:t>3</w:t>
+            </w:r>
+            <w:r>
+              <w:rPr>
+                <w:noProof/>
+                <w:webHidden/>
+              </w:rPr>
+              <w:fldChar w:fldCharType="end"/>
+            </w:r>
+          </w:hyperlink>
+        </w:p>
+        <w:p>
+          <w:pPr>
+            <w:pStyle w:val="TOC3"/>
+            <w:tabs>
+              <w:tab w:val="left" w:pos="341"/>
+              <w:tab w:val="right" w:pos="9010"/>
+            </w:tabs>
+            <w:rPr>
+              <w:rFonts w:eastAsiaTheme="minorEastAsia"/>
+              <w:smallCaps w:val="0"/>
+              <w:noProof/>
+              <w:sz w:val="24"/>
+              <w:szCs w:val="24"/>
+              <w:lang w:eastAsia="zh-CN"/>
+            </w:rPr>
+          </w:pPr>
+          <w:hyperlink w:anchor="_Toc481104639" w:history="1">
+            <w:r>
+              <w:rPr>
+                <w:rStyle w:val="Hyperlink"/>
+                <w:rFonts w:ascii="Symbol" w:hAnsi="Symbol"/>
+                <w:noProof/>
+                <w:lang w:val="en-US"/>
+              </w:rPr>
+              <w:t></w:t>
+            </w:r>
+            <w:r>
+              <w:rPr>
+                <w:rFonts w:eastAsiaTheme="minorEastAsia"/>
+                <w:smallCaps w:val="0"/>
+                <w:noProof/>
+                <w:sz w:val="24"/>
+                <w:szCs w:val="24"/>
+                <w:lang w:eastAsia="zh-CN"/>
+              </w:rPr>
+              <w:tab/>
+            </w:r>
+            <w:r>
+              <w:rPr>
+                <w:rStyle w:val="Hyperlink"/>
+                <w:noProof/>
+              </w:rPr>
+              <w:t>Use Transition</w:t>
+            </w:r>
+            <w:r>
+              <w:rPr>
+                <w:noProof/>
+                <w:webHidden/>
+              </w:rPr>
+              <w:tab/>
+            </w:r>
+            <w:r>
+              <w:rPr>
+                <w:noProof/>
+                <w:webHidden/>
+              </w:rPr>
+              <w:fldChar w:fldCharType="begin"/>
+            </w:r>
+            <w:r>
+              <w:rPr>
+                <w:noProof/>
+                <w:webHidden/>
+              </w:rPr>
+              <w:instrText xml:space="preserve"> PAGEREF _Toc481104639 \h </w:instrText>
+            </w:r>
+            <w:r>
+              <w:rPr>
+                <w:noProof/>
+                <w:webHidden/>
+              </w:rPr>
+            </w:r>
+            <w:r>
+              <w:rPr>
+                <w:noProof/>
+                <w:webHidden/>
+              </w:rPr>
+              <w:fldChar w:fldCharType="separate"/>
+            </w:r>
+            <w:r>
+              <w:rPr>
+                <w:noProof/>
+                <w:webHidden/>
+              </w:rPr>
+              <w:t>3</w:t>
             </w:r>
             <w:r>
               <w:rPr>
@@ -988,13 +1334,13 @@
               <w:lang w:eastAsia="zh-CN"/>
             </w:rPr>
           </w:pPr>
-          <w:hyperlink w:anchor="_Toc481103577" w:history="1">
+          <w:hyperlink w:anchor="_Toc481104640" w:history="1">
             <w:r>
               <w:rPr>
                 <w:rStyle w:val="Hyperlink"/>
                 <w:noProof/>
               </w:rPr>
-              <w:t>High-Fidelity Prototype</w:t>
+              <w:t>Low-fidelity Prototype</w:t>
             </w:r>
             <w:r>
               <w:rPr>
@@ -1015,7 +1361,7 @@
                 <w:noProof/>
                 <w:webHidden/>
               </w:rPr>
-              <w:instrText xml:space="preserve"> PAGEREF _Toc481103577 \h </w:instrText>
+              <w:instrText xml:space="preserve"> PAGEREF _Toc481104640 \h </w:instrText>
             </w:r>
             <w:r>
               <w:rPr>
@@ -1035,7 +1381,7 @@
                 <w:noProof/>
                 <w:webHidden/>
               </w:rPr>
-              <w:t>5</w:t>
+              <w:t>3</w:t>
             </w:r>
             <w:r>
               <w:rPr>
@@ -1061,12 +1407,305 @@
               <w:lang w:eastAsia="zh-CN"/>
             </w:rPr>
           </w:pPr>
-          <w:hyperlink w:anchor="_Toc481103578" w:history="1">
+          <w:hyperlink w:anchor="_Toc481104641" w:history="1">
             <w:r>
               <w:rPr>
                 <w:rStyle w:val="Hyperlink"/>
                 <w:noProof/>
               </w:rPr>
+              <w:t>Wireframe 1</w:t>
+            </w:r>
+            <w:r>
+              <w:rPr>
+                <w:noProof/>
+                <w:webHidden/>
+              </w:rPr>
+              <w:tab/>
+            </w:r>
+            <w:r>
+              <w:rPr>
+                <w:noProof/>
+                <w:webHidden/>
+              </w:rPr>
+              <w:fldChar w:fldCharType="begin"/>
+            </w:r>
+            <w:r>
+              <w:rPr>
+                <w:noProof/>
+                <w:webHidden/>
+              </w:rPr>
+              <w:instrText xml:space="preserve"> PAGEREF _Toc481104641 \h </w:instrText>
+            </w:r>
+            <w:r>
+              <w:rPr>
+                <w:noProof/>
+                <w:webHidden/>
+              </w:rPr>
+            </w:r>
+            <w:r>
+              <w:rPr>
+                <w:noProof/>
+                <w:webHidden/>
+              </w:rPr>
+              <w:fldChar w:fldCharType="separate"/>
+            </w:r>
+            <w:r>
+              <w:rPr>
+                <w:noProof/>
+                <w:webHidden/>
+              </w:rPr>
+              <w:t>4</w:t>
+            </w:r>
+            <w:r>
+              <w:rPr>
+                <w:noProof/>
+                <w:webHidden/>
+              </w:rPr>
+              <w:fldChar w:fldCharType="end"/>
+            </w:r>
+          </w:hyperlink>
+        </w:p>
+        <w:p>
+          <w:pPr>
+            <w:pStyle w:val="TOC3"/>
+            <w:tabs>
+              <w:tab w:val="right" w:pos="9010"/>
+            </w:tabs>
+            <w:rPr>
+              <w:rFonts w:eastAsiaTheme="minorEastAsia"/>
+              <w:smallCaps w:val="0"/>
+              <w:noProof/>
+              <w:sz w:val="24"/>
+              <w:szCs w:val="24"/>
+              <w:lang w:eastAsia="zh-CN"/>
+            </w:rPr>
+          </w:pPr>
+          <w:hyperlink w:anchor="_Toc481104642" w:history="1">
+            <w:r>
+              <w:rPr>
+                <w:rStyle w:val="Hyperlink"/>
+                <w:noProof/>
+              </w:rPr>
+              <w:t>Wireframe 2</w:t>
+            </w:r>
+            <w:r>
+              <w:rPr>
+                <w:noProof/>
+                <w:webHidden/>
+              </w:rPr>
+              <w:tab/>
+            </w:r>
+            <w:r>
+              <w:rPr>
+                <w:noProof/>
+                <w:webHidden/>
+              </w:rPr>
+              <w:fldChar w:fldCharType="begin"/>
+            </w:r>
+            <w:r>
+              <w:rPr>
+                <w:noProof/>
+                <w:webHidden/>
+              </w:rPr>
+              <w:instrText xml:space="preserve"> PAGEREF _Toc481104642 \h </w:instrText>
+            </w:r>
+            <w:r>
+              <w:rPr>
+                <w:noProof/>
+                <w:webHidden/>
+              </w:rPr>
+            </w:r>
+            <w:r>
+              <w:rPr>
+                <w:noProof/>
+                <w:webHidden/>
+              </w:rPr>
+              <w:fldChar w:fldCharType="separate"/>
+            </w:r>
+            <w:r>
+              <w:rPr>
+                <w:noProof/>
+                <w:webHidden/>
+              </w:rPr>
+              <w:t>4</w:t>
+            </w:r>
+            <w:r>
+              <w:rPr>
+                <w:noProof/>
+                <w:webHidden/>
+              </w:rPr>
+              <w:fldChar w:fldCharType="end"/>
+            </w:r>
+          </w:hyperlink>
+        </w:p>
+        <w:p>
+          <w:pPr>
+            <w:pStyle w:val="TOC3"/>
+            <w:tabs>
+              <w:tab w:val="right" w:pos="9010"/>
+            </w:tabs>
+            <w:rPr>
+              <w:rFonts w:eastAsiaTheme="minorEastAsia"/>
+              <w:smallCaps w:val="0"/>
+              <w:noProof/>
+              <w:sz w:val="24"/>
+              <w:szCs w:val="24"/>
+              <w:lang w:eastAsia="zh-CN"/>
+            </w:rPr>
+          </w:pPr>
+          <w:hyperlink w:anchor="_Toc481104643" w:history="1">
+            <w:r>
+              <w:rPr>
+                <w:rStyle w:val="Hyperlink"/>
+                <w:noProof/>
+              </w:rPr>
+              <w:t>Wireframe 3</w:t>
+            </w:r>
+            <w:r>
+              <w:rPr>
+                <w:noProof/>
+                <w:webHidden/>
+              </w:rPr>
+              <w:tab/>
+            </w:r>
+            <w:r>
+              <w:rPr>
+                <w:noProof/>
+                <w:webHidden/>
+              </w:rPr>
+              <w:fldChar w:fldCharType="begin"/>
+            </w:r>
+            <w:r>
+              <w:rPr>
+                <w:noProof/>
+                <w:webHidden/>
+              </w:rPr>
+              <w:instrText xml:space="preserve"> PAGEREF _Toc481104643 \h </w:instrText>
+            </w:r>
+            <w:r>
+              <w:rPr>
+                <w:noProof/>
+                <w:webHidden/>
+              </w:rPr>
+            </w:r>
+            <w:r>
+              <w:rPr>
+                <w:noProof/>
+                <w:webHidden/>
+              </w:rPr>
+              <w:fldChar w:fldCharType="separate"/>
+            </w:r>
+            <w:r>
+              <w:rPr>
+                <w:noProof/>
+                <w:webHidden/>
+              </w:rPr>
+              <w:t>5</w:t>
+            </w:r>
+            <w:r>
+              <w:rPr>
+                <w:noProof/>
+                <w:webHidden/>
+              </w:rPr>
+              <w:fldChar w:fldCharType="end"/>
+            </w:r>
+          </w:hyperlink>
+        </w:p>
+        <w:p>
+          <w:pPr>
+            <w:pStyle w:val="TOC2"/>
+            <w:tabs>
+              <w:tab w:val="right" w:pos="9010"/>
+            </w:tabs>
+            <w:rPr>
+              <w:rFonts w:eastAsiaTheme="minorEastAsia"/>
+              <w:b w:val="0"/>
+              <w:smallCaps w:val="0"/>
+              <w:noProof/>
+              <w:sz w:val="24"/>
+              <w:szCs w:val="24"/>
+              <w:lang w:eastAsia="zh-CN"/>
+            </w:rPr>
+          </w:pPr>
+          <w:hyperlink w:anchor="_Toc481104644" w:history="1">
+            <w:r>
+              <w:rPr>
+                <w:rStyle w:val="Hyperlink"/>
+                <w:noProof/>
+              </w:rPr>
+              <w:t>High-Fidelity Prototype</w:t>
+            </w:r>
+            <w:r>
+              <w:rPr>
+                <w:noProof/>
+                <w:webHidden/>
+              </w:rPr>
+              <w:tab/>
+            </w:r>
+            <w:r>
+              <w:rPr>
+                <w:noProof/>
+                <w:webHidden/>
+              </w:rPr>
+              <w:fldChar w:fldCharType="begin"/>
+            </w:r>
+            <w:r>
+              <w:rPr>
+                <w:noProof/>
+                <w:webHidden/>
+              </w:rPr>
+              <w:instrText xml:space="preserve"> PAGEREF _Toc481104644 \h </w:instrText>
+            </w:r>
+            <w:r>
+              <w:rPr>
+                <w:noProof/>
+                <w:webHidden/>
+              </w:rPr>
+            </w:r>
+            <w:r>
+              <w:rPr>
+                <w:noProof/>
+                <w:webHidden/>
+              </w:rPr>
+              <w:fldChar w:fldCharType="separate"/>
+            </w:r>
+            <w:r>
+              <w:rPr>
+                <w:noProof/>
+                <w:webHidden/>
+              </w:rPr>
+              <w:t>5</w:t>
+            </w:r>
+            <w:r>
+              <w:rPr>
+                <w:noProof/>
+                <w:webHidden/>
+              </w:rPr>
+              <w:fldChar w:fldCharType="end"/>
+            </w:r>
+          </w:hyperlink>
+        </w:p>
+        <w:p>
+          <w:pPr>
+            <w:pStyle w:val="TOC3"/>
+            <w:tabs>
+              <w:tab w:val="right" w:pos="9010"/>
+            </w:tabs>
+            <w:rPr>
+              <w:rFonts w:eastAsiaTheme="minorEastAsia"/>
+              <w:smallCaps w:val="0"/>
+              <w:noProof/>
+              <w:sz w:val="24"/>
+              <w:szCs w:val="24"/>
+              <w:lang w:eastAsia="zh-CN"/>
+            </w:rPr>
+          </w:pPr>
+          <w:hyperlink w:anchor="_Toc481104645" w:history="1">
+            <w:r>
+              <w:rPr>
+                <w:rStyle w:val="Hyperlink"/>
+                <w:noProof/>
+              </w:rPr>
               <w:t>High Fidelity Implementation</w:t>
             </w:r>
             <w:r>
@@ -1088,7 +1727,7 @@
                 <w:noProof/>
                 <w:webHidden/>
               </w:rPr>
-              <w:instrText xml:space="preserve"> PAGEREF _Toc481103578 \h </w:instrText>
+              <w:instrText xml:space="preserve"> PAGEREF _Toc481104645 \h </w:instrText>
             </w:r>
             <w:r>
               <w:rPr>
@@ -1137,7 +1776,7 @@
               <w:lang w:eastAsia="zh-CN"/>
             </w:rPr>
           </w:pPr>
-          <w:hyperlink w:anchor="_Toc481103579" w:history="1">
+          <w:hyperlink w:anchor="_Toc481104646" w:history="1">
             <w:r>
               <w:rPr>
                 <w:rStyle w:val="Hyperlink"/>
@@ -1184,7 +1823,7 @@
                 <w:noProof/>
                 <w:webHidden/>
               </w:rPr>
-              <w:instrText xml:space="preserve"> PAGEREF _Toc481103579 \h </w:instrText>
+              <w:instrText xml:space="preserve"> PAGEREF _Toc481104646 \h </w:instrText>
             </w:r>
             <w:r>
               <w:rPr>
@@ -1231,7 +1870,7 @@
               <w:lang w:eastAsia="zh-CN"/>
             </w:rPr>
           </w:pPr>
-          <w:hyperlink w:anchor="_Toc481103580" w:history="1">
+          <w:hyperlink w:anchor="_Toc481104647" w:history="1">
             <w:r>
               <w:rPr>
                 <w:rStyle w:val="Hyperlink"/>
@@ -1258,7 +1897,7 @@
                 <w:noProof/>
                 <w:webHidden/>
               </w:rPr>
-              <w:instrText xml:space="preserve"> PAGEREF _Toc481103580 \h </w:instrText>
+              <w:instrText xml:space="preserve"> PAGEREF _Toc481104647 \h </w:instrText>
             </w:r>
             <w:r>
               <w:rPr>
@@ -1305,7 +1944,7 @@
               <w:lang w:eastAsia="zh-CN"/>
             </w:rPr>
           </w:pPr>
-          <w:hyperlink w:anchor="_Toc481103581" w:history="1">
+          <w:hyperlink w:anchor="_Toc481104648" w:history="1">
             <w:r>
               <w:rPr>
                 <w:rStyle w:val="Hyperlink"/>
@@ -1332,7 +1971,7 @@
                 <w:noProof/>
                 <w:webHidden/>
               </w:rPr>
-              <w:instrText xml:space="preserve"> PAGEREF _Toc481103581 \h </w:instrText>
+              <w:instrText xml:space="preserve"> PAGEREF _Toc481104648 \h </w:instrText>
             </w:r>
             <w:r>
               <w:rPr>
@@ -1378,7 +2017,7 @@
               <w:lang w:eastAsia="zh-CN"/>
             </w:rPr>
           </w:pPr>
-          <w:hyperlink w:anchor="_Toc481103582" w:history="1">
+          <w:hyperlink w:anchor="_Toc481104649" w:history="1">
             <w:r>
               <w:rPr>
                 <w:rStyle w:val="Hyperlink"/>
@@ -1405,7 +2044,7 @@
                 <w:noProof/>
                 <w:webHidden/>
               </w:rPr>
-              <w:instrText xml:space="preserve"> PAGEREF _Toc481103582 \h </w:instrText>
+              <w:instrText xml:space="preserve"> PAGEREF _Toc481104649 \h </w:instrText>
             </w:r>
             <w:r>
               <w:rPr>
@@ -1451,7 +2090,7 @@
               <w:lang w:eastAsia="zh-CN"/>
             </w:rPr>
           </w:pPr>
-          <w:hyperlink w:anchor="_Toc481103583" w:history="1">
+          <w:hyperlink w:anchor="_Toc481104650" w:history="1">
             <w:r>
               <w:rPr>
                 <w:rStyle w:val="Hyperlink"/>
@@ -1478,7 +2117,7 @@
                 <w:noProof/>
                 <w:webHidden/>
               </w:rPr>
-              <w:instrText xml:space="preserve"> PAGEREF _Toc481103583 \h </w:instrText>
+              <w:instrText xml:space="preserve"> PAGEREF _Toc481104650 \h </w:instrText>
             </w:r>
             <w:r>
               <w:rPr>
@@ -1524,7 +2163,7 @@
               <w:lang w:eastAsia="zh-CN"/>
             </w:rPr>
           </w:pPr>
-          <w:hyperlink w:anchor="_Toc481103584" w:history="1">
+          <w:hyperlink w:anchor="_Toc481104651" w:history="1">
             <w:r>
               <w:rPr>
                 <w:rStyle w:val="Hyperlink"/>
@@ -1551,7 +2190,7 @@
                 <w:noProof/>
                 <w:webHidden/>
               </w:rPr>
-              <w:instrText xml:space="preserve"> PAGEREF _Toc481103584 \h </w:instrText>
+              <w:instrText xml:space="preserve"> PAGEREF _Toc481104651 \h </w:instrText>
             </w:r>
             <w:r>
               <w:rPr>
@@ -1597,7 +2236,7 @@
               <w:lang w:eastAsia="zh-CN"/>
             </w:rPr>
           </w:pPr>
-          <w:hyperlink w:anchor="_Toc481103585" w:history="1">
+          <w:hyperlink w:anchor="_Toc481104652" w:history="1">
             <w:r>
               <w:rPr>
                 <w:rStyle w:val="Hyperlink"/>
@@ -1624,7 +2263,7 @@
                 <w:noProof/>
                 <w:webHidden/>
               </w:rPr>
-              <w:instrText xml:space="preserve"> PAGEREF _Toc481103585 \h </w:instrText>
+              <w:instrText xml:space="preserve"> PAGEREF _Toc481104652 \h </w:instrText>
             </w:r>
             <w:r>
               <w:rPr>
@@ -1670,7 +2309,7 @@
               <w:lang w:eastAsia="zh-CN"/>
             </w:rPr>
           </w:pPr>
-          <w:hyperlink w:anchor="_Toc481103586" w:history="1">
+          <w:hyperlink w:anchor="_Toc481104653" w:history="1">
             <w:r>
               <w:rPr>
                 <w:rStyle w:val="Hyperlink"/>
@@ -1697,7 +2336,7 @@
                 <w:noProof/>
                 <w:webHidden/>
               </w:rPr>
-              <w:instrText xml:space="preserve"> PAGEREF _Toc481103586 \h </w:instrText>
+              <w:instrText xml:space="preserve"> PAGEREF _Toc481104653 \h </w:instrText>
             </w:r>
             <w:r>
               <w:rPr>
@@ -1744,7 +2383,7 @@
               <w:lang w:eastAsia="zh-CN"/>
             </w:rPr>
           </w:pPr>
-          <w:hyperlink w:anchor="_Toc481103587" w:history="1">
+          <w:hyperlink w:anchor="_Toc481104654" w:history="1">
             <w:r>
               <w:rPr>
                 <w:rStyle w:val="Hyperlink"/>
@@ -1771,7 +2410,7 @@
                 <w:noProof/>
                 <w:webHidden/>
               </w:rPr>
-              <w:instrText xml:space="preserve"> PAGEREF _Toc481103587 \h </w:instrText>
+              <w:instrText xml:space="preserve"> PAGEREF _Toc481104654 \h </w:instrText>
             </w:r>
             <w:r>
               <w:rPr>
@@ -1817,7 +2456,7 @@
               <w:lang w:eastAsia="zh-CN"/>
             </w:rPr>
           </w:pPr>
-          <w:hyperlink w:anchor="_Toc481103588" w:history="1">
+          <w:hyperlink w:anchor="_Toc481104655" w:history="1">
             <w:r>
               <w:rPr>
                 <w:rStyle w:val="Hyperlink"/>
@@ -1844,7 +2483,7 @@
                 <w:noProof/>
                 <w:webHidden/>
               </w:rPr>
-              <w:instrText xml:space="preserve"> PAGEREF _Toc481103588 \h </w:instrText>
+              <w:instrText xml:space="preserve"> PAGEREF _Toc481104655 \h </w:instrText>
             </w:r>
             <w:r>
               <w:rPr>
@@ -1891,7 +2530,7 @@
               <w:lang w:eastAsia="zh-CN"/>
             </w:rPr>
           </w:pPr>
-          <w:hyperlink w:anchor="_Toc481103589" w:history="1">
+          <w:hyperlink w:anchor="_Toc481104656" w:history="1">
             <w:r>
               <w:rPr>
                 <w:rStyle w:val="Hyperlink"/>
@@ -1918,7 +2557,7 @@
                 <w:noProof/>
                 <w:webHidden/>
               </w:rPr>
-              <w:instrText xml:space="preserve"> PAGEREF _Toc481103589 \h </w:instrText>
+              <w:instrText xml:space="preserve"> PAGEREF _Toc481104656 \h </w:instrText>
             </w:r>
             <w:r>
               <w:rPr>
@@ -1964,7 +2603,7 @@
               <w:lang w:eastAsia="zh-CN"/>
             </w:rPr>
           </w:pPr>
-          <w:hyperlink w:anchor="_Toc481103590" w:history="1">
+          <w:hyperlink w:anchor="_Toc481104657" w:history="1">
             <w:r>
               <w:rPr>
                 <w:rStyle w:val="Hyperlink"/>
@@ -1991,7 +2630,7 @@
                 <w:noProof/>
                 <w:webHidden/>
               </w:rPr>
-              <w:instrText xml:space="preserve"> PAGEREF _Toc481103590 \h </w:instrText>
+              <w:instrText xml:space="preserve"> PAGEREF _Toc481104657 \h </w:instrText>
             </w:r>
             <w:r>
               <w:rPr>
@@ -2038,7 +2677,7 @@
               <w:lang w:eastAsia="zh-CN"/>
             </w:rPr>
           </w:pPr>
-          <w:hyperlink w:anchor="_Toc481103591" w:history="1">
+          <w:hyperlink w:anchor="_Toc481104658" w:history="1">
             <w:r>
               <w:rPr>
                 <w:rStyle w:val="Hyperlink"/>
@@ -2065,7 +2704,7 @@
                 <w:noProof/>
                 <w:webHidden/>
               </w:rPr>
-              <w:instrText xml:space="preserve"> PAGEREF _Toc481103591 \h </w:instrText>
+              <w:instrText xml:space="preserve"> PAGEREF _Toc481104658 \h </w:instrText>
             </w:r>
             <w:r>
               <w:rPr>
@@ -2112,7 +2751,7 @@
               <w:lang w:eastAsia="zh-CN"/>
             </w:rPr>
           </w:pPr>
-          <w:hyperlink w:anchor="_Toc481103592" w:history="1">
+          <w:hyperlink w:anchor="_Toc481104659" w:history="1">
             <w:r>
               <w:rPr>
                 <w:rStyle w:val="Hyperlink"/>
@@ -2139,7 +2778,7 @@
                 <w:noProof/>
                 <w:webHidden/>
               </w:rPr>
-              <w:instrText xml:space="preserve"> PAGEREF _Toc481103592 \h </w:instrText>
+              <w:instrText xml:space="preserve"> PAGEREF _Toc481104659 \h </w:instrText>
             </w:r>
             <w:r>
               <w:rPr>
@@ -2186,7 +2825,7 @@
               <w:lang w:eastAsia="zh-CN"/>
             </w:rPr>
           </w:pPr>
-          <w:hyperlink w:anchor="_Toc481103593" w:history="1">
+          <w:hyperlink w:anchor="_Toc481104660" w:history="1">
             <w:r>
               <w:rPr>
                 <w:rStyle w:val="Hyperlink"/>
@@ -2213,7 +2852,7 @@
                 <w:noProof/>
                 <w:webHidden/>
               </w:rPr>
-              <w:instrText xml:space="preserve"> PAGEREF _Toc481103593 \h </w:instrText>
+              <w:instrText xml:space="preserve"> PAGEREF _Toc481104660 \h </w:instrText>
             </w:r>
             <w:r>
               <w:rPr>
@@ -2260,7 +2899,7 @@
               <w:lang w:eastAsia="zh-CN"/>
             </w:rPr>
           </w:pPr>
-          <w:hyperlink w:anchor="_Toc481103594" w:history="1">
+          <w:hyperlink w:anchor="_Toc481104661" w:history="1">
             <w:r>
               <w:rPr>
                 <w:rStyle w:val="Hyperlink"/>
@@ -2306,7 +2945,7 @@
                 <w:noProof/>
                 <w:webHidden/>
               </w:rPr>
-              <w:instrText xml:space="preserve"> PAGEREF _Toc481103594 \h </w:instrText>
+              <w:instrText xml:space="preserve"> PAGEREF _Toc481104661 \h </w:instrText>
             </w:r>
             <w:r>
               <w:rPr>
@@ -2353,7 +2992,7 @@
               <w:lang w:eastAsia="zh-CN"/>
             </w:rPr>
           </w:pPr>
-          <w:hyperlink w:anchor="_Toc481103595" w:history="1">
+          <w:hyperlink w:anchor="_Toc481104662" w:history="1">
             <w:r>
               <w:rPr>
                 <w:rStyle w:val="Hyperlink"/>
@@ -2399,7 +3038,7 @@
                 <w:noProof/>
                 <w:webHidden/>
               </w:rPr>
-              <w:instrText xml:space="preserve"> PAGEREF _Toc481103595 \h </w:instrText>
+              <w:instrText xml:space="preserve"> PAGEREF _Toc481104662 \h </w:instrText>
             </w:r>
             <w:r>
               <w:rPr>
@@ -2446,7 +3085,7 @@
               <w:lang w:eastAsia="zh-CN"/>
             </w:rPr>
           </w:pPr>
-          <w:hyperlink w:anchor="_Toc481103596" w:history="1">
+          <w:hyperlink w:anchor="_Toc481104663" w:history="1">
             <w:r>
               <w:rPr>
                 <w:rStyle w:val="Hyperlink"/>
@@ -2492,7 +3131,7 @@
                 <w:noProof/>
                 <w:webHidden/>
               </w:rPr>
-              <w:instrText xml:space="preserve"> PAGEREF _Toc481103596 \h </w:instrText>
+              <w:instrText xml:space="preserve"> PAGEREF _Toc481104663 \h </w:instrText>
             </w:r>
             <w:r>
               <w:rPr>
@@ -2539,7 +3178,7 @@
               <w:lang w:eastAsia="zh-CN"/>
             </w:rPr>
           </w:pPr>
-          <w:hyperlink w:anchor="_Toc481103597" w:history="1">
+          <w:hyperlink w:anchor="_Toc481104664" w:history="1">
             <w:r>
               <w:rPr>
                 <w:rStyle w:val="Hyperlink"/>
@@ -2585,7 +3224,7 @@
                 <w:noProof/>
                 <w:webHidden/>
               </w:rPr>
-              <w:instrText xml:space="preserve"> PAGEREF _Toc481103597 \h </w:instrText>
+              <w:instrText xml:space="preserve"> PAGEREF _Toc481104664 \h </w:instrText>
             </w:r>
             <w:r>
               <w:rPr>
@@ -2632,7 +3271,7 @@
               <w:lang w:eastAsia="zh-CN"/>
             </w:rPr>
           </w:pPr>
-          <w:hyperlink w:anchor="_Toc481103598" w:history="1">
+          <w:hyperlink w:anchor="_Toc481104665" w:history="1">
             <w:r>
               <w:rPr>
                 <w:rStyle w:val="Hyperlink"/>
@@ -2678,7 +3317,7 @@
                 <w:noProof/>
                 <w:webHidden/>
               </w:rPr>
-              <w:instrText xml:space="preserve"> PAGEREF _Toc481103598 \h </w:instrText>
+              <w:instrText xml:space="preserve"> PAGEREF _Toc481104665 \h </w:instrText>
             </w:r>
             <w:r>
               <w:rPr>
@@ -2725,7 +3364,7 @@
               <w:lang w:eastAsia="zh-CN"/>
             </w:rPr>
           </w:pPr>
-          <w:hyperlink w:anchor="_Toc481103599" w:history="1">
+          <w:hyperlink w:anchor="_Toc481104666" w:history="1">
             <w:r>
               <w:rPr>
                 <w:rStyle w:val="Hyperlink"/>
@@ -2771,7 +3410,7 @@
                 <w:noProof/>
                 <w:webHidden/>
               </w:rPr>
-              <w:instrText xml:space="preserve"> PAGEREF _Toc481103599 \h </w:instrText>
+              <w:instrText xml:space="preserve"> PAGEREF _Toc481104666 \h </w:instrText>
             </w:r>
             <w:r>
               <w:rPr>
@@ -2818,7 +3457,7 @@
               <w:lang w:eastAsia="zh-CN"/>
             </w:rPr>
           </w:pPr>
-          <w:hyperlink w:anchor="_Toc481103600" w:history="1">
+          <w:hyperlink w:anchor="_Toc481104667" w:history="1">
             <w:r>
               <w:rPr>
                 <w:rStyle w:val="Hyperlink"/>
@@ -2864,7 +3503,7 @@
                 <w:noProof/>
                 <w:webHidden/>
               </w:rPr>
-              <w:instrText xml:space="preserve"> PAGEREF _Toc481103600 \h </w:instrText>
+              <w:instrText xml:space="preserve"> PAGEREF _Toc481104667 \h </w:instrText>
             </w:r>
             <w:r>
               <w:rPr>
@@ -2911,7 +3550,7 @@
               <w:lang w:eastAsia="zh-CN"/>
             </w:rPr>
           </w:pPr>
-          <w:hyperlink w:anchor="_Toc481103601" w:history="1">
+          <w:hyperlink w:anchor="_Toc481104668" w:history="1">
             <w:r>
               <w:rPr>
                 <w:rStyle w:val="Hyperlink"/>
@@ -2957,7 +3596,7 @@
                 <w:noProof/>
                 <w:webHidden/>
               </w:rPr>
-              <w:instrText xml:space="preserve"> PAGEREF _Toc481103601 \h </w:instrText>
+              <w:instrText xml:space="preserve"> PAGEREF _Toc481104668 \h </w:instrText>
             </w:r>
             <w:r>
               <w:rPr>
@@ -3004,7 +3643,7 @@
               <w:lang w:eastAsia="zh-CN"/>
             </w:rPr>
           </w:pPr>
-          <w:hyperlink w:anchor="_Toc481103602" w:history="1">
+          <w:hyperlink w:anchor="_Toc481104669" w:history="1">
             <w:r>
               <w:rPr>
                 <w:rStyle w:val="Hyperlink"/>
@@ -3050,7 +3689,7 @@
                 <w:noProof/>
                 <w:webHidden/>
               </w:rPr>
-              <w:instrText xml:space="preserve"> PAGEREF _Toc481103602 \h </w:instrText>
+              <w:instrText xml:space="preserve"> PAGEREF _Toc481104669 \h </w:instrText>
             </w:r>
             <w:r>
               <w:rPr>
@@ -3097,7 +3736,7 @@
               <w:lang w:eastAsia="zh-CN"/>
             </w:rPr>
           </w:pPr>
-          <w:hyperlink w:anchor="_Toc481103603" w:history="1">
+          <w:hyperlink w:anchor="_Toc481104670" w:history="1">
             <w:r>
               <w:rPr>
                 <w:rStyle w:val="Hyperlink"/>
@@ -3143,7 +3782,7 @@
                 <w:noProof/>
                 <w:webHidden/>
               </w:rPr>
-              <w:instrText xml:space="preserve"> PAGEREF _Toc481103603 \h </w:instrText>
+              <w:instrText xml:space="preserve"> PAGEREF _Toc481104670 \h </w:instrText>
             </w:r>
             <w:r>
               <w:rPr>
@@ -3192,7 +3831,7 @@
               <w:lang w:eastAsia="zh-CN"/>
             </w:rPr>
           </w:pPr>
-          <w:hyperlink w:anchor="_Toc481103604" w:history="1">
+          <w:hyperlink w:anchor="_Toc481104671" w:history="1">
             <w:r>
               <w:rPr>
                 <w:rStyle w:val="Hyperlink"/>
@@ -3239,7 +3878,7 @@
                 <w:noProof/>
                 <w:webHidden/>
               </w:rPr>
-              <w:instrText xml:space="preserve"> PAGEREF _Toc481103604 \h </w:instrText>
+              <w:instrText xml:space="preserve"> PAGEREF _Toc481104671 \h </w:instrText>
             </w:r>
             <w:r>
               <w:rPr>
@@ -3286,7 +3925,7 @@
               <w:lang w:eastAsia="zh-CN"/>
             </w:rPr>
           </w:pPr>
-          <w:hyperlink w:anchor="_Toc481103605" w:history="1">
+          <w:hyperlink w:anchor="_Toc481104672" w:history="1">
             <w:r>
               <w:rPr>
                 <w:rStyle w:val="Hyperlink"/>
@@ -3313,7 +3952,7 @@
                 <w:noProof/>
                 <w:webHidden/>
               </w:rPr>
-              <w:instrText xml:space="preserve"> PAGEREF _Toc481103605 \h </w:instrText>
+              <w:instrText xml:space="preserve"> PAGEREF _Toc481104672 \h </w:instrText>
             </w:r>
             <w:r>
               <w:rPr>
@@ -3362,7 +4001,7 @@
               <w:lang w:eastAsia="zh-CN"/>
             </w:rPr>
           </w:pPr>
-          <w:hyperlink w:anchor="_Toc481103606" w:history="1">
+          <w:hyperlink w:anchor="_Toc481104673" w:history="1">
             <w:r>
               <w:rPr>
                 <w:rStyle w:val="Hyperlink"/>
@@ -3409,7 +4048,7 @@
                 <w:noProof/>
                 <w:webHidden/>
               </w:rPr>
-              <w:instrText xml:space="preserve"> PAGEREF _Toc481103606 \h </w:instrText>
+              <w:instrText xml:space="preserve"> PAGEREF _Toc481104673 \h </w:instrText>
             </w:r>
             <w:r>
               <w:rPr>
@@ -3456,7 +4095,7 @@
               <w:lang w:eastAsia="zh-CN"/>
             </w:rPr>
           </w:pPr>
-          <w:hyperlink w:anchor="_Toc481103607" w:history="1">
+          <w:hyperlink w:anchor="_Toc481104674" w:history="1">
             <w:r>
               <w:rPr>
                 <w:rStyle w:val="Hyperlink"/>
@@ -3483,7 +4122,7 @@
                 <w:noProof/>
                 <w:webHidden/>
               </w:rPr>
-              <w:instrText xml:space="preserve"> PAGEREF _Toc481103607 \h </w:instrText>
+              <w:instrText xml:space="preserve"> PAGEREF _Toc481104674 \h </w:instrText>
             </w:r>
             <w:r>
               <w:rPr>
@@ -3529,7 +4168,7 @@
               <w:lang w:eastAsia="zh-CN"/>
             </w:rPr>
           </w:pPr>
-          <w:hyperlink w:anchor="_Toc481103608" w:history="1">
+          <w:hyperlink w:anchor="_Toc481104675" w:history="1">
             <w:r>
               <w:rPr>
                 <w:rStyle w:val="Hyperlink"/>
@@ -3556,7 +4195,7 @@
                 <w:noProof/>
                 <w:webHidden/>
               </w:rPr>
-              <w:instrText xml:space="preserve"> PAGEREF _Toc481103608 \h </w:instrText>
+              <w:instrText xml:space="preserve"> PAGEREF _Toc481104675 \h </w:instrText>
             </w:r>
             <w:r>
               <w:rPr>
@@ -3605,7 +4244,7 @@
               <w:lang w:eastAsia="zh-CN"/>
             </w:rPr>
           </w:pPr>
-          <w:hyperlink w:anchor="_Toc481103609" w:history="1">
+          <w:hyperlink w:anchor="_Toc481104676" w:history="1">
             <w:r>
               <w:rPr>
                 <w:rStyle w:val="Hyperlink"/>
@@ -3652,7 +4291,7 @@
                 <w:noProof/>
                 <w:webHidden/>
               </w:rPr>
-              <w:instrText xml:space="preserve"> PAGEREF _Toc481103609 \h </w:instrText>
+              <w:instrText xml:space="preserve"> PAGEREF _Toc481104676 \h </w:instrText>
             </w:r>
             <w:r>
               <w:rPr>
@@ -3699,7 +4338,7 @@
       <w:pPr>
         <w:pStyle w:val="Heading1"/>
       </w:pPr>
-      <w:bookmarkStart w:id="0" w:name="_Toc481103571"/>
+      <w:bookmarkStart w:id="0" w:name="_Toc481104631"/>
       <w:r>
         <w:t>Executive Summary</w:t>
       </w:r>
@@ -3742,7 +4381,11 @@
         <w:t>“</w:t>
       </w:r>
       <w:r>
-        <w:t>if there was a tool that could guide me and save time searching around on Google and provide me all fitness, nutrition and gym related information and news on one place would be great</w:t>
+        <w:t xml:space="preserve">if there was a </w:t>
+      </w:r>
+      <w:r>
+        <w:lastRenderedPageBreak/>
+        <w:t>tool that could guide me and save time searching around on Google and provide me all fitness, nutrition and gym related information and news on one place would be great</w:t>
       </w:r>
       <w:r>
         <w:t>”</w:t>
@@ -3788,7 +4431,6 @@
       </w:r>
       <w:proofErr w:type="gramStart"/>
       <w:r>
-        <w:lastRenderedPageBreak/>
         <w:t>in order to</w:t>
       </w:r>
       <w:proofErr w:type="gramEnd"/>
@@ -3879,11 +4521,230 @@
       <w:pPr>
         <w:pStyle w:val="Heading1"/>
       </w:pPr>
-      <w:bookmarkStart w:id="1" w:name="_Toc481103572"/>
+      <w:bookmarkStart w:id="1" w:name="_Toc481104632"/>
       <w:r>
         <w:t>Prototyping</w:t>
       </w:r>
       <w:bookmarkEnd w:id="1"/>
+    </w:p>
+    <w:p>
+      <w:pPr>
+        <w:pStyle w:val="Heading2"/>
+        <w:rPr>
+          <w:sz w:val="32"/>
+          <w:szCs w:val="32"/>
+          <w:lang w:val="en-US"/>
+        </w:rPr>
+      </w:pPr>
+      <w:bookmarkStart w:id="2" w:name="_Toc481104633"/>
+      <w:r>
+        <w:rPr>
+          <w:sz w:val="32"/>
+          <w:szCs w:val="32"/>
+          <w:lang w:val="en-US"/>
+        </w:rPr>
+        <w:t>Design Principles and Patterns Used</w:t>
+      </w:r>
+      <w:bookmarkEnd w:id="2"/>
+    </w:p>
+    <w:p>
+      <w:pPr>
+        <w:rPr>
+          <w:lang w:val="en-US"/>
+        </w:rPr>
+      </w:pPr>
+      <w:r>
+        <w:rPr>
+          <w:lang w:val="en-US"/>
+        </w:rPr>
+        <w:t>For</w:t>
+      </w:r>
+      <w:r>
+        <w:rPr>
+          <w:lang w:val="en-US"/>
+        </w:rPr>
+        <w:t xml:space="preserve"> this </w:t>
+      </w:r>
+      <w:r>
+        <w:rPr>
+          <w:lang w:val="en-US"/>
+        </w:rPr>
+        <w:t>report,</w:t>
+      </w:r>
+      <w:r>
+        <w:rPr>
+          <w:lang w:val="en-US"/>
+        </w:rPr>
+        <w:t xml:space="preserve"> we will be using Bill Scott and Theresa </w:t>
+      </w:r>
+      <w:r>
+        <w:rPr>
+          <w:lang w:val="en-US"/>
+        </w:rPr>
+        <w:t>Neil’s</w:t>
+      </w:r>
+      <w:r>
+        <w:rPr>
+          <w:lang w:val="en-US"/>
+        </w:rPr>
+        <w:t xml:space="preserve"> 6 Interface Design Principles.</w:t>
+      </w:r>
+    </w:p>
+    <w:p>
+      <w:pPr>
+        <w:pStyle w:val="ListParagraph"/>
+        <w:numPr>
+          <w:ilvl w:val="0"/>
+          <w:numId w:val="37"/>
+        </w:numPr>
+        <w:rPr>
+          <w:lang w:val="en-US"/>
+        </w:rPr>
+      </w:pPr>
+      <w:bookmarkStart w:id="3" w:name="_Toc481104634"/>
+      <w:r>
+        <w:rPr>
+          <w:rStyle w:val="Heading3Char"/>
+        </w:rPr>
+        <w:t>Provide an invitation</w:t>
+      </w:r>
+      <w:bookmarkEnd w:id="3"/>
+      <w:r>
+        <w:rPr>
+          <w:lang w:val="en-US"/>
+        </w:rPr>
+        <w:t xml:space="preserve"> – Call to action buttons in slider, Start New Topic Button.</w:t>
+      </w:r>
+    </w:p>
+    <w:p>
+      <w:pPr>
+        <w:pStyle w:val="ListParagraph"/>
+        <w:numPr>
+          <w:ilvl w:val="0"/>
+          <w:numId w:val="37"/>
+        </w:numPr>
+        <w:rPr>
+          <w:lang w:val="en-US"/>
+        </w:rPr>
+      </w:pPr>
+      <w:bookmarkStart w:id="4" w:name="_Toc481104635"/>
+      <w:r>
+        <w:rPr>
+          <w:rStyle w:val="Heading3Char"/>
+        </w:rPr>
+        <w:t>Stay on the Page</w:t>
+      </w:r>
+      <w:bookmarkEnd w:id="4"/>
+      <w:r>
+        <w:rPr>
+          <w:lang w:val="en-US"/>
+        </w:rPr>
+        <w:t xml:space="preserve"> – Overlay (Subscribe to our newsletter popup)</w:t>
+      </w:r>
+    </w:p>
+    <w:p>
+      <w:pPr>
+        <w:pStyle w:val="ListParagraph"/>
+        <w:numPr>
+          <w:ilvl w:val="0"/>
+          <w:numId w:val="37"/>
+        </w:numPr>
+        <w:rPr>
+          <w:lang w:val="en-US"/>
+        </w:rPr>
+      </w:pPr>
+      <w:bookmarkStart w:id="5" w:name="_Toc481104636"/>
+      <w:r>
+        <w:rPr>
+          <w:rStyle w:val="Heading3Char"/>
+        </w:rPr>
+        <w:t>React Immediately</w:t>
+      </w:r>
+      <w:bookmarkEnd w:id="5"/>
+      <w:r>
+        <w:rPr>
+          <w:lang w:val="en-US"/>
+        </w:rPr>
+        <w:t xml:space="preserve"> – Progress Indicator (enter valid email warning message on wrong email address)</w:t>
+      </w:r>
+    </w:p>
+    <w:p>
+      <w:pPr>
+        <w:pStyle w:val="ListParagraph"/>
+        <w:numPr>
+          <w:ilvl w:val="0"/>
+          <w:numId w:val="37"/>
+        </w:numPr>
+        <w:rPr>
+          <w:lang w:val="en-US"/>
+        </w:rPr>
+      </w:pPr>
+      <w:bookmarkStart w:id="6" w:name="_Toc481104637"/>
+      <w:r>
+        <w:rPr>
+          <w:rStyle w:val="Heading3Char"/>
+        </w:rPr>
+        <w:t>Keep it Light weight</w:t>
+      </w:r>
+      <w:bookmarkEnd w:id="6"/>
+      <w:r>
+        <w:rPr>
+          <w:lang w:val="en-US"/>
+        </w:rPr>
+        <w:t xml:space="preserve"> – Hover Reveal of tools like image upload on the forum section of website.</w:t>
+      </w:r>
+    </w:p>
+    <w:p>
+      <w:pPr>
+        <w:pStyle w:val="ListParagraph"/>
+        <w:numPr>
+          <w:ilvl w:val="0"/>
+          <w:numId w:val="37"/>
+        </w:numPr>
+        <w:rPr>
+          <w:lang w:val="en-US"/>
+        </w:rPr>
+      </w:pPr>
+      <w:bookmarkStart w:id="7" w:name="_Toc481104638"/>
+      <w:r>
+        <w:rPr>
+          <w:rStyle w:val="Heading3Char"/>
+        </w:rPr>
+        <w:t>Make it Direct</w:t>
+      </w:r>
+      <w:bookmarkEnd w:id="7"/>
+      <w:r>
+        <w:rPr>
+          <w:lang w:val="en-US"/>
+        </w:rPr>
+        <w:t xml:space="preserve"> – same page in-line edit, drag/drop image upload, and more mentioned within low-fidelity wireframes in next section.</w:t>
+      </w:r>
+    </w:p>
+    <w:p>
+      <w:pPr>
+        <w:pStyle w:val="ListParagraph"/>
+        <w:numPr>
+          <w:ilvl w:val="0"/>
+          <w:numId w:val="37"/>
+        </w:numPr>
+        <w:rPr>
+          <w:lang w:val="en-US"/>
+        </w:rPr>
+      </w:pPr>
+      <w:bookmarkStart w:id="8" w:name="_Toc481104639"/>
+      <w:r>
+        <w:rPr>
+          <w:rStyle w:val="Heading3Char"/>
+        </w:rPr>
+        <w:t>Use Transition</w:t>
+      </w:r>
+      <w:bookmarkEnd w:id="8"/>
+      <w:r>
+        <w:rPr>
+          <w:lang w:val="en-US"/>
+        </w:rPr>
+        <w:t xml:space="preserve"> – Image slider with animation affect (fade-in)</w:t>
+      </w:r>
     </w:p>
     <w:p>
       <w:pPr>
@@ -3894,7 +4755,7 @@
           <w:u w:val="single"/>
         </w:rPr>
       </w:pPr>
-      <w:bookmarkStart w:id="2" w:name="_Toc481103573"/>
+      <w:bookmarkStart w:id="9" w:name="_Toc481104640"/>
       <w:r>
         <w:rPr>
           <w:sz w:val="32"/>
@@ -3903,7 +4764,7 @@
         </w:rPr>
         <w:t>Low-fidelity Prototype</w:t>
       </w:r>
-      <w:bookmarkEnd w:id="2"/>
+      <w:bookmarkEnd w:id="9"/>
     </w:p>
     <w:p>
       <w:r>
@@ -3990,28 +4851,19 @@
           <w:sz w:val="15"/>
           <w:szCs w:val="15"/>
         </w:rPr>
-        <w:t>Wireframe 1 available on n</w:t>
-      </w:r>
-      <w:bookmarkStart w:id="3" w:name="_GoBack"/>
-      <w:bookmarkEnd w:id="3"/>
-      <w:r>
-        <w:rPr>
-          <w:sz w:val="15"/>
-          <w:szCs w:val="15"/>
-        </w:rPr>
-        <w:t>ext page (due to large size of prototype)</w:t>
+        <w:t>Wireframe 1 available on next page (due to large size of prototype)</w:t>
       </w:r>
     </w:p>
     <w:p>
       <w:pPr>
         <w:pStyle w:val="Heading3"/>
       </w:pPr>
-      <w:bookmarkStart w:id="4" w:name="_Toc481103574"/>
+      <w:bookmarkStart w:id="10" w:name="_Toc481104641"/>
       <w:r>
         <w:lastRenderedPageBreak/>
         <w:t>Wireframe 1</w:t>
       </w:r>
-      <w:bookmarkEnd w:id="4"/>
+      <w:bookmarkEnd w:id="10"/>
     </w:p>
     <w:p>
       <w:r>
@@ -4067,11 +4919,11 @@
       <w:pPr>
         <w:pStyle w:val="Heading3"/>
       </w:pPr>
-      <w:bookmarkStart w:id="5" w:name="_Toc481103575"/>
+      <w:bookmarkStart w:id="11" w:name="_Toc481104642"/>
       <w:r>
         <w:t>Wireframe 2</w:t>
       </w:r>
-      <w:bookmarkEnd w:id="5"/>
+      <w:bookmarkEnd w:id="11"/>
     </w:p>
     <w:p>
       <w:r>
@@ -4135,12 +4987,12 @@
       <w:pPr>
         <w:pStyle w:val="Heading3"/>
       </w:pPr>
-      <w:bookmarkStart w:id="6" w:name="_Toc481103576"/>
+      <w:bookmarkStart w:id="12" w:name="_Toc481104643"/>
       <w:r>
         <w:lastRenderedPageBreak/>
         <w:t>Wireframe 3</w:t>
       </w:r>
-      <w:bookmarkEnd w:id="6"/>
+      <w:bookmarkEnd w:id="12"/>
     </w:p>
     <w:p>
       <w:r>
@@ -4192,6 +5044,7 @@
       </w:r>
     </w:p>
     <w:p/>
+    <w:p/>
     <w:p>
       <w:pPr>
         <w:pStyle w:val="Heading2"/>
@@ -4201,7 +5054,7 @@
           <w:u w:val="single"/>
         </w:rPr>
       </w:pPr>
-      <w:bookmarkStart w:id="7" w:name="_Toc481103577"/>
+      <w:bookmarkStart w:id="13" w:name="_Toc481104644"/>
       <w:r>
         <w:rPr>
           <w:sz w:val="32"/>
@@ -4210,7 +5063,7 @@
         </w:rPr>
         <w:t>High-Fidelity Prototype</w:t>
       </w:r>
-      <w:bookmarkEnd w:id="7"/>
+      <w:bookmarkEnd w:id="13"/>
     </w:p>
     <w:p>
       <w:pPr>
@@ -4351,11 +5204,11 @@
       <w:pPr>
         <w:pStyle w:val="Heading3"/>
       </w:pPr>
-      <w:bookmarkStart w:id="8" w:name="_Toc481103578"/>
+      <w:bookmarkStart w:id="14" w:name="_Toc481104645"/>
       <w:r>
         <w:t>High Fidelity Implementation</w:t>
       </w:r>
-      <w:bookmarkEnd w:id="8"/>
+      <w:bookmarkEnd w:id="14"/>
     </w:p>
     <w:p>
       <w:pPr>
@@ -4726,11 +5579,11 @@
       <w:pPr>
         <w:pStyle w:val="Heading1"/>
       </w:pPr>
-      <w:bookmarkStart w:id="9" w:name="_Toc481103579"/>
+      <w:bookmarkStart w:id="15" w:name="_Toc481104646"/>
       <w:r>
         <w:t>Testing</w:t>
       </w:r>
-      <w:bookmarkEnd w:id="9"/>
+      <w:bookmarkEnd w:id="15"/>
       <w:r>
         <w:t xml:space="preserve"> </w:t>
       </w:r>
@@ -4747,7 +5600,7 @@
           <w:u w:val="single"/>
         </w:rPr>
       </w:pPr>
-      <w:bookmarkStart w:id="10" w:name="_Toc481103580"/>
+      <w:bookmarkStart w:id="16" w:name="_Toc481104647"/>
       <w:r>
         <w:rPr>
           <w:sz w:val="32"/>
@@ -4756,7 +5609,7 @@
         </w:rPr>
         <w:t>Techniques</w:t>
       </w:r>
-      <w:bookmarkEnd w:id="10"/>
+      <w:bookmarkEnd w:id="16"/>
       <w:r>
         <w:rPr>
           <w:sz w:val="32"/>
@@ -4805,7 +5658,7 @@
           <w:u w:val="single"/>
         </w:rPr>
       </w:pPr>
-      <w:bookmarkStart w:id="11" w:name="_Toc481103581"/>
+      <w:bookmarkStart w:id="17" w:name="_Toc481104648"/>
       <w:r>
         <w:rPr>
           <w:sz w:val="32"/>
@@ -4814,7 +5667,7 @@
         </w:rPr>
         <w:t>Five Second Test</w:t>
       </w:r>
-      <w:bookmarkEnd w:id="11"/>
+      <w:bookmarkEnd w:id="17"/>
     </w:p>
     <w:p/>
     <w:p>
@@ -4956,11 +5809,11 @@
       <w:pPr>
         <w:pStyle w:val="Heading3"/>
       </w:pPr>
-      <w:bookmarkStart w:id="12" w:name="_Toc481103582"/>
+      <w:bookmarkStart w:id="18" w:name="_Toc481104649"/>
       <w:r>
         <w:t>Participant 1</w:t>
       </w:r>
-      <w:bookmarkEnd w:id="12"/>
+      <w:bookmarkEnd w:id="18"/>
     </w:p>
     <w:p>
       <w:pPr>
@@ -5030,11 +5883,11 @@
       <w:pPr>
         <w:pStyle w:val="Heading3"/>
       </w:pPr>
-      <w:bookmarkStart w:id="13" w:name="_Toc481103583"/>
+      <w:bookmarkStart w:id="19" w:name="_Toc481104650"/>
       <w:r>
         <w:t>Participant 2</w:t>
       </w:r>
-      <w:bookmarkEnd w:id="13"/>
+      <w:bookmarkEnd w:id="19"/>
     </w:p>
     <w:p>
       <w:pPr>
@@ -5128,11 +5981,11 @@
       <w:pPr>
         <w:pStyle w:val="Heading3"/>
       </w:pPr>
-      <w:bookmarkStart w:id="14" w:name="_Toc481103584"/>
+      <w:bookmarkStart w:id="20" w:name="_Toc481104651"/>
       <w:r>
         <w:t>Participant 3</w:t>
       </w:r>
-      <w:bookmarkEnd w:id="14"/>
+      <w:bookmarkEnd w:id="20"/>
     </w:p>
     <w:p>
       <w:pPr>
@@ -5219,11 +6072,11 @@
       <w:pPr>
         <w:pStyle w:val="Heading3"/>
       </w:pPr>
-      <w:bookmarkStart w:id="15" w:name="_Toc481103585"/>
+      <w:bookmarkStart w:id="21" w:name="_Toc481104652"/>
       <w:r>
         <w:t>Participant 4</w:t>
       </w:r>
-      <w:bookmarkEnd w:id="15"/>
+      <w:bookmarkEnd w:id="21"/>
     </w:p>
     <w:p>
       <w:pPr>
@@ -5312,11 +6165,11 @@
       <w:pPr>
         <w:pStyle w:val="Heading3"/>
       </w:pPr>
-      <w:bookmarkStart w:id="16" w:name="_Toc481103586"/>
+      <w:bookmarkStart w:id="22" w:name="_Toc481104653"/>
       <w:r>
         <w:t>Participant 5</w:t>
       </w:r>
-      <w:bookmarkEnd w:id="16"/>
+      <w:bookmarkEnd w:id="22"/>
     </w:p>
     <w:p>
       <w:pPr>
@@ -5424,7 +6277,7 @@
           <w:u w:val="single"/>
         </w:rPr>
       </w:pPr>
-      <w:bookmarkStart w:id="17" w:name="_Toc481103587"/>
+      <w:bookmarkStart w:id="23" w:name="_Toc481104654"/>
       <w:r>
         <w:rPr>
           <w:sz w:val="32"/>
@@ -5433,7 +6286,7 @@
         </w:rPr>
         <w:t>Trunk Test</w:t>
       </w:r>
-      <w:bookmarkEnd w:id="17"/>
+      <w:bookmarkEnd w:id="23"/>
     </w:p>
     <w:p>
       <w:r>
@@ -5514,11 +6367,11 @@
       <w:pPr>
         <w:pStyle w:val="Heading3"/>
       </w:pPr>
-      <w:bookmarkStart w:id="18" w:name="_Toc481103588"/>
+      <w:bookmarkStart w:id="24" w:name="_Toc481104655"/>
       <w:r>
         <w:t>Participants Questions</w:t>
       </w:r>
-      <w:bookmarkEnd w:id="18"/>
+      <w:bookmarkEnd w:id="24"/>
     </w:p>
     <w:p>
       <w:pPr>
@@ -6068,7 +6921,7 @@
           <w:u w:val="single"/>
         </w:rPr>
       </w:pPr>
-      <w:bookmarkStart w:id="19" w:name="_Toc481103589"/>
+      <w:bookmarkStart w:id="25" w:name="_Toc481104656"/>
       <w:r>
         <w:rPr>
           <w:sz w:val="32"/>
@@ -6077,7 +6930,7 @@
         </w:rPr>
         <w:t>Think Aloud</w:t>
       </w:r>
-      <w:bookmarkEnd w:id="19"/>
+      <w:bookmarkEnd w:id="25"/>
     </w:p>
     <w:p>
       <w:r>
@@ -6093,11 +6946,11 @@
       <w:pPr>
         <w:pStyle w:val="Heading3"/>
       </w:pPr>
-      <w:bookmarkStart w:id="20" w:name="_Toc481103590"/>
+      <w:bookmarkStart w:id="26" w:name="_Toc481104657"/>
       <w:r>
         <w:t>Video/Screening recording</w:t>
       </w:r>
-      <w:bookmarkEnd w:id="20"/>
+      <w:bookmarkEnd w:id="26"/>
     </w:p>
     <w:p>
       <w:r>
@@ -6362,7 +7215,7 @@
           <w:u w:val="single"/>
         </w:rPr>
       </w:pPr>
-      <w:bookmarkStart w:id="21" w:name="_Toc481103591"/>
+      <w:bookmarkStart w:id="27" w:name="_Toc481104658"/>
       <w:r>
         <w:rPr>
           <w:sz w:val="32"/>
@@ -6371,7 +7224,7 @@
         </w:rPr>
         <w:t>Heuristic Evaluation</w:t>
       </w:r>
-      <w:bookmarkEnd w:id="21"/>
+      <w:bookmarkEnd w:id="27"/>
     </w:p>
     <w:p/>
     <w:p>
@@ -6384,13 +7237,13 @@
       <w:pPr>
         <w:pStyle w:val="Heading2"/>
       </w:pPr>
-      <w:bookmarkStart w:id="22" w:name="_Toc477970559"/>
-      <w:bookmarkStart w:id="23" w:name="_Toc481103592"/>
+      <w:bookmarkStart w:id="28" w:name="_Toc477970559"/>
+      <w:bookmarkStart w:id="29" w:name="_Toc481104659"/>
       <w:r>
         <w:t>Recognised Usability Heuristics</w:t>
       </w:r>
-      <w:bookmarkEnd w:id="22"/>
-      <w:bookmarkEnd w:id="23"/>
+      <w:bookmarkEnd w:id="28"/>
+      <w:bookmarkEnd w:id="29"/>
     </w:p>
     <w:p/>
     <w:p>
@@ -6518,13 +7371,13 @@
       <w:pPr>
         <w:pStyle w:val="Heading2"/>
       </w:pPr>
-      <w:bookmarkStart w:id="24" w:name="_Toc477970560"/>
-      <w:bookmarkStart w:id="25" w:name="_Toc481103593"/>
+      <w:bookmarkStart w:id="30" w:name="_Toc477970560"/>
+      <w:bookmarkStart w:id="31" w:name="_Toc481104660"/>
       <w:r>
         <w:t>Heuristic Evaluation Results Summary</w:t>
       </w:r>
-      <w:bookmarkEnd w:id="24"/>
-      <w:bookmarkEnd w:id="25"/>
+      <w:bookmarkEnd w:id="30"/>
+      <w:bookmarkEnd w:id="31"/>
     </w:p>
     <w:p>
       <w:pPr>
@@ -6554,7 +7407,7 @@
         </w:numPr>
         <w:jc w:val="both"/>
       </w:pPr>
-      <w:bookmarkStart w:id="26" w:name="_Toc481103594"/>
+      <w:bookmarkStart w:id="32" w:name="_Toc481104661"/>
       <w:r>
         <w:rPr>
           <w:rStyle w:val="Heading3Char"/>
@@ -6562,7 +7415,7 @@
         <w:lastRenderedPageBreak/>
         <w:t>Visibility of System Status</w:t>
       </w:r>
-      <w:bookmarkEnd w:id="26"/>
+      <w:bookmarkEnd w:id="32"/>
       <w:r>
         <w:t xml:space="preserve"> – GN provides all the recent topics, most rated topic on all its pages along with home tab on each page to get back to home page.</w:t>
       </w:r>
@@ -6582,14 +7435,14 @@
         </w:numPr>
         <w:jc w:val="both"/>
       </w:pPr>
-      <w:bookmarkStart w:id="27" w:name="_Toc481103595"/>
+      <w:bookmarkStart w:id="33" w:name="_Toc481104662"/>
       <w:r>
         <w:rPr>
           <w:rStyle w:val="Heading3Char"/>
         </w:rPr>
         <w:t>Match b/w System and Real World</w:t>
       </w:r>
-      <w:bookmarkEnd w:id="27"/>
+      <w:bookmarkEnd w:id="33"/>
       <w:r>
         <w:t xml:space="preserve"> – In general, GN website uses simple language and website does not contain any set of terms that users may have problems understanding, whereas it does contain some fitness related abbreviations that may not be </w:t>
       </w:r>
@@ -6635,14 +7488,14 @@
         </w:numPr>
         <w:jc w:val="both"/>
       </w:pPr>
-      <w:bookmarkStart w:id="28" w:name="_Toc481103596"/>
+      <w:bookmarkStart w:id="34" w:name="_Toc481104663"/>
       <w:r>
         <w:rPr>
           <w:rStyle w:val="Heading3Char"/>
         </w:rPr>
         <w:t>User Control and</w:t>
       </w:r>
-      <w:bookmarkEnd w:id="28"/>
+      <w:bookmarkEnd w:id="34"/>
       <w:r>
         <w:t xml:space="preserve"> Freedom – User </w:t>
       </w:r>
@@ -6669,14 +7522,14 @@
         </w:numPr>
         <w:jc w:val="both"/>
       </w:pPr>
-      <w:bookmarkStart w:id="29" w:name="_Toc481103597"/>
+      <w:bookmarkStart w:id="35" w:name="_Toc481104664"/>
       <w:r>
         <w:rPr>
           <w:rStyle w:val="Heading3Char"/>
         </w:rPr>
         <w:t>Consistency and Standards</w:t>
       </w:r>
-      <w:bookmarkEnd w:id="29"/>
+      <w:bookmarkEnd w:id="35"/>
       <w:r>
         <w:t xml:space="preserve"> – The website uses the same main menu and sidebar on all its pages which is good except the “privacy policy” and “terms of use” page, where the pages only contain main menu and do not contain sidebar.</w:t>
       </w:r>
@@ -6695,14 +7548,14 @@
         </w:numPr>
         <w:jc w:val="both"/>
       </w:pPr>
-      <w:bookmarkStart w:id="30" w:name="_Toc481103598"/>
+      <w:bookmarkStart w:id="36" w:name="_Toc481104665"/>
       <w:r>
         <w:rPr>
           <w:rStyle w:val="Heading3Char"/>
         </w:rPr>
         <w:t>Error Prevention</w:t>
       </w:r>
-      <w:bookmarkEnd w:id="30"/>
+      <w:bookmarkEnd w:id="36"/>
       <w:r>
         <w:t xml:space="preserve"> – the website does not have any application forms or other user data collection features and the website does not sell anything on its current version. The basic form of error prevention found on the site was a </w:t>
       </w:r>
@@ -6729,14 +7582,14 @@
         </w:numPr>
         <w:jc w:val="both"/>
       </w:pPr>
-      <w:bookmarkStart w:id="31" w:name="_Toc481103599"/>
+      <w:bookmarkStart w:id="37" w:name="_Toc481104666"/>
       <w:r>
         <w:rPr>
           <w:rStyle w:val="Heading3Char"/>
         </w:rPr>
         <w:t>Recognition rather than recall</w:t>
       </w:r>
-      <w:bookmarkEnd w:id="31"/>
+      <w:bookmarkEnd w:id="37"/>
       <w:r>
         <w:t xml:space="preserve"> – Pages on the site have meaningful titles in bold letters and the available options on the site are highly visible.</w:t>
       </w:r>
@@ -6755,14 +7608,14 @@
         </w:numPr>
         <w:jc w:val="both"/>
       </w:pPr>
-      <w:bookmarkStart w:id="32" w:name="_Toc481103600"/>
+      <w:bookmarkStart w:id="38" w:name="_Toc481104667"/>
       <w:r>
         <w:rPr>
           <w:rStyle w:val="Heading3Char"/>
         </w:rPr>
         <w:t>Flexibility and Efficiency of Use</w:t>
       </w:r>
-      <w:bookmarkEnd w:id="32"/>
+      <w:bookmarkEnd w:id="38"/>
       <w:r>
         <w:t xml:space="preserve"> – The website provides an easy to register and login feature and </w:t>
       </w:r>
@@ -6789,14 +7642,14 @@
         </w:numPr>
         <w:jc w:val="both"/>
       </w:pPr>
-      <w:bookmarkStart w:id="33" w:name="_Toc481103601"/>
+      <w:bookmarkStart w:id="39" w:name="_Toc481104668"/>
       <w:r>
         <w:rPr>
           <w:rStyle w:val="Heading3Char"/>
         </w:rPr>
         <w:t>Aesthetic and Minimalistic design</w:t>
       </w:r>
-      <w:bookmarkEnd w:id="33"/>
+      <w:bookmarkEnd w:id="39"/>
       <w:r>
         <w:t xml:space="preserve"> – The site lacks contact us page in the main menu and it is provided in a sub menu when the Home tab is hovered, in some case users found it difficult to find the contact us page. And the pages on site require scrolling 70-80 % of the times meaning there is a lot of content on the pages but given the fact, GN is a content website it is quite acceptable for a website like this to have a lot of content unless it is presented well along with the use of text, images and videos.</w:t>
       </w:r>
@@ -6815,14 +7668,14 @@
         </w:numPr>
         <w:jc w:val="both"/>
       </w:pPr>
-      <w:bookmarkStart w:id="34" w:name="_Toc481103602"/>
+      <w:bookmarkStart w:id="40" w:name="_Toc481104669"/>
       <w:r>
         <w:rPr>
           <w:rStyle w:val="Heading3Char"/>
         </w:rPr>
         <w:t>Helps users recognise, diagnose, and recover form errors</w:t>
       </w:r>
-      <w:bookmarkEnd w:id="34"/>
+      <w:bookmarkEnd w:id="40"/>
       <w:r>
         <w:t xml:space="preserve"> – On the register page if the user has inputted any information if the other link is clicked. A warning message in the browser is prompted.</w:t>
       </w:r>
@@ -6841,14 +7694,14 @@
         </w:numPr>
         <w:jc w:val="both"/>
       </w:pPr>
-      <w:bookmarkStart w:id="35" w:name="_Toc481103603"/>
+      <w:bookmarkStart w:id="41" w:name="_Toc481104670"/>
       <w:r>
         <w:rPr>
           <w:rStyle w:val="Heading3Char"/>
         </w:rPr>
         <w:t>Help and documentation</w:t>
       </w:r>
-      <w:bookmarkEnd w:id="35"/>
+      <w:bookmarkEnd w:id="41"/>
       <w:r>
         <w:t xml:space="preserve"> – In case the user is not able to find something through navigation links a search bar is provided just below the header of the site, and just above the footer of the page as well, in case if the user has scrolled the page they don’t need to scroll back again to get back to search functionality.</w:t>
       </w:r>
@@ -6857,12 +7710,12 @@
       <w:pPr>
         <w:pStyle w:val="Heading1"/>
       </w:pPr>
-      <w:bookmarkStart w:id="36" w:name="_Toc481103604"/>
+      <w:bookmarkStart w:id="42" w:name="_Toc481104671"/>
       <w:r>
         <w:lastRenderedPageBreak/>
         <w:t>Conclusion</w:t>
       </w:r>
-      <w:bookmarkEnd w:id="36"/>
+      <w:bookmarkEnd w:id="42"/>
       <w:r>
         <w:t xml:space="preserve"> </w:t>
       </w:r>
@@ -6990,13 +7843,13 @@
       <w:pPr>
         <w:pStyle w:val="Heading2"/>
       </w:pPr>
-      <w:bookmarkStart w:id="37" w:name="_Toc477970563"/>
-      <w:bookmarkStart w:id="38" w:name="_Toc481103605"/>
+      <w:bookmarkStart w:id="43" w:name="_Toc477970563"/>
+      <w:bookmarkStart w:id="44" w:name="_Toc481104672"/>
       <w:r>
         <w:t>Recommendations</w:t>
       </w:r>
-      <w:bookmarkEnd w:id="37"/>
-      <w:bookmarkEnd w:id="38"/>
+      <w:bookmarkEnd w:id="43"/>
+      <w:bookmarkEnd w:id="44"/>
     </w:p>
     <w:p>
       <w:pPr>
@@ -7101,14 +7954,14 @@
       <w:pPr>
         <w:pStyle w:val="Heading1"/>
       </w:pPr>
-      <w:bookmarkStart w:id="39" w:name="_Toc481103606"/>
+      <w:bookmarkStart w:id="45" w:name="_Toc481104673"/>
       <w:r>
         <w:t>Appendix</w:t>
       </w:r>
       <w:r>
         <w:t xml:space="preserve"> A</w:t>
       </w:r>
-      <w:bookmarkEnd w:id="39"/>
+      <w:bookmarkEnd w:id="45"/>
     </w:p>
     <w:p/>
     <w:p>
@@ -7119,11 +7972,11 @@
           <w:color w:val="000000"/>
         </w:rPr>
       </w:pPr>
-      <w:bookmarkStart w:id="40" w:name="_Toc481103607"/>
+      <w:bookmarkStart w:id="46" w:name="_Toc481104674"/>
       <w:r>
         <w:t>Consent Form</w:t>
       </w:r>
-      <w:bookmarkEnd w:id="40"/>
+      <w:bookmarkEnd w:id="46"/>
       <w:r>
         <w:rPr>
           <w:rFonts w:ascii="Times" w:hAnsi="Times" w:cs="Times"/>
@@ -7175,7 +8028,7 @@
                 <w:szCs w:val="40"/>
               </w:rPr>
             </w:pPr>
-            <w:bookmarkStart w:id="41" w:name="_Toc481103608"/>
+            <w:bookmarkStart w:id="47" w:name="_Toc481104675"/>
             <w:r>
               <w:rPr>
                 <w:sz w:val="40"/>
@@ -7183,7 +8036,7 @@
               </w:rPr>
               <w:t>Consent Form</w:t>
             </w:r>
-            <w:bookmarkEnd w:id="41"/>
+            <w:bookmarkEnd w:id="47"/>
           </w:p>
         </w:tc>
       </w:tr>
@@ -7430,11 +8283,11 @@
       <w:pPr>
         <w:pStyle w:val="Heading1"/>
       </w:pPr>
-      <w:bookmarkStart w:id="42" w:name="_Toc481103609"/>
+      <w:bookmarkStart w:id="48" w:name="_Toc481104676"/>
       <w:r>
         <w:t>Appendix B (Heuristic Evaluation)</w:t>
       </w:r>
-      <w:bookmarkEnd w:id="42"/>
+      <w:bookmarkEnd w:id="48"/>
     </w:p>
     <w:p>
       <w:pPr>
@@ -7537,6 +8390,8 @@
       <w:r>
         <w:t>Is there a sitemap available?</w:t>
       </w:r>
+      <w:bookmarkStart w:id="49" w:name="_GoBack"/>
+      <w:bookmarkEnd w:id="49"/>
     </w:p>
     <w:p>
       <w:pPr>
@@ -9705,6 +10560,119 @@
     </w:lvl>
   </w:abstractNum>
   <w:abstractNum w:abstractNumId="13">
+    <w:nsid w:val="3E37720E"/>
+    <w:multiLevelType w:val="hybridMultilevel"/>
+    <w:tmpl w:val="C0E4A012"/>
+    <w:lvl w:ilvl="0" w:tplc="08090001">
+      <w:start w:val="1"/>
+      <w:numFmt w:val="bullet"/>
+      <w:lvlText w:val=""/>
+      <w:lvlJc w:val="left"/>
+      <w:pPr>
+        <w:ind w:left="720" w:hanging="360"/>
+      </w:pPr>
+      <w:rPr>
+        <w:rFonts w:ascii="Symbol" w:hAnsi="Symbol" w:hint="default"/>
+      </w:rPr>
+    </w:lvl>
+    <w:lvl w:ilvl="1" w:tplc="08090003" w:tentative="1">
+      <w:start w:val="1"/>
+      <w:numFmt w:val="bullet"/>
+      <w:lvlText w:val="o"/>
+      <w:lvlJc w:val="left"/>
+      <w:pPr>
+        <w:ind w:left="1440" w:hanging="360"/>
+      </w:pPr>
+      <w:rPr>
+        <w:rFonts w:ascii="Courier New" w:hAnsi="Courier New" w:cs="Courier New" w:hint="default"/>
+      </w:rPr>
+    </w:lvl>
+    <w:lvl w:ilvl="2" w:tplc="08090005" w:tentative="1">
+      <w:start w:val="1"/>
+      <w:numFmt w:val="bullet"/>
+      <w:lvlText w:val=""/>
+      <w:lvlJc w:val="left"/>
+      <w:pPr>
+        <w:ind w:left="2160" w:hanging="360"/>
+      </w:pPr>
+      <w:rPr>
+        <w:rFonts w:ascii="Wingdings" w:hAnsi="Wingdings" w:hint="default"/>
+      </w:rPr>
+    </w:lvl>
+    <w:lvl w:ilvl="3" w:tplc="08090001" w:tentative="1">
+      <w:start w:val="1"/>
+      <w:numFmt w:val="bullet"/>
+      <w:lvlText w:val=""/>
+      <w:lvlJc w:val="left"/>
+      <w:pPr>
+        <w:ind w:left="2880" w:hanging="360"/>
+      </w:pPr>
+      <w:rPr>
+        <w:rFonts w:ascii="Symbol" w:hAnsi="Symbol" w:hint="default"/>
+      </w:rPr>
+    </w:lvl>
+    <w:lvl w:ilvl="4" w:tplc="08090003" w:tentative="1">
+      <w:start w:val="1"/>
+      <w:numFmt w:val="bullet"/>
+      <w:lvlText w:val="o"/>
+      <w:lvlJc w:val="left"/>
+      <w:pPr>
+        <w:ind w:left="3600" w:hanging="360"/>
+      </w:pPr>
+      <w:rPr>
+        <w:rFonts w:ascii="Courier New" w:hAnsi="Courier New" w:cs="Courier New" w:hint="default"/>
+      </w:rPr>
+    </w:lvl>
+    <w:lvl w:ilvl="5" w:tplc="08090005" w:tentative="1">
+      <w:start w:val="1"/>
+      <w:numFmt w:val="bullet"/>
+      <w:lvlText w:val=""/>
+      <w:lvlJc w:val="left"/>
+      <w:pPr>
+        <w:ind w:left="4320" w:hanging="360"/>
+      </w:pPr>
+      <w:rPr>
+        <w:rFonts w:ascii="Wingdings" w:hAnsi="Wingdings" w:hint="default"/>
+      </w:rPr>
+    </w:lvl>
+    <w:lvl w:ilvl="6" w:tplc="08090001" w:tentative="1">
+      <w:start w:val="1"/>
+      <w:numFmt w:val="bullet"/>
+      <w:lvlText w:val=""/>
+      <w:lvlJc w:val="left"/>
+      <w:pPr>
+        <w:ind w:left="5040" w:hanging="360"/>
+      </w:pPr>
+      <w:rPr>
+        <w:rFonts w:ascii="Symbol" w:hAnsi="Symbol" w:hint="default"/>
+      </w:rPr>
+    </w:lvl>
+    <w:lvl w:ilvl="7" w:tplc="08090003" w:tentative="1">
+      <w:start w:val="1"/>
+      <w:numFmt w:val="bullet"/>
+      <w:lvlText w:val="o"/>
+      <w:lvlJc w:val="left"/>
+      <w:pPr>
+        <w:ind w:left="5760" w:hanging="360"/>
+      </w:pPr>
+      <w:rPr>
+        <w:rFonts w:ascii="Courier New" w:hAnsi="Courier New" w:cs="Courier New" w:hint="default"/>
+      </w:rPr>
+    </w:lvl>
+    <w:lvl w:ilvl="8" w:tplc="08090005" w:tentative="1">
+      <w:start w:val="1"/>
+      <w:numFmt w:val="bullet"/>
+      <w:lvlText w:val=""/>
+      <w:lvlJc w:val="left"/>
+      <w:pPr>
+        <w:ind w:left="6480" w:hanging="360"/>
+      </w:pPr>
+      <w:rPr>
+        <w:rFonts w:ascii="Wingdings" w:hAnsi="Wingdings" w:hint="default"/>
+      </w:rPr>
+    </w:lvl>
+  </w:abstractNum>
+  <w:abstractNum w:abstractNumId="14">
     <w:nsid w:val="415C1990"/>
     <w:multiLevelType w:val="hybridMultilevel"/>
     <w:tmpl w:val="C760697C"/>
@@ -9817,7 +10785,7 @@
       </w:rPr>
     </w:lvl>
   </w:abstractNum>
-  <w:abstractNum w:abstractNumId="14">
+  <w:abstractNum w:abstractNumId="15">
     <w:nsid w:val="42D9423E"/>
     <w:multiLevelType w:val="hybridMultilevel"/>
     <w:tmpl w:val="169CD120"/>
@@ -9930,7 +10898,7 @@
       </w:rPr>
     </w:lvl>
   </w:abstractNum>
-  <w:abstractNum w:abstractNumId="15">
+  <w:abstractNum w:abstractNumId="16">
     <w:nsid w:val="436C47B5"/>
     <w:multiLevelType w:val="hybridMultilevel"/>
     <w:tmpl w:val="3FCE51FA"/>
@@ -10043,7 +11011,7 @@
       </w:rPr>
     </w:lvl>
   </w:abstractNum>
-  <w:abstractNum w:abstractNumId="16">
+  <w:abstractNum w:abstractNumId="17">
     <w:nsid w:val="43B957D6"/>
     <w:multiLevelType w:val="hybridMultilevel"/>
     <w:tmpl w:val="D438E25C"/>
@@ -10156,7 +11124,7 @@
       </w:rPr>
     </w:lvl>
   </w:abstractNum>
-  <w:abstractNum w:abstractNumId="17">
+  <w:abstractNum w:abstractNumId="18">
     <w:nsid w:val="47C92935"/>
     <w:multiLevelType w:val="hybridMultilevel"/>
     <w:tmpl w:val="FD86863A"/>
@@ -10269,7 +11237,7 @@
       </w:rPr>
     </w:lvl>
   </w:abstractNum>
-  <w:abstractNum w:abstractNumId="18">
+  <w:abstractNum w:abstractNumId="19">
     <w:nsid w:val="4A9046AC"/>
     <w:multiLevelType w:val="hybridMultilevel"/>
     <w:tmpl w:val="16148232"/>
@@ -10382,7 +11350,7 @@
       </w:rPr>
     </w:lvl>
   </w:abstractNum>
-  <w:abstractNum w:abstractNumId="19">
+  <w:abstractNum w:abstractNumId="20">
     <w:nsid w:val="4AB542A9"/>
     <w:multiLevelType w:val="hybridMultilevel"/>
     <w:tmpl w:val="F9F843E8"/>
@@ -10495,7 +11463,7 @@
       </w:rPr>
     </w:lvl>
   </w:abstractNum>
-  <w:abstractNum w:abstractNumId="20">
+  <w:abstractNum w:abstractNumId="21">
     <w:nsid w:val="51C12C3A"/>
     <w:multiLevelType w:val="hybridMultilevel"/>
     <w:tmpl w:val="682AA866"/>
@@ -10608,7 +11576,7 @@
       </w:rPr>
     </w:lvl>
   </w:abstractNum>
-  <w:abstractNum w:abstractNumId="21">
+  <w:abstractNum w:abstractNumId="22">
     <w:nsid w:val="521C55BD"/>
     <w:multiLevelType w:val="hybridMultilevel"/>
     <w:tmpl w:val="DCE4B4F4"/>
@@ -10721,7 +11689,7 @@
       </w:rPr>
     </w:lvl>
   </w:abstractNum>
-  <w:abstractNum w:abstractNumId="22">
+  <w:abstractNum w:abstractNumId="23">
     <w:nsid w:val="52B82E76"/>
     <w:multiLevelType w:val="hybridMultilevel"/>
     <w:tmpl w:val="31561220"/>
@@ -10834,7 +11802,7 @@
       </w:rPr>
     </w:lvl>
   </w:abstractNum>
-  <w:abstractNum w:abstractNumId="23">
+  <w:abstractNum w:abstractNumId="24">
     <w:nsid w:val="52E145D4"/>
     <w:multiLevelType w:val="hybridMultilevel"/>
     <w:tmpl w:val="5518E70C"/>
@@ -10947,7 +11915,7 @@
       </w:rPr>
     </w:lvl>
   </w:abstractNum>
-  <w:abstractNum w:abstractNumId="24">
+  <w:abstractNum w:abstractNumId="25">
     <w:nsid w:val="55915FCF"/>
     <w:multiLevelType w:val="hybridMultilevel"/>
     <w:tmpl w:val="C980C95A"/>
@@ -11060,7 +12028,7 @@
       </w:rPr>
     </w:lvl>
   </w:abstractNum>
-  <w:abstractNum w:abstractNumId="25">
+  <w:abstractNum w:abstractNumId="26">
     <w:nsid w:val="55F55F8F"/>
     <w:multiLevelType w:val="hybridMultilevel"/>
     <w:tmpl w:val="9946A3D4"/>
@@ -11173,7 +12141,7 @@
       </w:rPr>
     </w:lvl>
   </w:abstractNum>
-  <w:abstractNum w:abstractNumId="26">
+  <w:abstractNum w:abstractNumId="27">
     <w:nsid w:val="56CA4565"/>
     <w:multiLevelType w:val="hybridMultilevel"/>
     <w:tmpl w:val="8F0670EA"/>
@@ -11286,7 +12254,7 @@
       </w:rPr>
     </w:lvl>
   </w:abstractNum>
-  <w:abstractNum w:abstractNumId="27">
+  <w:abstractNum w:abstractNumId="28">
     <w:nsid w:val="6001580B"/>
     <w:multiLevelType w:val="hybridMultilevel"/>
     <w:tmpl w:val="6D5CF53A"/>
@@ -11399,7 +12367,7 @@
       </w:rPr>
     </w:lvl>
   </w:abstractNum>
-  <w:abstractNum w:abstractNumId="28">
+  <w:abstractNum w:abstractNumId="29">
     <w:nsid w:val="6303470D"/>
     <w:multiLevelType w:val="hybridMultilevel"/>
     <w:tmpl w:val="03C28958"/>
@@ -11512,7 +12480,7 @@
       </w:rPr>
     </w:lvl>
   </w:abstractNum>
-  <w:abstractNum w:abstractNumId="29">
+  <w:abstractNum w:abstractNumId="30">
     <w:nsid w:val="65605C62"/>
     <w:multiLevelType w:val="hybridMultilevel"/>
     <w:tmpl w:val="C3B800B6"/>
@@ -11625,7 +12593,7 @@
       </w:rPr>
     </w:lvl>
   </w:abstractNum>
-  <w:abstractNum w:abstractNumId="30">
+  <w:abstractNum w:abstractNumId="31">
     <w:nsid w:val="657C02C8"/>
     <w:multiLevelType w:val="hybridMultilevel"/>
     <w:tmpl w:val="D2B05BB0"/>
@@ -11738,7 +12706,7 @@
       </w:rPr>
     </w:lvl>
   </w:abstractNum>
-  <w:abstractNum w:abstractNumId="31">
+  <w:abstractNum w:abstractNumId="32">
     <w:nsid w:val="6E9509ED"/>
     <w:multiLevelType w:val="hybridMultilevel"/>
     <w:tmpl w:val="E38E4FC4"/>
@@ -11851,7 +12819,7 @@
       </w:rPr>
     </w:lvl>
   </w:abstractNum>
-  <w:abstractNum w:abstractNumId="32">
+  <w:abstractNum w:abstractNumId="33">
     <w:nsid w:val="71C73964"/>
     <w:multiLevelType w:val="multilevel"/>
     <w:tmpl w:val="313E6432"/>
@@ -11992,7 +12960,7 @@
       </w:rPr>
     </w:lvl>
   </w:abstractNum>
-  <w:abstractNum w:abstractNumId="33">
+  <w:abstractNum w:abstractNumId="34">
     <w:nsid w:val="771A7291"/>
     <w:multiLevelType w:val="hybridMultilevel"/>
     <w:tmpl w:val="0CFEE35C"/>
@@ -12105,7 +13073,7 @@
       </w:rPr>
     </w:lvl>
   </w:abstractNum>
-  <w:abstractNum w:abstractNumId="34">
+  <w:abstractNum w:abstractNumId="35">
     <w:nsid w:val="7A903AA1"/>
     <w:multiLevelType w:val="hybridMultilevel"/>
     <w:tmpl w:val="7A184852"/>
@@ -12218,7 +13186,7 @@
       </w:rPr>
     </w:lvl>
   </w:abstractNum>
-  <w:abstractNum w:abstractNumId="35">
+  <w:abstractNum w:abstractNumId="36">
     <w:nsid w:val="7B276AF5"/>
     <w:multiLevelType w:val="hybridMultilevel"/>
     <w:tmpl w:val="315ABAA2"/>
@@ -12332,7 +13300,7 @@
     </w:lvl>
   </w:abstractNum>
   <w:num w:numId="1">
-    <w:abstractNumId w:val="32"/>
+    <w:abstractNumId w:val="33"/>
   </w:num>
   <w:num w:numId="2">
     <w:abstractNumId w:val="8"/>
@@ -12341,22 +13309,22 @@
     <w:abstractNumId w:val="9"/>
   </w:num>
   <w:num w:numId="4">
-    <w:abstractNumId w:val="27"/>
+    <w:abstractNumId w:val="28"/>
   </w:num>
   <w:num w:numId="5">
     <w:abstractNumId w:val="0"/>
   </w:num>
   <w:num w:numId="6">
-    <w:abstractNumId w:val="26"/>
+    <w:abstractNumId w:val="27"/>
   </w:num>
   <w:num w:numId="7">
-    <w:abstractNumId w:val="34"/>
+    <w:abstractNumId w:val="35"/>
   </w:num>
   <w:num w:numId="8">
-    <w:abstractNumId w:val="30"/>
+    <w:abstractNumId w:val="31"/>
   </w:num>
   <w:num w:numId="9">
-    <w:abstractNumId w:val="15"/>
+    <w:abstractNumId w:val="16"/>
   </w:num>
   <w:num w:numId="10">
     <w:abstractNumId w:val="2"/>
@@ -12365,25 +13333,25 @@
     <w:abstractNumId w:val="7"/>
   </w:num>
   <w:num w:numId="12">
-    <w:abstractNumId w:val="21"/>
+    <w:abstractNumId w:val="22"/>
   </w:num>
   <w:num w:numId="13">
-    <w:abstractNumId w:val="29"/>
+    <w:abstractNumId w:val="30"/>
   </w:num>
   <w:num w:numId="14">
     <w:abstractNumId w:val="3"/>
   </w:num>
   <w:num w:numId="15">
-    <w:abstractNumId w:val="18"/>
+    <w:abstractNumId w:val="19"/>
   </w:num>
   <w:num w:numId="16">
-    <w:abstractNumId w:val="22"/>
+    <w:abstractNumId w:val="23"/>
   </w:num>
   <w:num w:numId="17">
     <w:abstractNumId w:val="4"/>
   </w:num>
   <w:num w:numId="18">
-    <w:abstractNumId w:val="20"/>
+    <w:abstractNumId w:val="21"/>
   </w:num>
   <w:num w:numId="19">
     <w:abstractNumId w:val="12"/>
@@ -12398,46 +13366,49 @@
     <w:abstractNumId w:val="10"/>
   </w:num>
   <w:num w:numId="23">
+    <w:abstractNumId w:val="18"/>
+  </w:num>
+  <w:num w:numId="24">
     <w:abstractNumId w:val="17"/>
   </w:num>
-  <w:num w:numId="24">
-    <w:abstractNumId w:val="16"/>
-  </w:num>
   <w:num w:numId="25">
-    <w:abstractNumId w:val="19"/>
+    <w:abstractNumId w:val="20"/>
   </w:num>
   <w:num w:numId="26">
-    <w:abstractNumId w:val="23"/>
+    <w:abstractNumId w:val="24"/>
   </w:num>
   <w:num w:numId="27">
-    <w:abstractNumId w:val="24"/>
+    <w:abstractNumId w:val="25"/>
   </w:num>
   <w:num w:numId="28">
     <w:abstractNumId w:val="5"/>
   </w:num>
   <w:num w:numId="29">
-    <w:abstractNumId w:val="35"/>
+    <w:abstractNumId w:val="36"/>
   </w:num>
   <w:num w:numId="30">
     <w:abstractNumId w:val="1"/>
   </w:num>
   <w:num w:numId="31">
+    <w:abstractNumId w:val="15"/>
+  </w:num>
+  <w:num w:numId="32">
+    <w:abstractNumId w:val="34"/>
+  </w:num>
+  <w:num w:numId="33">
+    <w:abstractNumId w:val="32"/>
+  </w:num>
+  <w:num w:numId="34">
     <w:abstractNumId w:val="14"/>
   </w:num>
-  <w:num w:numId="32">
-    <w:abstractNumId w:val="33"/>
-  </w:num>
-  <w:num w:numId="33">
-    <w:abstractNumId w:val="31"/>
-  </w:num>
-  <w:num w:numId="34">
-    <w:abstractNumId w:val="13"/>
-  </w:num>
   <w:num w:numId="35">
-    <w:abstractNumId w:val="28"/>
+    <w:abstractNumId w:val="29"/>
   </w:num>
   <w:num w:numId="36">
-    <w:abstractNumId w:val="25"/>
+    <w:abstractNumId w:val="26"/>
+  </w:num>
+  <w:num w:numId="37">
+    <w:abstractNumId w:val="13"/>
   </w:num>
 </w:numbering>
 </file>
@@ -16354,7 +17325,7 @@
 </file>
 
 <file path=customXml/itemProps1.xml><?xml version="1.0" encoding="utf-8"?>
-<ds:datastoreItem xmlns:ds="http://schemas.openxmlformats.org/officeDocument/2006/customXml" ds:itemID="{9867817B-AEDF-FC44-98D5-2241FA0920CD}">
+<ds:datastoreItem xmlns:ds="http://schemas.openxmlformats.org/officeDocument/2006/customXml" ds:itemID="{ECED5A15-A68C-9243-99B6-1A1D22F6ABEB}">
   <ds:schemaRefs>
     <ds:schemaRef ds:uri="http://schemas.openxmlformats.org/officeDocument/2006/bibliography"/>
   </ds:schemaRefs>

</xml_diff>